<commit_message>
Updating to prevent commit issues.
</commit_message>
<xml_diff>
--- a/SphereQuest.docx
+++ b/SphereQuest.docx
@@ -7,6 +7,7 @@
         <w:rPr>
           <w:rFonts w:asciiTheme="majorHAnsi" w:eastAsiaTheme="majorEastAsia" w:hAnsiTheme="majorHAnsi" w:cstheme="majorBidi"/>
           <w:caps/>
+          <w:lang w:val="en-CA"/>
         </w:rPr>
         <w:id w:val="647939893"/>
         <w:docPartObj>
@@ -18,7 +19,6 @@
         <w:rPr>
           <w:rFonts w:asciiTheme="minorHAnsi" w:eastAsiaTheme="minorHAnsi" w:hAnsiTheme="minorHAnsi" w:cstheme="minorBidi"/>
           <w:caps w:val="0"/>
-          <w:lang w:val="en-CA"/>
         </w:rPr>
       </w:sdtEndPr>
       <w:sdtContent>
@@ -41,6 +41,7 @@
                 <w:rPr>
                   <w:rFonts w:asciiTheme="majorHAnsi" w:eastAsiaTheme="majorEastAsia" w:hAnsiTheme="majorHAnsi" w:cstheme="majorBidi"/>
                   <w:caps/>
+                  <w:lang w:val="en-CA"/>
                 </w:rPr>
                 <w:alias w:val="Company"/>
                 <w:id w:val="15524243"/>
@@ -50,6 +51,11 @@
                 <w:dataBinding w:prefixMappings="xmlns:ns0='http://schemas.openxmlformats.org/officeDocument/2006/extended-properties'" w:xpath="/ns0:Properties[1]/ns0:Company[1]" w:storeItemID="{6668398D-A668-4E3E-A5EB-62B293D839F1}"/>
                 <w:text/>
               </w:sdtPr>
+              <w:sdtEndPr>
+                <w:rPr>
+                  <w:lang w:val="en-US"/>
+                </w:rPr>
+              </w:sdtEndPr>
               <w:sdtContent>
                 <w:tc>
                   <w:tcPr>
@@ -96,6 +102,7 @@
                 <w:dataBinding w:prefixMappings="xmlns:ns0='http://schemas.openxmlformats.org/package/2006/metadata/core-properties' xmlns:ns1='http://purl.org/dc/elements/1.1/'" w:xpath="/ns0:coreProperties[1]/ns1:title[1]" w:storeItemID="{6C3C8BC8-F283-45AE-878A-BAB7291924A1}"/>
                 <w:text/>
               </w:sdtPr>
+              <w:sdtEndPr/>
               <w:sdtContent>
                 <w:tc>
                   <w:tcPr>
@@ -148,6 +155,7 @@
                 <w:dataBinding w:prefixMappings="xmlns:ns0='http://schemas.openxmlformats.org/package/2006/metadata/core-properties' xmlns:ns1='http://purl.org/dc/elements/1.1/'" w:xpath="/ns0:coreProperties[1]/ns1:subject[1]" w:storeItemID="{6C3C8BC8-F283-45AE-878A-BAB7291924A1}"/>
                 <w:text/>
               </w:sdtPr>
+              <w:sdtEndPr/>
               <w:sdtContent>
                 <w:tc>
                   <w:tcPr>
@@ -217,6 +225,7 @@
                 <w:dataBinding w:prefixMappings="xmlns:ns0='http://schemas.openxmlformats.org/package/2006/metadata/core-properties' xmlns:ns1='http://purl.org/dc/elements/1.1/'" w:xpath="/ns0:coreProperties[1]/ns1:creator[1]" w:storeItemID="{6C3C8BC8-F283-45AE-878A-BAB7291924A1}"/>
                 <w:text/>
               </w:sdtPr>
+              <w:sdtEndPr/>
               <w:sdtContent>
                 <w:tc>
                   <w:tcPr>
@@ -269,6 +278,7 @@
                   <w:calendar w:val="gregorian"/>
                 </w:date>
               </w:sdtPr>
+              <w:sdtEndPr/>
               <w:sdtContent>
                 <w:tc>
                   <w:tcPr>
@@ -368,6 +378,10 @@
     </w:p>
     <w:p>
       <w:r>
+        <w:rPr>
+          <w:noProof/>
+          <w:lang w:eastAsia="en-CA"/>
+        </w:rPr>
         <mc:AlternateContent>
           <mc:Choice Requires="wps">
             <w:drawing>
@@ -454,6 +468,10 @@
         </mc:AlternateContent>
       </w:r>
       <w:r>
+        <w:rPr>
+          <w:noProof/>
+          <w:lang w:eastAsia="en-CA"/>
+        </w:rPr>
         <mc:AlternateContent>
           <mc:Choice Requires="wps">
             <w:drawing>
@@ -615,6 +633,10 @@
     </w:p>
     <w:p>
       <w:r>
+        <w:rPr>
+          <w:noProof/>
+          <w:lang w:eastAsia="en-CA"/>
+        </w:rPr>
         <mc:AlternateContent>
           <mc:Choice Requires="wps">
             <w:drawing>
@@ -813,6 +835,10 @@
         <w:jc w:val="center"/>
       </w:pPr>
       <w:r>
+        <w:rPr>
+          <w:noProof/>
+          <w:lang w:eastAsia="en-CA"/>
+        </w:rPr>
         <mc:AlternateContent>
           <mc:Choice Requires="wps">
             <w:drawing>
@@ -895,6 +921,10 @@
         </mc:AlternateContent>
       </w:r>
       <w:r>
+        <w:rPr>
+          <w:noProof/>
+          <w:lang w:eastAsia="en-CA"/>
+        </w:rPr>
         <mc:AlternateContent>
           <mc:Choice Requires="wps">
             <w:drawing>
@@ -964,6 +994,10 @@
         </mc:AlternateContent>
       </w:r>
       <w:r>
+        <w:rPr>
+          <w:noProof/>
+          <w:lang w:eastAsia="en-CA"/>
+        </w:rPr>
         <mc:AlternateContent>
           <mc:Choice Requires="wps">
             <w:drawing>
@@ -1033,6 +1067,10 @@
         </mc:AlternateContent>
       </w:r>
       <w:r>
+        <w:rPr>
+          <w:noProof/>
+          <w:lang w:eastAsia="en-CA"/>
+        </w:rPr>
         <mc:AlternateContent>
           <mc:Choice Requires="wps">
             <w:drawing>
@@ -1102,6 +1140,10 @@
         </mc:AlternateContent>
       </w:r>
       <w:r>
+        <w:rPr>
+          <w:noProof/>
+          <w:lang w:eastAsia="en-CA"/>
+        </w:rPr>
         <mc:AlternateContent>
           <mc:Choice Requires="wps">
             <w:drawing>
@@ -1171,6 +1213,10 @@
         </mc:AlternateContent>
       </w:r>
       <w:r>
+        <w:rPr>
+          <w:noProof/>
+          <w:lang w:eastAsia="en-CA"/>
+        </w:rPr>
         <mc:AlternateContent>
           <mc:Choice Requires="wps">
             <w:drawing>
@@ -1292,6 +1338,10 @@
         <w:jc w:val="center"/>
       </w:pPr>
       <w:r>
+        <w:rPr>
+          <w:noProof/>
+          <w:lang w:eastAsia="en-CA"/>
+        </w:rPr>
         <mc:AlternateContent>
           <mc:Choice Requires="wps">
             <w:drawing>
@@ -1353,6 +1403,10 @@
         </mc:AlternateContent>
       </w:r>
       <w:r>
+        <w:rPr>
+          <w:noProof/>
+          <w:lang w:eastAsia="en-CA"/>
+        </w:rPr>
         <mc:AlternateContent>
           <mc:Choice Requires="wps">
             <w:drawing>
@@ -1435,6 +1489,10 @@
         </mc:AlternateContent>
       </w:r>
       <w:r>
+        <w:rPr>
+          <w:noProof/>
+          <w:lang w:eastAsia="en-CA"/>
+        </w:rPr>
         <mc:AlternateContent>
           <mc:Choice Requires="wps">
             <w:drawing>
@@ -1519,6 +1577,10 @@
     </w:p>
     <w:p>
       <w:r>
+        <w:rPr>
+          <w:noProof/>
+          <w:lang w:eastAsia="en-CA"/>
+        </w:rPr>
         <mc:AlternateContent>
           <mc:Choice Requires="wps">
             <w:drawing>
@@ -1577,6 +1639,10 @@
         </mc:AlternateContent>
       </w:r>
       <w:r>
+        <w:rPr>
+          <w:noProof/>
+          <w:lang w:eastAsia="en-CA"/>
+        </w:rPr>
         <mc:AlternateContent>
           <mc:Choice Requires="wps">
             <w:drawing>
@@ -1643,8 +1709,6 @@
       <w:r>
         <w:t>Objective</w:t>
       </w:r>
-    </w:p>
-    <w:p>
       <w:r>
         <w:tab/>
       </w:r>
@@ -1652,6 +1716,56 @@
     <w:p>
       <w:r>
         <w:tab/>
+      </w:r>
+      <w:r>
+        <w:t>The objective of SphereQuest is to reach the sixth Plane of Consciousness, where your spiritual journey is self-realization will come to an end.  Before you can ascend to the next Plane, you must locate the wise m</w:t>
+      </w:r>
+      <w:r>
+        <w:t>an and successfully answer his riddle.</w:t>
+      </w:r>
+    </w:p>
+    <w:p>
+      <w:pPr>
+        <w:pStyle w:val="Heading2"/>
+      </w:pPr>
+      <w:r>
+        <w:lastRenderedPageBreak/>
+        <w:t>Movement</w:t>
+      </w:r>
+    </w:p>
+    <w:p>
+      <w:r>
+        <w:tab/>
+        <w:t>To navigate the sphere through each Plane, simply press the arrow keys on your keyboard.  The sphere will glide in the direction of the arrow key currently pressed.</w:t>
+      </w:r>
+    </w:p>
+    <w:p>
+      <w:r>
+        <w:tab/>
+        <w:t>The sphere is not allowed to simply move where it pleases.  Throughout the maze, you will</w:t>
+      </w:r>
+      <w:r>
+        <w:t xml:space="preserve"> find obstacle which you cannot pass though – walls, trees, and temples.  You may not move through wise men either, but it is easy enough to move around them.</w:t>
+      </w:r>
+    </w:p>
+    <w:p>
+      <w:pPr>
+        <w:pStyle w:val="Heading2"/>
+      </w:pPr>
+      <w:r>
+        <w:t>Riddles</w:t>
+      </w:r>
+    </w:p>
+    <w:p>
+      <w:r>
+        <w:tab/>
+        <w:t>Once you have successfully located a wise man, approach him to be asked a riddle, along with a choice of three answers.  Search your soul and think carefully about the answer.  Once you have made your decision, press the Function key that corresponds to your chosen answer – each answer is labelled with the key to press.</w:t>
+      </w:r>
+    </w:p>
+    <w:p>
+      <w:r>
+        <w:tab/>
+        <w:t xml:space="preserve">If you have chosen the correct answer, the sphere will move to the next Plane of Consciousness.  </w:t>
       </w:r>
       <w:bookmarkStart w:id="0" w:name="_GoBack"/>
       <w:bookmarkEnd w:id="0"/>
@@ -2437,36 +2551,6 @@
         </w:p>
       </w:docPartBody>
     </w:docPart>
-    <w:docPart>
-      <w:docPartPr>
-        <w:name w:val="69EC915E3A20453CBD186F94AE8EAE92"/>
-        <w:category>
-          <w:name w:val="General"/>
-          <w:gallery w:val="placeholder"/>
-        </w:category>
-        <w:types>
-          <w:type w:val="bbPlcHdr"/>
-        </w:types>
-        <w:behaviors>
-          <w:behavior w:val="content"/>
-        </w:behaviors>
-        <w:guid w:val="{9704F761-A966-4CA0-9C90-6F7908093B32}"/>
-      </w:docPartPr>
-      <w:docPartBody>
-        <w:p>
-          <w:pPr>
-            <w:pStyle w:val="69EC915E3A20453CBD186F94AE8EAE92"/>
-          </w:pPr>
-          <w:r>
-            <w:rPr>
-              <w:b/>
-              <w:bCs/>
-            </w:rPr>
-            <w:t>[Pick the date]</w:t>
-          </w:r>
-        </w:p>
-      </w:docPartBody>
-    </w:docPart>
   </w:docParts>
 </w:glossaryDocument>
 </file>
@@ -2518,8 +2602,10 @@
   </w:compat>
   <w:rsids>
     <w:rsidRoot w:val="00272409"/>
+    <w:rsid w:val="000A7899"/>
     <w:rsid w:val="00272409"/>
     <w:rsid w:val="002921D3"/>
+    <w:rsid w:val="009C6E27"/>
   </w:rsids>
   <m:mathPr>
     <m:mathFont m:val="Cambria Math"/>
@@ -2538,7 +2624,7 @@
   <w:clrSchemeMapping w:bg1="light1" w:t1="dark1" w:bg2="light2" w:t2="dark2" w:accent1="accent1" w:accent2="accent2" w:accent3="accent3" w:accent4="accent4" w:accent5="accent5" w:accent6="accent6" w:hyperlink="hyperlink" w:followedHyperlink="followedHyperlink"/>
   <w:decimalSymbol w:val="."/>
   <w:listSeparator w:val=","/>
-  <w14:docId w14:val="74C19866"/>
+  <w14:docId w14:val="11C7ED30"/>
 </w:settings>
 </file>
 

</xml_diff>

<commit_message>
More stuff in the document, just committing to avoid problems if anyone else is wanting to work on it.
</commit_message>
<xml_diff>
--- a/SphereQuest.docx
+++ b/SphereQuest.docx
@@ -102,7 +102,6 @@
                 <w:dataBinding w:prefixMappings="xmlns:ns0='http://schemas.openxmlformats.org/package/2006/metadata/core-properties' xmlns:ns1='http://purl.org/dc/elements/1.1/'" w:xpath="/ns0:coreProperties[1]/ns1:title[1]" w:storeItemID="{6C3C8BC8-F283-45AE-878A-BAB7291924A1}"/>
                 <w:text/>
               </w:sdtPr>
-              <w:sdtEndPr/>
               <w:sdtContent>
                 <w:tc>
                   <w:tcPr>
@@ -155,7 +154,6 @@
                 <w:dataBinding w:prefixMappings="xmlns:ns0='http://schemas.openxmlformats.org/package/2006/metadata/core-properties' xmlns:ns1='http://purl.org/dc/elements/1.1/'" w:xpath="/ns0:coreProperties[1]/ns1:subject[1]" w:storeItemID="{6C3C8BC8-F283-45AE-878A-BAB7291924A1}"/>
                 <w:text/>
               </w:sdtPr>
-              <w:sdtEndPr/>
               <w:sdtContent>
                 <w:tc>
                   <w:tcPr>
@@ -225,7 +223,6 @@
                 <w:dataBinding w:prefixMappings="xmlns:ns0='http://schemas.openxmlformats.org/package/2006/metadata/core-properties' xmlns:ns1='http://purl.org/dc/elements/1.1/'" w:xpath="/ns0:coreProperties[1]/ns1:creator[1]" w:storeItemID="{6C3C8BC8-F283-45AE-878A-BAB7291924A1}"/>
                 <w:text/>
               </w:sdtPr>
-              <w:sdtEndPr/>
               <w:sdtContent>
                 <w:tc>
                   <w:tcPr>
@@ -278,7 +275,6 @@
                   <w:calendar w:val="gregorian"/>
                 </w:date>
               </w:sdtPr>
-              <w:sdtEndPr/>
               <w:sdtContent>
                 <w:tc>
                   <w:tcPr>
@@ -378,6 +374,223 @@
     </w:p>
     <w:p>
       <w:r>
+        <mc:AlternateContent>
+          <mc:Choice Requires="wps">
+            <w:drawing>
+              <wp:anchor distT="0" distB="0" distL="114300" distR="114300" simplePos="0" relativeHeight="251685888" behindDoc="0" locked="0" layoutInCell="1" allowOverlap="1" wp14:editId="48D98D3B">
+                <wp:simplePos x="0" y="0"/>
+                <wp:positionH relativeFrom="column">
+                  <wp:posOffset>1476375</wp:posOffset>
+                </wp:positionH>
+                <wp:positionV relativeFrom="paragraph">
+                  <wp:posOffset>400050</wp:posOffset>
+                </wp:positionV>
+                <wp:extent cx="514350" cy="0"/>
+                <wp:effectExtent l="0" t="0" r="0" b="19050"/>
+                <wp:wrapNone/>
+                <wp:docPr id="3" name="Straight Connector 3"/>
+                <wp:cNvGraphicFramePr/>
+                <a:graphic xmlns:a="http://schemas.openxmlformats.org/drawingml/2006/main">
+                  <a:graphicData uri="http://schemas.microsoft.com/office/word/2010/wordprocessingShape">
+                    <wps:wsp>
+                      <wps:cNvCnPr/>
+                      <wps:spPr>
+                        <a:xfrm>
+                          <a:off x="0" y="0"/>
+                          <a:ext cx="514350" cy="0"/>
+                        </a:xfrm>
+                        <a:prstGeom prst="line">
+                          <a:avLst/>
+                        </a:prstGeom>
+                      </wps:spPr>
+                      <wps:style>
+                        <a:lnRef idx="1">
+                          <a:schemeClr val="dk1"/>
+                        </a:lnRef>
+                        <a:fillRef idx="0">
+                          <a:schemeClr val="dk1"/>
+                        </a:fillRef>
+                        <a:effectRef idx="0">
+                          <a:schemeClr val="dk1"/>
+                        </a:effectRef>
+                        <a:fontRef idx="minor">
+                          <a:schemeClr val="tx1"/>
+                        </a:fontRef>
+                      </wps:style>
+                      <wps:bodyPr/>
+                    </wps:wsp>
+                  </a:graphicData>
+                </a:graphic>
+              </wp:anchor>
+            </w:drawing>
+          </mc:Choice>
+          <mc:Fallback>
+            <w:pict>
+              <v:line id="Straight Connector 3" o:spid="_x0000_s1026" style="position:absolute;z-index:251685888;visibility:visible;mso-wrap-style:square;mso-wrap-distance-left:9pt;mso-wrap-distance-top:0;mso-wrap-distance-right:9pt;mso-wrap-distance-bottom:0;mso-position-horizontal:absolute;mso-position-horizontal-relative:text;mso-position-vertical:absolute;mso-position-vertical-relative:text" from="116.25pt,31.5pt" to="156.75pt,31.5pt" o:gfxdata="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" strokecolor="black [3200]"/>
+            </w:pict>
+          </mc:Fallback>
+        </mc:AlternateContent>
+      </w:r>
+      <w:r>
+        <mc:AlternateContent>
+          <mc:Choice Requires="wps">
+            <w:drawing>
+              <wp:anchor distT="0" distB="0" distL="114300" distR="114300" simplePos="0" relativeHeight="251686912" behindDoc="0" locked="0" layoutInCell="1" allowOverlap="1" wp14:editId="5D0BE267">
+                <wp:simplePos x="0" y="0"/>
+                <wp:positionH relativeFrom="column">
+                  <wp:posOffset>1533525</wp:posOffset>
+                </wp:positionH>
+                <wp:positionV relativeFrom="paragraph">
+                  <wp:posOffset>142875</wp:posOffset>
+                </wp:positionV>
+                <wp:extent cx="1038225" cy="257175"/>
+                <wp:effectExtent l="0" t="0" r="0" b="0"/>
+                <wp:wrapNone/>
+                <wp:docPr id="8" name="Text Box 8"/>
+                <wp:cNvGraphicFramePr>
+                  <a:graphicFrameLocks xmlns:a="http://schemas.openxmlformats.org/drawingml/2006/main"/>
+                </wp:cNvGraphicFramePr>
+                <a:graphic xmlns:a="http://schemas.openxmlformats.org/drawingml/2006/main">
+                  <a:graphicData uri="http://schemas.microsoft.com/office/word/2010/wordprocessingShape">
+                    <wps:wsp>
+                      <wps:cNvSpPr txBox="1">
+                        <a:spLocks noChangeArrowheads="1"/>
+                      </wps:cNvSpPr>
+                      <wps:spPr bwMode="auto">
+                        <a:xfrm>
+                          <a:off x="0" y="0"/>
+                          <a:ext cx="1038225" cy="257175"/>
+                        </a:xfrm>
+                        <a:prstGeom prst="rect">
+                          <a:avLst/>
+                        </a:prstGeom>
+                        <a:noFill/>
+                        <a:ln w="9525">
+                          <a:noFill/>
+                          <a:miter lim="800000"/>
+                          <a:headEnd/>
+                          <a:tailEnd/>
+                        </a:ln>
+                      </wps:spPr>
+                      <wps:txbx>
+                        <w:txbxContent>
+                          <w:p>
+                            <w:r>
+                              <w:t>HUD</w:t>
+                            </w:r>
+                          </w:p>
+                        </w:txbxContent>
+                      </wps:txbx>
+                      <wps:bodyPr rot="0" vert="horz" wrap="square" lIns="91440" tIns="45720" rIns="91440" bIns="45720" anchor="t" anchorCtr="0" upright="1">
+                        <a:noAutofit/>
+                      </wps:bodyPr>
+                    </wps:wsp>
+                  </a:graphicData>
+                </a:graphic>
+                <wp14:sizeRelH relativeFrom="margin">
+                  <wp14:pctWidth>0</wp14:pctWidth>
+                </wp14:sizeRelH>
+                <wp14:sizeRelV relativeFrom="margin">
+                  <wp14:pctHeight>0</wp14:pctHeight>
+                </wp14:sizeRelV>
+              </wp:anchor>
+            </w:drawing>
+          </mc:Choice>
+          <mc:Fallback>
+            <w:pict>
+              <v:shapetype id="_x0000_t202" coordsize="21600,21600" o:spt="202" path="m,l,21600r21600,l21600,xe">
+                <v:stroke joinstyle="miter"/>
+                <v:path gradientshapeok="t" o:connecttype="rect"/>
+              </v:shapetype>
+              <v:shape id="Text Box 8" o:spid="_x0000_s1026" type="#_x0000_t202" style="position:absolute;margin-left:120.75pt;margin-top:11.25pt;width:81.75pt;height:20.25pt;z-index:251686912;visibility:visible;mso-wrap-style:square;mso-width-percent:0;mso-height-percent:0;mso-wrap-distance-left:9pt;mso-wrap-distance-top:0;mso-wrap-distance-right:9pt;mso-wrap-distance-bottom:0;mso-position-horizontal:absolute;mso-position-horizontal-relative:text;mso-position-vertical:absolute;mso-position-vertical-relative:text;mso-width-percent:0;mso-height-percent:0;mso-width-relative:margin;mso-height-relative:margin;v-text-anchor:top" o:gfxdata="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" filled="f" stroked="f">
+                <v:textbox>
+                  <w:txbxContent>
+                    <w:p>
+                      <w:r>
+                        <w:t>HUD</w:t>
+                      </w:r>
+                    </w:p>
+                  </w:txbxContent>
+                </v:textbox>
+              </v:shape>
+            </w:pict>
+          </mc:Fallback>
+        </mc:AlternateContent>
+      </w:r>
+      <w:r>
+        <mc:AlternateContent>
+          <mc:Choice Requires="wps">
+            <w:drawing>
+              <wp:anchor distT="0" distB="0" distL="114300" distR="114300" simplePos="0" relativeHeight="251687936" behindDoc="0" locked="0" layoutInCell="1" allowOverlap="1" wp14:editId="2BF97EAF">
+                <wp:simplePos x="0" y="0"/>
+                <wp:positionH relativeFrom="column">
+                  <wp:posOffset>1476375</wp:posOffset>
+                </wp:positionH>
+                <wp:positionV relativeFrom="paragraph">
+                  <wp:posOffset>400050</wp:posOffset>
+                </wp:positionV>
+                <wp:extent cx="0" cy="666750"/>
+                <wp:effectExtent l="76200" t="0" r="76200" b="38100"/>
+                <wp:wrapNone/>
+                <wp:docPr id="11" name="Straight Arrow Connector 11"/>
+                <wp:cNvGraphicFramePr/>
+                <a:graphic xmlns:a="http://schemas.openxmlformats.org/drawingml/2006/main">
+                  <a:graphicData uri="http://schemas.microsoft.com/office/word/2010/wordprocessingShape">
+                    <wps:wsp>
+                      <wps:cNvCnPr/>
+                      <wps:spPr>
+                        <a:xfrm>
+                          <a:off x="0" y="0"/>
+                          <a:ext cx="0" cy="666750"/>
+                        </a:xfrm>
+                        <a:prstGeom prst="straightConnector1">
+                          <a:avLst/>
+                        </a:prstGeom>
+                        <a:ln>
+                          <a:tailEnd type="arrow"/>
+                        </a:ln>
+                      </wps:spPr>
+                      <wps:style>
+                        <a:lnRef idx="1">
+                          <a:schemeClr val="dk1"/>
+                        </a:lnRef>
+                        <a:fillRef idx="0">
+                          <a:schemeClr val="dk1"/>
+                        </a:fillRef>
+                        <a:effectRef idx="0">
+                          <a:schemeClr val="dk1"/>
+                        </a:effectRef>
+                        <a:fontRef idx="minor">
+                          <a:schemeClr val="tx1"/>
+                        </a:fontRef>
+                      </wps:style>
+                      <wps:bodyPr/>
+                    </wps:wsp>
+                  </a:graphicData>
+                </a:graphic>
+                <wp14:sizeRelH relativeFrom="margin">
+                  <wp14:pctWidth>0</wp14:pctWidth>
+                </wp14:sizeRelH>
+                <wp14:sizeRelV relativeFrom="margin">
+                  <wp14:pctHeight>0</wp14:pctHeight>
+                </wp14:sizeRelV>
+              </wp:anchor>
+            </w:drawing>
+          </mc:Choice>
+          <mc:Fallback>
+            <w:pict>
+              <v:shapetype id="_x0000_t32" coordsize="21600,21600" o:spt="32" o:oned="t" path="m,l21600,21600e" filled="f">
+                <v:path arrowok="t" fillok="f" o:connecttype="none"/>
+                <o:lock v:ext="edit" shapetype="t"/>
+              </v:shapetype>
+              <v:shape id="Straight Arrow Connector 11" o:spid="_x0000_s1026" type="#_x0000_t32" style="position:absolute;margin-left:116.25pt;margin-top:31.5pt;width:0;height:52.5pt;z-index:251687936;visibility:visible;mso-wrap-style:square;mso-width-percent:0;mso-height-percent:0;mso-wrap-distance-left:9pt;mso-wrap-distance-top:0;mso-wrap-distance-right:9pt;mso-wrap-distance-bottom:0;mso-position-horizontal:absolute;mso-position-horizontal-relative:text;mso-position-vertical:absolute;mso-position-vertical-relative:text;mso-width-percent:0;mso-height-percent:0;mso-width-relative:margin;mso-height-relative:margin" o:gfxdata="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" strokecolor="black [3200]">
+                <v:stroke endarrow="open"/>
+              </v:shape>
+            </w:pict>
+          </mc:Fallback>
+        </mc:AlternateContent>
+      </w:r>
+      <w:r>
         <w:rPr>
           <w:noProof/>
           <w:lang w:eastAsia="en-CA"/>
@@ -385,7 +598,7 @@
         <mc:AlternateContent>
           <mc:Choice Requires="wps">
             <w:drawing>
-              <wp:anchor distT="0" distB="0" distL="114300" distR="114300" simplePos="0" relativeHeight="251666432" behindDoc="0" locked="0" layoutInCell="1" allowOverlap="1" wp14:editId="62F4E234">
+              <wp:anchor distT="0" distB="0" distL="114300" distR="114300" simplePos="0" relativeHeight="251666432" behindDoc="0" locked="0" layoutInCell="1" allowOverlap="1" wp14:editId="1D7DBD51">
                 <wp:simplePos x="0" y="0"/>
                 <wp:positionH relativeFrom="column">
                   <wp:posOffset>4429125</wp:posOffset>
@@ -475,7 +688,7 @@
         <mc:AlternateContent>
           <mc:Choice Requires="wps">
             <w:drawing>
-              <wp:anchor distT="0" distB="0" distL="114300" distR="114300" simplePos="0" relativeHeight="251667456" behindDoc="0" locked="0" layoutInCell="1" allowOverlap="1" wp14:editId="78FA39B4">
+              <wp:anchor distT="0" distB="0" distL="114300" distR="114300" simplePos="0" relativeHeight="251667456" behindDoc="0" locked="0" layoutInCell="1" allowOverlap="1" wp14:editId="7BD499AC">
                 <wp:simplePos x="0" y="0"/>
                 <wp:positionH relativeFrom="column">
                   <wp:posOffset>4371975</wp:posOffset>
@@ -552,7 +765,7 @@
         <mc:AlternateContent>
           <mc:Choice Requires="wps">
             <w:drawing>
-              <wp:anchor distT="0" distB="0" distL="114300" distR="114300" simplePos="0" relativeHeight="251662336" behindDoc="0" locked="0" layoutInCell="1" allowOverlap="1" wp14:editId="5ED63C2A">
+              <wp:anchor distT="0" distB="0" distL="114300" distR="114300" simplePos="0" relativeHeight="251662336" behindDoc="0" locked="0" layoutInCell="1" allowOverlap="1" wp14:editId="2618661B">
                 <wp:simplePos x="0" y="0"/>
                 <wp:positionH relativeFrom="column">
                   <wp:posOffset>581025</wp:posOffset>
@@ -640,7 +853,7 @@
         <mc:AlternateContent>
           <mc:Choice Requires="wps">
             <w:drawing>
-              <wp:anchor distT="0" distB="0" distL="114300" distR="114300" simplePos="0" relativeHeight="251665408" behindDoc="0" locked="0" layoutInCell="1" allowOverlap="1" wp14:editId="315F6B94">
+              <wp:anchor distT="0" distB="0" distL="114300" distR="114300" simplePos="0" relativeHeight="251665408" behindDoc="0" locked="0" layoutInCell="1" allowOverlap="1" wp14:editId="1111CEA3">
                 <wp:simplePos x="0" y="0"/>
                 <wp:positionH relativeFrom="column">
                   <wp:posOffset>4371975</wp:posOffset>
@@ -702,7 +915,7 @@
         <mc:AlternateContent>
           <mc:Choice Requires="wps">
             <w:drawing>
-              <wp:anchor distT="0" distB="0" distL="114300" distR="114300" simplePos="0" relativeHeight="251663360" behindDoc="0" locked="0" layoutInCell="1" allowOverlap="1" wp14:editId="1B8C66B7">
+              <wp:anchor distT="0" distB="0" distL="114300" distR="114300" simplePos="0" relativeHeight="251663360" behindDoc="0" locked="0" layoutInCell="1" allowOverlap="1" wp14:editId="7330F8DC">
                 <wp:simplePos x="0" y="0"/>
                 <wp:positionH relativeFrom="column">
                   <wp:posOffset>523875</wp:posOffset>
@@ -775,7 +988,7 @@
         <mc:AlternateContent>
           <mc:Choice Requires="wps">
             <w:drawing>
-              <wp:anchor distT="0" distB="0" distL="114300" distR="114300" simplePos="0" relativeHeight="251660288" behindDoc="0" locked="0" layoutInCell="1" allowOverlap="1" wp14:editId="094AF4C7">
+              <wp:anchor distT="0" distB="0" distL="114300" distR="114300" simplePos="0" relativeHeight="251660288" behindDoc="0" locked="0" layoutInCell="1" allowOverlap="1" wp14:editId="38C81239">
                 <wp:simplePos x="0" y="0"/>
                 <wp:positionH relativeFrom="column">
                   <wp:posOffset>523875</wp:posOffset>
@@ -842,7 +1055,7 @@
         <mc:AlternateContent>
           <mc:Choice Requires="wps">
             <w:drawing>
-              <wp:anchor distT="0" distB="0" distL="114300" distR="114300" simplePos="0" relativeHeight="251678720" behindDoc="0" locked="0" layoutInCell="1" allowOverlap="1" wp14:editId="0B907695">
+              <wp:anchor distT="0" distB="0" distL="114300" distR="114300" simplePos="0" relativeHeight="251678720" behindDoc="0" locked="0" layoutInCell="1" allowOverlap="1" wp14:editId="6E6FE9C0">
                 <wp:simplePos x="0" y="0"/>
                 <wp:positionH relativeFrom="column">
                   <wp:posOffset>695326</wp:posOffset>
@@ -928,7 +1141,7 @@
         <mc:AlternateContent>
           <mc:Choice Requires="wps">
             <w:drawing>
-              <wp:anchor distT="0" distB="0" distL="114300" distR="114300" simplePos="0" relativeHeight="251683840" behindDoc="0" locked="0" layoutInCell="1" allowOverlap="1" wp14:editId="1DE99449">
+              <wp:anchor distT="0" distB="0" distL="114300" distR="114300" simplePos="0" relativeHeight="251683840" behindDoc="0" locked="0" layoutInCell="1" allowOverlap="1" wp14:editId="56674ACF">
                 <wp:simplePos x="0" y="0"/>
                 <wp:positionH relativeFrom="column">
                   <wp:posOffset>514350</wp:posOffset>
@@ -1001,7 +1214,7 @@
         <mc:AlternateContent>
           <mc:Choice Requires="wps">
             <w:drawing>
-              <wp:anchor distT="0" distB="0" distL="114300" distR="114300" simplePos="0" relativeHeight="251681792" behindDoc="0" locked="0" layoutInCell="1" allowOverlap="1" wp14:editId="34A49945">
+              <wp:anchor distT="0" distB="0" distL="114300" distR="114300" simplePos="0" relativeHeight="251681792" behindDoc="0" locked="0" layoutInCell="1" allowOverlap="1" wp14:editId="53ADBBCB">
                 <wp:simplePos x="0" y="0"/>
                 <wp:positionH relativeFrom="column">
                   <wp:posOffset>523875</wp:posOffset>
@@ -1074,7 +1287,7 @@
         <mc:AlternateContent>
           <mc:Choice Requires="wps">
             <w:drawing>
-              <wp:anchor distT="0" distB="0" distL="114300" distR="114300" simplePos="0" relativeHeight="251679744" behindDoc="0" locked="0" layoutInCell="1" allowOverlap="1" wp14:editId="2BB691CA">
+              <wp:anchor distT="0" distB="0" distL="114300" distR="114300" simplePos="0" relativeHeight="251679744" behindDoc="0" locked="0" layoutInCell="1" allowOverlap="1" wp14:editId="4B0A375B">
                 <wp:simplePos x="0" y="0"/>
                 <wp:positionH relativeFrom="column">
                   <wp:posOffset>514350</wp:posOffset>
@@ -1147,7 +1360,7 @@
         <mc:AlternateContent>
           <mc:Choice Requires="wps">
             <w:drawing>
-              <wp:anchor distT="0" distB="0" distL="114300" distR="114300" simplePos="0" relativeHeight="251675648" behindDoc="0" locked="0" layoutInCell="1" allowOverlap="1" wp14:editId="0201B7BB">
+              <wp:anchor distT="0" distB="0" distL="114300" distR="114300" simplePos="0" relativeHeight="251675648" behindDoc="0" locked="0" layoutInCell="1" allowOverlap="1" wp14:editId="61FA8B61">
                 <wp:simplePos x="0" y="0"/>
                 <wp:positionH relativeFrom="column">
                   <wp:posOffset>4162425</wp:posOffset>
@@ -1220,7 +1433,7 @@
         <mc:AlternateContent>
           <mc:Choice Requires="wps">
             <w:drawing>
-              <wp:anchor distT="0" distB="0" distL="114300" distR="114300" simplePos="0" relativeHeight="251671552" behindDoc="0" locked="0" layoutInCell="1" allowOverlap="1" wp14:editId="28528FAC">
+              <wp:anchor distT="0" distB="0" distL="114300" distR="114300" simplePos="0" relativeHeight="251671552" behindDoc="0" locked="0" layoutInCell="1" allowOverlap="1" wp14:editId="63C1E29A">
                 <wp:simplePos x="0" y="0"/>
                 <wp:positionH relativeFrom="column">
                   <wp:posOffset>2847975</wp:posOffset>
@@ -1291,7 +1504,7 @@
           <w:lang w:eastAsia="en-CA"/>
         </w:rPr>
         <w:drawing>
-          <wp:inline distT="0" distB="0" distL="0" distR="0" wp14:editId="77834F87">
+          <wp:inline distT="0" distB="0" distL="0" distR="0" wp14:editId="201F0A09">
             <wp:extent cx="5943600" cy="3606165"/>
             <wp:effectExtent l="0" t="0" r="0" b="0"/>
             <wp:docPr id="1" name="Picture 1"/>
@@ -1345,7 +1558,7 @@
         <mc:AlternateContent>
           <mc:Choice Requires="wps">
             <w:drawing>
-              <wp:anchor distT="0" distB="0" distL="114300" distR="114300" simplePos="0" relativeHeight="251677696" behindDoc="0" locked="0" layoutInCell="1" allowOverlap="1" wp14:editId="07F2C78F">
+              <wp:anchor distT="0" distB="0" distL="114300" distR="114300" simplePos="0" relativeHeight="251677696" behindDoc="0" locked="0" layoutInCell="1" allowOverlap="1" wp14:editId="61D0B7CF">
                 <wp:simplePos x="0" y="0"/>
                 <wp:positionH relativeFrom="column">
                   <wp:posOffset>514350</wp:posOffset>
@@ -1410,7 +1623,7 @@
         <mc:AlternateContent>
           <mc:Choice Requires="wps">
             <w:drawing>
-              <wp:anchor distT="0" distB="0" distL="114300" distR="114300" simplePos="0" relativeHeight="251674624" behindDoc="0" locked="0" layoutInCell="1" allowOverlap="1" wp14:editId="1CABBE4A">
+              <wp:anchor distT="0" distB="0" distL="114300" distR="114300" simplePos="0" relativeHeight="251674624" behindDoc="0" locked="0" layoutInCell="1" allowOverlap="1" wp14:editId="1F28776A">
                 <wp:simplePos x="0" y="0"/>
                 <wp:positionH relativeFrom="column">
                   <wp:posOffset>4171950</wp:posOffset>
@@ -1496,7 +1709,7 @@
         <mc:AlternateContent>
           <mc:Choice Requires="wps">
             <w:drawing>
-              <wp:anchor distT="0" distB="0" distL="114300" distR="114300" simplePos="0" relativeHeight="251670528" behindDoc="0" locked="0" layoutInCell="1" allowOverlap="1" wp14:editId="3907EF96">
+              <wp:anchor distT="0" distB="0" distL="114300" distR="114300" simplePos="0" relativeHeight="251670528" behindDoc="0" locked="0" layoutInCell="1" allowOverlap="1" wp14:editId="6E79D09B">
                 <wp:simplePos x="0" y="0"/>
                 <wp:positionH relativeFrom="column">
                   <wp:posOffset>2914650</wp:posOffset>
@@ -1584,7 +1797,7 @@
         <mc:AlternateContent>
           <mc:Choice Requires="wps">
             <w:drawing>
-              <wp:anchor distT="0" distB="0" distL="114300" distR="114300" simplePos="0" relativeHeight="251673600" behindDoc="0" locked="0" layoutInCell="1" allowOverlap="1" wp14:editId="1ECB800E">
+              <wp:anchor distT="0" distB="0" distL="114300" distR="114300" simplePos="0" relativeHeight="251673600" behindDoc="0" locked="0" layoutInCell="1" allowOverlap="1" wp14:editId="5244C5DD">
                 <wp:simplePos x="0" y="0"/>
                 <wp:positionH relativeFrom="column">
                   <wp:posOffset>4162425</wp:posOffset>
@@ -1646,7 +1859,7 @@
         <mc:AlternateContent>
           <mc:Choice Requires="wps">
             <w:drawing>
-              <wp:anchor distT="0" distB="0" distL="114300" distR="114300" simplePos="0" relativeHeight="251669504" behindDoc="0" locked="0" layoutInCell="1" allowOverlap="1" wp14:editId="7E62A8FF">
+              <wp:anchor distT="0" distB="0" distL="114300" distR="114300" simplePos="0" relativeHeight="251669504" behindDoc="0" locked="0" layoutInCell="1" allowOverlap="1" wp14:editId="33679D5B">
                 <wp:simplePos x="0" y="0"/>
                 <wp:positionH relativeFrom="column">
                   <wp:posOffset>2847975</wp:posOffset>
@@ -1759,7 +1972,13 @@
     <w:p>
       <w:r>
         <w:tab/>
-        <w:t>Once you have successfully located a wise man, approach him to be asked a riddle, along with a choice of three answers.  Search your soul and think carefully about the answer.  Once you have made your decision, press the Function key that corresponds to your chosen answer – each answer is labelled with the key to press.</w:t>
+        <w:t>Once you have successfully located a wise man, approach him to be asked a riddle, along with a choice of three answers.  Search your soul and think carefully about the answer.  Once you have</w:t>
+      </w:r>
+      <w:r>
+        <w:t xml:space="preserve"> made your decision, press the f</w:t>
+      </w:r>
+      <w:r>
+        <w:t>unction key that corresponds to your chosen answer – each answer is labelled with the key to press.</w:t>
       </w:r>
     </w:p>
     <w:p>
@@ -1767,6 +1986,112 @@
         <w:tab/>
         <w:t xml:space="preserve">If you have chosen the correct answer, the sphere will move to the next Plane of Consciousness.  </w:t>
       </w:r>
+      <w:r>
+        <w:t xml:space="preserve">This can be confirmed by reading the Plane of Consciousness indicator in the top-right </w:t>
+      </w:r>
+      <w:r>
+        <w:t>corner of the HUD (heads up display).</w:t>
+      </w:r>
+    </w:p>
+    <w:p>
+      <w:r>
+        <w:tab/>
+        <w:t>If you have chosen an incorrect answer, you will lose a portion of your Zen.</w:t>
+      </w:r>
+      <w:r>
+        <w:t xml:space="preserve">  </w:t>
+      </w:r>
+      <w:r>
+        <w:t xml:space="preserve">You may monitor your Zen level by reading the Zen meter in the top-left corner of the HUD.  </w:t>
+      </w:r>
+      <w:r>
+        <w:t>Approach the wise man again for another opportunity to answer his riddle.</w:t>
+      </w:r>
+    </w:p>
+    <w:p>
+      <w:pPr>
+        <w:pStyle w:val="Heading2"/>
+      </w:pPr>
+      <w:r>
+        <w:t>Winning and Losing</w:t>
+      </w:r>
+    </w:p>
+    <w:p>
+      <w:r>
+        <w:tab/>
+      </w:r>
+      <w:r>
+        <w:t>Winning SphereQuest occurs when you have successfully reached the sixth Plane of Consciousness before your Zen reaches zero.</w:t>
+      </w:r>
+    </w:p>
+    <w:p>
+      <w:r>
+        <w:tab/>
+        <w:t>Losing SphereQuest occurs when you have answered too many riddles incorrec</w:t>
+      </w:r>
+      <w:r>
+        <w:t>tly, causing your Zen to reach zero.  If this happens, you will be presented with the option to try again.  If you decide to try again, you will appear back on the first Plane of Consciousness, ready to retry your spiritual journey.</w:t>
+      </w:r>
+    </w:p>
+    <w:p>
+      <w:pPr>
+        <w:pStyle w:val="Heading2"/>
+      </w:pPr>
+      <w:r>
+        <w:t>Saving and Loading</w:t>
+      </w:r>
+    </w:p>
+    <w:p>
+      <w:r>
+        <w:tab/>
+        <w:t>If you need to take a break from your journey, you may save your current progress.  Right-click anywhere within the game window to be presented with the Save/Load Menu.  Choose a slot to save in and a save file will be created for you.  To load a game you’ve saved, right-click again and choose the slot to load in which you saved your game.  When saving a game, take care to not save over another journey, as it is not possible to recover a saved-over file.</w:t>
+      </w:r>
+    </w:p>
+    <w:p>
+      <w:pPr>
+        <w:pStyle w:val="Heading2"/>
+      </w:pPr>
+      <w:r>
+        <w:t>Cheats and Developers’ Shortcuts</w:t>
+      </w:r>
+    </w:p>
+    <w:p>
+      <w:r>
+        <w:tab/>
+        <w:t>Several shortcuts were implemented to aid in the development of SphereQuest, and can be used as cheats if desired.</w:t>
+      </w:r>
+    </w:p>
+    <w:p>
+      <w:r>
+        <w:tab/>
+      </w:r>
+      <w:r>
+        <w:t>To display grid lines, press the J key.  Press it again to remove the grid lines.</w:t>
+      </w:r>
+    </w:p>
+    <w:p>
+      <w:r>
+        <w:lastRenderedPageBreak/>
+        <w:tab/>
+        <w:t>To skip the current Plane of Consciousness, press F4.  To automatically win, press F5.  Pressing F6 will cause you to automatically lose.</w:t>
+      </w:r>
+    </w:p>
+    <w:p>
+      <w:pPr>
+        <w:pStyle w:val="Heading1"/>
+      </w:pPr>
+      <w:r>
+        <w:t>Code Documentation</w:t>
+      </w:r>
+    </w:p>
+    <w:p/>
+    <w:p>
+      <w:r>
+        <w:tab/>
+        <w:t>Please make sure to browse through the code as there are many comments documenting the purpose of individual code chunks.</w:t>
+      </w:r>
+    </w:p>
+    <w:p>
       <w:bookmarkStart w:id="0" w:name="_GoBack"/>
       <w:bookmarkEnd w:id="0"/>
     </w:p>
@@ -2602,7 +2927,6 @@
   </w:compat>
   <w:rsids>
     <w:rsidRoot w:val="00272409"/>
-    <w:rsid w:val="000A7899"/>
     <w:rsid w:val="00272409"/>
     <w:rsid w:val="002921D3"/>
     <w:rsid w:val="009C6E27"/>
@@ -2624,7 +2948,7 @@
   <w:clrSchemeMapping w:bg1="light1" w:t1="dark1" w:bg2="light2" w:t2="dark2" w:accent1="accent1" w:accent2="accent2" w:accent3="accent3" w:accent4="accent4" w:accent5="accent5" w:accent6="accent6" w:hyperlink="hyperlink" w:followedHyperlink="followedHyperlink"/>
   <w:decimalSymbol w:val="."/>
   <w:listSeparator w:val=","/>
-  <w14:docId w14:val="11C7ED30"/>
+  <w14:docId w14:val="7E51A2D5"/>
 </w:settings>
 </file>
 

</xml_diff>

<commit_message>
Last update to the documentation for tonight.  I need a break, I'll finish it tomorrow!
</commit_message>
<xml_diff>
--- a/SphereQuest.docx
+++ b/SphereQuest.docx
@@ -2092,6 +2092,390 @@
       </w:r>
     </w:p>
     <w:p>
+      <w:pPr>
+        <w:pStyle w:val="Heading2"/>
+      </w:pPr>
+      <w:r>
+        <w:t>Class Breakdown</w:t>
+      </w:r>
+    </w:p>
+    <w:p>
+      <w:r>
+        <w:tab/>
+        <w:t xml:space="preserve">A quick breakdown of the classes in the SphereQuest project is given in the </w:t>
+      </w:r>
+      <w:r>
+        <w:t>class diagram</w:t>
+      </w:r>
+      <w:r>
+        <w:t xml:space="preserve"> below.</w:t>
+      </w:r>
+    </w:p>
+    <w:p>
+      <w:r>
+        <w:rPr>
+          <w:noProof/>
+          <w:lang w:eastAsia="en-CA"/>
+        </w:rPr>
+        <w:drawing>
+          <wp:inline distT="0" distB="0" distL="0" distR="0" wp14:editId="197E3E85">
+            <wp:extent cx="5943600" cy="5740400"/>
+            <wp:effectExtent l="0" t="0" r="0" b="0"/>
+            <wp:docPr id="18" name="Picture 18"/>
+            <wp:cNvGraphicFramePr>
+              <a:graphicFrameLocks xmlns:a="http://schemas.openxmlformats.org/drawingml/2006/main" noChangeAspect="1"/>
+            </wp:cNvGraphicFramePr>
+            <a:graphic xmlns:a="http://schemas.openxmlformats.org/drawingml/2006/main">
+              <a:graphicData uri="http://schemas.openxmlformats.org/drawingml/2006/picture">
+                <pic:pic xmlns:pic="http://schemas.openxmlformats.org/drawingml/2006/picture">
+                  <pic:nvPicPr>
+                    <pic:cNvPr id="0" name="classDiagram.png"/>
+                    <pic:cNvPicPr/>
+                  </pic:nvPicPr>
+                  <pic:blipFill>
+                    <a:blip r:embed="rId7">
+                      <a:extLst>
+                        <a:ext uri="{28A0092B-C50C-407E-A947-70E740481C1C}">
+                          <a14:useLocalDpi xmlns:a14="http://schemas.microsoft.com/office/drawing/2010/main" val="0"/>
+                        </a:ext>
+                      </a:extLst>
+                    </a:blip>
+                    <a:stretch>
+                      <a:fillRect/>
+                    </a:stretch>
+                  </pic:blipFill>
+                  <pic:spPr>
+                    <a:xfrm>
+                      <a:off x="0" y="0"/>
+                      <a:ext cx="5943600" cy="5740400"/>
+                    </a:xfrm>
+                    <a:prstGeom prst="rect">
+                      <a:avLst/>
+                    </a:prstGeom>
+                  </pic:spPr>
+                </pic:pic>
+              </a:graphicData>
+            </a:graphic>
+          </wp:inline>
+        </w:drawing>
+      </w:r>
+    </w:p>
+    <w:p>
+      <w:r>
+        <w:lastRenderedPageBreak/>
+        <w:tab/>
+        <w:t>The SphereQuest project does not use class inheritance</w:t>
+      </w:r>
+      <w:r>
+        <w:t xml:space="preserve"> (each class is independent)</w:t>
+      </w:r>
+      <w:r>
+        <w:t>, so no connections are drawn between the classes.  Public methods are represented by a purple brick, which private methods are represented by a small</w:t>
+      </w:r>
+      <w:r>
+        <w:t xml:space="preserve"> lock beside the purple brick.</w:t>
+      </w:r>
+      <w:r>
+        <w:t xml:space="preserve">  Every class contains a constructor and destructor method.</w:t>
+      </w:r>
+    </w:p>
+    <w:p>
+      <w:pPr>
+        <w:pStyle w:val="Heading2"/>
+      </w:pPr>
+      <w:r>
+        <w:t>The maze Class</w:t>
+      </w:r>
+    </w:p>
+    <w:p>
+      <w:r>
+        <w:tab/>
+        <w:t xml:space="preserve">The maze class contains all code for </w:t>
+      </w:r>
+      <w:r>
+        <w:t>creating the maze in which the user navigates through.</w:t>
+      </w:r>
+    </w:p>
+    <w:p>
+      <w:pPr>
+        <w:pStyle w:val="Heading3"/>
+      </w:pPr>
+      <w:r>
+        <w:t>The checkMaze Method</w:t>
+      </w:r>
+    </w:p>
+    <w:p>
+      <w:r>
+        <w:tab/>
+      </w:r>
+      <w:r>
+        <w:t>This method takes integers representing a row and column of the maze and returns an integer representing the item that is located in that grid location.  The table below summarizes the grid items:</w:t>
+      </w:r>
+    </w:p>
+    <w:tbl>
+      <w:tblPr>
+        <w:tblStyle w:val="MediumShading1-Accent1"/>
+        <w:tblW w:w="0" w:type="auto"/>
+        <w:jc w:val="center"/>
+        <w:tblLook w:val="04A0" w:firstRow="1" w:lastRow="0" w:firstColumn="1" w:lastColumn="0" w:noHBand="0" w:noVBand="1"/>
+      </w:tblPr>
+      <w:tblGrid>
+        <w:gridCol w:w="873"/>
+        <w:gridCol w:w="2631"/>
+      </w:tblGrid>
+      <w:tr>
+        <w:trPr>
+          <w:cnfStyle w:val="100000000000" w:firstRow="1" w:lastRow="0" w:firstColumn="0" w:lastColumn="0" w:oddVBand="0" w:evenVBand="0" w:oddHBand="0" w:evenHBand="0" w:firstRowFirstColumn="0" w:firstRowLastColumn="0" w:lastRowFirstColumn="0" w:lastRowLastColumn="0"/>
+          <w:jc w:val="center"/>
+        </w:trPr>
+        <w:tc>
+          <w:tcPr>
+            <w:cnfStyle w:val="001000000000" w:firstRow="0" w:lastRow="0" w:firstColumn="1" w:lastColumn="0" w:oddVBand="0" w:evenVBand="0" w:oddHBand="0" w:evenHBand="0" w:firstRowFirstColumn="0" w:firstRowLastColumn="0" w:lastRowFirstColumn="0" w:lastRowLastColumn="0"/>
+            <w:tcW w:w="0" w:type="auto"/>
+          </w:tcPr>
+          <w:p>
+            <w:pPr>
+              <w:jc w:val="center"/>
+            </w:pPr>
+            <w:r>
+              <w:t>Integer</w:t>
+            </w:r>
+          </w:p>
+        </w:tc>
+        <w:tc>
+          <w:tcPr>
+            <w:tcW w:w="0" w:type="auto"/>
+          </w:tcPr>
+          <w:p>
+            <w:pPr>
+              <w:jc w:val="center"/>
+              <w:cnfStyle w:val="100000000000" w:firstRow="1" w:lastRow="0" w:firstColumn="0" w:lastColumn="0" w:oddVBand="0" w:evenVBand="0" w:oddHBand="0" w:evenHBand="0" w:firstRowFirstColumn="0" w:firstRowLastColumn="0" w:lastRowFirstColumn="0" w:lastRowLastColumn="0"/>
+            </w:pPr>
+            <w:r>
+              <w:t>Grid Item</w:t>
+            </w:r>
+          </w:p>
+        </w:tc>
+      </w:tr>
+      <w:tr>
+        <w:trPr>
+          <w:cnfStyle w:val="000000100000" w:firstRow="0" w:lastRow="0" w:firstColumn="0" w:lastColumn="0" w:oddVBand="0" w:evenVBand="0" w:oddHBand="1" w:evenHBand="0" w:firstRowFirstColumn="0" w:firstRowLastColumn="0" w:lastRowFirstColumn="0" w:lastRowLastColumn="0"/>
+          <w:jc w:val="center"/>
+        </w:trPr>
+        <w:tc>
+          <w:tcPr>
+            <w:cnfStyle w:val="001000000000" w:firstRow="0" w:lastRow="0" w:firstColumn="1" w:lastColumn="0" w:oddVBand="0" w:evenVBand="0" w:oddHBand="0" w:evenHBand="0" w:firstRowFirstColumn="0" w:firstRowLastColumn="0" w:lastRowFirstColumn="0" w:lastRowLastColumn="0"/>
+            <w:tcW w:w="0" w:type="auto"/>
+          </w:tcPr>
+          <w:p>
+            <w:r>
+              <w:t>1</w:t>
+            </w:r>
+          </w:p>
+        </w:tc>
+        <w:tc>
+          <w:tcPr>
+            <w:tcW w:w="0" w:type="auto"/>
+          </w:tcPr>
+          <w:p>
+            <w:pPr>
+              <w:cnfStyle w:val="000000100000" w:firstRow="0" w:lastRow="0" w:firstColumn="0" w:lastColumn="0" w:oddVBand="0" w:evenVBand="0" w:oddHBand="1" w:evenHBand="0" w:firstRowFirstColumn="0" w:firstRowLastColumn="0" w:lastRowFirstColumn="0" w:lastRowLastColumn="0"/>
+            </w:pPr>
+            <w:r>
+              <w:t>A wall placed on the x-axis.</w:t>
+            </w:r>
+          </w:p>
+        </w:tc>
+      </w:tr>
+      <w:tr>
+        <w:trPr>
+          <w:cnfStyle w:val="000000010000" w:firstRow="0" w:lastRow="0" w:firstColumn="0" w:lastColumn="0" w:oddVBand="0" w:evenVBand="0" w:oddHBand="0" w:evenHBand="1" w:firstRowFirstColumn="0" w:firstRowLastColumn="0" w:lastRowFirstColumn="0" w:lastRowLastColumn="0"/>
+          <w:jc w:val="center"/>
+        </w:trPr>
+        <w:tc>
+          <w:tcPr>
+            <w:cnfStyle w:val="001000000000" w:firstRow="0" w:lastRow="0" w:firstColumn="1" w:lastColumn="0" w:oddVBand="0" w:evenVBand="0" w:oddHBand="0" w:evenHBand="0" w:firstRowFirstColumn="0" w:firstRowLastColumn="0" w:lastRowFirstColumn="0" w:lastRowLastColumn="0"/>
+            <w:tcW w:w="0" w:type="auto"/>
+          </w:tcPr>
+          <w:p>
+            <w:r>
+              <w:t>2</w:t>
+            </w:r>
+          </w:p>
+        </w:tc>
+        <w:tc>
+          <w:tcPr>
+            <w:tcW w:w="0" w:type="auto"/>
+          </w:tcPr>
+          <w:p>
+            <w:pPr>
+              <w:cnfStyle w:val="000000010000" w:firstRow="0" w:lastRow="0" w:firstColumn="0" w:lastColumn="0" w:oddVBand="0" w:evenVBand="0" w:oddHBand="0" w:evenHBand="1" w:firstRowFirstColumn="0" w:firstRowLastColumn="0" w:lastRowFirstColumn="0" w:lastRowLastColumn="0"/>
+            </w:pPr>
+            <w:r>
+              <w:t>A wall placed on the z-axis.</w:t>
+            </w:r>
+          </w:p>
+        </w:tc>
+      </w:tr>
+      <w:tr>
+        <w:trPr>
+          <w:cnfStyle w:val="000000100000" w:firstRow="0" w:lastRow="0" w:firstColumn="0" w:lastColumn="0" w:oddVBand="0" w:evenVBand="0" w:oddHBand="1" w:evenHBand="0" w:firstRowFirstColumn="0" w:firstRowLastColumn="0" w:lastRowFirstColumn="0" w:lastRowLastColumn="0"/>
+          <w:jc w:val="center"/>
+        </w:trPr>
+        <w:tc>
+          <w:tcPr>
+            <w:cnfStyle w:val="001000000000" w:firstRow="0" w:lastRow="0" w:firstColumn="1" w:lastColumn="0" w:oddVBand="0" w:evenVBand="0" w:oddHBand="0" w:evenHBand="0" w:firstRowFirstColumn="0" w:firstRowLastColumn="0" w:lastRowFirstColumn="0" w:lastRowLastColumn="0"/>
+            <w:tcW w:w="0" w:type="auto"/>
+          </w:tcPr>
+          <w:p>
+            <w:r>
+              <w:t>3</w:t>
+            </w:r>
+          </w:p>
+        </w:tc>
+        <w:tc>
+          <w:tcPr>
+            <w:tcW w:w="0" w:type="auto"/>
+          </w:tcPr>
+          <w:p>
+            <w:pPr>
+              <w:cnfStyle w:val="000000100000" w:firstRow="0" w:lastRow="0" w:firstColumn="0" w:lastColumn="0" w:oddVBand="0" w:evenVBand="0" w:oddHBand="1" w:evenHBand="0" w:firstRowFirstColumn="0" w:firstRowLastColumn="0" w:lastRowFirstColumn="0" w:lastRowLastColumn="0"/>
+            </w:pPr>
+            <w:r>
+              <w:t>A temple.</w:t>
+            </w:r>
+          </w:p>
+        </w:tc>
+      </w:tr>
+      <w:tr>
+        <w:trPr>
+          <w:cnfStyle w:val="000000010000" w:firstRow="0" w:lastRow="0" w:firstColumn="0" w:lastColumn="0" w:oddVBand="0" w:evenVBand="0" w:oddHBand="0" w:evenHBand="1" w:firstRowFirstColumn="0" w:firstRowLastColumn="0" w:lastRowFirstColumn="0" w:lastRowLastColumn="0"/>
+          <w:jc w:val="center"/>
+        </w:trPr>
+        <w:tc>
+          <w:tcPr>
+            <w:cnfStyle w:val="001000000000" w:firstRow="0" w:lastRow="0" w:firstColumn="1" w:lastColumn="0" w:oddVBand="0" w:evenVBand="0" w:oddHBand="0" w:evenHBand="0" w:firstRowFirstColumn="0" w:firstRowLastColumn="0" w:lastRowFirstColumn="0" w:lastRowLastColumn="0"/>
+            <w:tcW w:w="0" w:type="auto"/>
+          </w:tcPr>
+          <w:p>
+            <w:r>
+              <w:t>4</w:t>
+            </w:r>
+          </w:p>
+        </w:tc>
+        <w:tc>
+          <w:tcPr>
+            <w:tcW w:w="0" w:type="auto"/>
+          </w:tcPr>
+          <w:p>
+            <w:pPr>
+              <w:cnfStyle w:val="000000010000" w:firstRow="0" w:lastRow="0" w:firstColumn="0" w:lastColumn="0" w:oddVBand="0" w:evenVBand="0" w:oddHBand="0" w:evenHBand="1" w:firstRowFirstColumn="0" w:firstRowLastColumn="0" w:lastRowFirstColumn="0" w:lastRowLastColumn="0"/>
+            </w:pPr>
+            <w:r>
+              <w:t>A wise man.</w:t>
+            </w:r>
+          </w:p>
+        </w:tc>
+      </w:tr>
+      <w:tr>
+        <w:trPr>
+          <w:cnfStyle w:val="000000100000" w:firstRow="0" w:lastRow="0" w:firstColumn="0" w:lastColumn="0" w:oddVBand="0" w:evenVBand="0" w:oddHBand="1" w:evenHBand="0" w:firstRowFirstColumn="0" w:firstRowLastColumn="0" w:lastRowFirstColumn="0" w:lastRowLastColumn="0"/>
+          <w:jc w:val="center"/>
+        </w:trPr>
+        <w:tc>
+          <w:tcPr>
+            <w:cnfStyle w:val="001000000000" w:firstRow="0" w:lastRow="0" w:firstColumn="1" w:lastColumn="0" w:oddVBand="0" w:evenVBand="0" w:oddHBand="0" w:evenHBand="0" w:firstRowFirstColumn="0" w:firstRowLastColumn="0" w:lastRowFirstColumn="0" w:lastRowLastColumn="0"/>
+            <w:tcW w:w="0" w:type="auto"/>
+          </w:tcPr>
+          <w:p>
+            <w:r>
+              <w:t>5</w:t>
+            </w:r>
+          </w:p>
+        </w:tc>
+        <w:tc>
+          <w:tcPr>
+            <w:tcW w:w="0" w:type="auto"/>
+          </w:tcPr>
+          <w:p>
+            <w:pPr>
+              <w:cnfStyle w:val="000000100000" w:firstRow="0" w:lastRow="0" w:firstColumn="0" w:lastColumn="0" w:oddVBand="0" w:evenVBand="0" w:oddHBand="1" w:evenHBand="0" w:firstRowFirstColumn="0" w:firstRowLastColumn="0" w:lastRowFirstColumn="0" w:lastRowLastColumn="0"/>
+            </w:pPr>
+            <w:r>
+              <w:t>A tree.</w:t>
+            </w:r>
+          </w:p>
+        </w:tc>
+      </w:tr>
+    </w:tbl>
+    <w:p/>
+    <w:p>
+      <w:pPr>
+        <w:pStyle w:val="Heading3"/>
+      </w:pPr>
+      <w:r>
+        <w:t>The changeLevel Method</w:t>
+      </w:r>
+    </w:p>
+    <w:p>
+      <w:r>
+        <w:tab/>
+      </w:r>
+      <w:r>
+        <w:t xml:space="preserve">This void method takes an integer representing a level number and loads the corresponding maze file from the provided maze folder.  </w:t>
+      </w:r>
+      <w:r>
+        <w:t>The loading of the file is handled by the readMaze method described below.  This method also modifies a global level variable and sets it to the changed level.</w:t>
+      </w:r>
+    </w:p>
+    <w:p>
+      <w:pPr>
+        <w:pStyle w:val="Heading3"/>
+      </w:pPr>
+      <w:r>
+        <w:t>The readMaze Method</w:t>
+      </w:r>
+    </w:p>
+    <w:p>
+      <w:r>
+        <w:tab/>
+      </w:r>
+      <w:r>
+        <w:t xml:space="preserve">This method takes a string representing a file name and loads that requested file to read the maze from.  Maze files are located in a ‘mazes’ folder </w:t>
+      </w:r>
+      <w:r>
+        <w:t xml:space="preserve">and the maze data is stored in text file.  Please take the time to examine the maze files and note their simple structure. </w:t>
+      </w:r>
+    </w:p>
+    <w:p>
+      <w:r>
+        <w:tab/>
+        <w:t>If the requested maze file is loaded successfully, the method will read the file, character by character, and store the current character in the mazeLayout array declared globally in the maze class.  If the method is unable to load the file, an error is printed to the console.</w:t>
+      </w:r>
+    </w:p>
+    <w:p>
+      <w:pPr>
+        <w:pStyle w:val="Heading2"/>
+      </w:pPr>
+      <w:r>
+        <w:t>The HUD Class</w:t>
+      </w:r>
+    </w:p>
+    <w:p>
+      <w:r>
+        <w:tab/>
+        <w:t>The HUD class takes care of drawing the elements of the heads up display.</w:t>
+      </w:r>
+    </w:p>
+    <w:p>
+      <w:pPr>
+        <w:pStyle w:val="Heading3"/>
+      </w:pPr>
+      <w:r>
+        <w:t>The printText Method</w:t>
+      </w:r>
+    </w:p>
+    <w:p>
       <w:bookmarkStart w:id="0" w:name="_GoBack"/>
       <w:bookmarkEnd w:id="0"/>
     </w:p>
@@ -2314,6 +2698,28 @@
       <w:szCs w:val="26"/>
     </w:rPr>
   </w:style>
+  <w:style w:type="paragraph" w:styleId="Heading3">
+    <w:name w:val="heading 3"/>
+    <w:basedOn w:val="Normal"/>
+    <w:next w:val="Normal"/>
+    <w:link w:val="Heading3Char"/>
+    <w:uiPriority w:val="9"/>
+    <w:unhideWhenUsed/>
+    <w:qFormat/>
+    <w:rsid w:val="00D71BF4"/>
+    <w:pPr>
+      <w:keepNext/>
+      <w:keepLines/>
+      <w:spacing w:before="200" w:after="0"/>
+      <w:outlineLvl w:val="2"/>
+    </w:pPr>
+    <w:rPr>
+      <w:rFonts w:asciiTheme="majorHAnsi" w:eastAsiaTheme="majorEastAsia" w:hAnsiTheme="majorHAnsi" w:cstheme="majorBidi"/>
+      <w:b/>
+      <w:bCs/>
+      <w:color w:val="4F81BD" w:themeColor="accent1"/>
+    </w:rPr>
+  </w:style>
   <w:style w:type="character" w:default="1" w:styleId="DefaultParagraphFont">
     <w:name w:val="Default Paragraph Font"/>
     <w:uiPriority w:val="1"/>
@@ -2425,6 +2831,151 @@
       <w:sz w:val="26"/>
       <w:szCs w:val="26"/>
     </w:rPr>
+  </w:style>
+  <w:style w:type="character" w:customStyle="1" w:styleId="Heading3Char">
+    <w:name w:val="Heading 3 Char"/>
+    <w:basedOn w:val="DefaultParagraphFont"/>
+    <w:link w:val="Heading3"/>
+    <w:uiPriority w:val="9"/>
+    <w:rsid w:val="00D71BF4"/>
+    <w:rPr>
+      <w:rFonts w:asciiTheme="majorHAnsi" w:eastAsiaTheme="majorEastAsia" w:hAnsiTheme="majorHAnsi" w:cstheme="majorBidi"/>
+      <w:b/>
+      <w:bCs/>
+      <w:color w:val="4F81BD" w:themeColor="accent1"/>
+    </w:rPr>
+  </w:style>
+  <w:style w:type="table" w:styleId="TableGrid">
+    <w:name w:val="Table Grid"/>
+    <w:basedOn w:val="TableNormal"/>
+    <w:uiPriority w:val="59"/>
+    <w:rsid w:val="008C25A2"/>
+    <w:pPr>
+      <w:spacing w:after="0" w:line="240" w:lineRule="auto"/>
+    </w:pPr>
+    <w:tblPr>
+      <w:tblInd w:w="0" w:type="dxa"/>
+      <w:tblBorders>
+        <w:top w:val="single" w:sz="4" w:space="0" w:color="auto"/>
+        <w:left w:val="single" w:sz="4" w:space="0" w:color="auto"/>
+        <w:bottom w:val="single" w:sz="4" w:space="0" w:color="auto"/>
+        <w:right w:val="single" w:sz="4" w:space="0" w:color="auto"/>
+        <w:insideH w:val="single" w:sz="4" w:space="0" w:color="auto"/>
+        <w:insideV w:val="single" w:sz="4" w:space="0" w:color="auto"/>
+      </w:tblBorders>
+      <w:tblCellMar>
+        <w:top w:w="0" w:type="dxa"/>
+        <w:left w:w="108" w:type="dxa"/>
+        <w:bottom w:w="0" w:type="dxa"/>
+        <w:right w:w="108" w:type="dxa"/>
+      </w:tblCellMar>
+    </w:tblPr>
+  </w:style>
+  <w:style w:type="table" w:styleId="MediumShading1-Accent1">
+    <w:name w:val="Medium Shading 1 Accent 1"/>
+    <w:basedOn w:val="TableNormal"/>
+    <w:uiPriority w:val="63"/>
+    <w:rsid w:val="008C25A2"/>
+    <w:pPr>
+      <w:spacing w:after="0" w:line="240" w:lineRule="auto"/>
+    </w:pPr>
+    <w:tblPr>
+      <w:tblStyleRowBandSize w:val="1"/>
+      <w:tblStyleColBandSize w:val="1"/>
+      <w:tblInd w:w="0" w:type="dxa"/>
+      <w:tblBorders>
+        <w:top w:val="single" w:sz="8" w:space="0" w:color="7BA1CE" w:themeColor="accent1" w:themeTint="BF"/>
+        <w:left w:val="single" w:sz="8" w:space="0" w:color="7BA1CE" w:themeColor="accent1" w:themeTint="BF"/>
+        <w:bottom w:val="single" w:sz="8" w:space="0" w:color="7BA1CE" w:themeColor="accent1" w:themeTint="BF"/>
+        <w:right w:val="single" w:sz="8" w:space="0" w:color="7BA1CE" w:themeColor="accent1" w:themeTint="BF"/>
+        <w:insideH w:val="single" w:sz="8" w:space="0" w:color="7BA1CE" w:themeColor="accent1" w:themeTint="BF"/>
+      </w:tblBorders>
+      <w:tblCellMar>
+        <w:top w:w="0" w:type="dxa"/>
+        <w:left w:w="108" w:type="dxa"/>
+        <w:bottom w:w="0" w:type="dxa"/>
+        <w:right w:w="108" w:type="dxa"/>
+      </w:tblCellMar>
+    </w:tblPr>
+    <w:tblStylePr w:type="firstRow">
+      <w:pPr>
+        <w:spacing w:before="0" w:after="0" w:line="240" w:lineRule="auto"/>
+      </w:pPr>
+      <w:rPr>
+        <w:b/>
+        <w:bCs/>
+        <w:color w:val="FFFFFF" w:themeColor="background1"/>
+      </w:rPr>
+      <w:tblPr/>
+      <w:tcPr>
+        <w:tcBorders>
+          <w:top w:val="single" w:sz="8" w:space="0" w:color="7BA1CE" w:themeColor="accent1" w:themeTint="BF"/>
+          <w:left w:val="single" w:sz="8" w:space="0" w:color="7BA1CE" w:themeColor="accent1" w:themeTint="BF"/>
+          <w:bottom w:val="single" w:sz="8" w:space="0" w:color="7BA1CE" w:themeColor="accent1" w:themeTint="BF"/>
+          <w:right w:val="single" w:sz="8" w:space="0" w:color="7BA1CE" w:themeColor="accent1" w:themeTint="BF"/>
+          <w:insideH w:val="nil"/>
+          <w:insideV w:val="nil"/>
+        </w:tcBorders>
+        <w:shd w:val="clear" w:color="auto" w:fill="4F81BD" w:themeFill="accent1"/>
+      </w:tcPr>
+    </w:tblStylePr>
+    <w:tblStylePr w:type="lastRow">
+      <w:pPr>
+        <w:spacing w:before="0" w:after="0" w:line="240" w:lineRule="auto"/>
+      </w:pPr>
+      <w:rPr>
+        <w:b/>
+        <w:bCs/>
+      </w:rPr>
+      <w:tblPr/>
+      <w:tcPr>
+        <w:tcBorders>
+          <w:top w:val="double" w:sz="6" w:space="0" w:color="7BA1CE" w:themeColor="accent1" w:themeTint="BF"/>
+          <w:left w:val="single" w:sz="8" w:space="0" w:color="7BA1CE" w:themeColor="accent1" w:themeTint="BF"/>
+          <w:bottom w:val="single" w:sz="8" w:space="0" w:color="7BA1CE" w:themeColor="accent1" w:themeTint="BF"/>
+          <w:right w:val="single" w:sz="8" w:space="0" w:color="7BA1CE" w:themeColor="accent1" w:themeTint="BF"/>
+          <w:insideH w:val="nil"/>
+          <w:insideV w:val="nil"/>
+        </w:tcBorders>
+      </w:tcPr>
+    </w:tblStylePr>
+    <w:tblStylePr w:type="firstCol">
+      <w:rPr>
+        <w:b/>
+        <w:bCs/>
+      </w:rPr>
+    </w:tblStylePr>
+    <w:tblStylePr w:type="lastCol">
+      <w:rPr>
+        <w:b/>
+        <w:bCs/>
+      </w:rPr>
+    </w:tblStylePr>
+    <w:tblStylePr w:type="band1Vert">
+      <w:tblPr/>
+      <w:tcPr>
+        <w:shd w:val="clear" w:color="auto" w:fill="D3E0EF" w:themeFill="accent1" w:themeFillTint="3F"/>
+      </w:tcPr>
+    </w:tblStylePr>
+    <w:tblStylePr w:type="band1Horz">
+      <w:tblPr/>
+      <w:tcPr>
+        <w:tcBorders>
+          <w:insideH w:val="nil"/>
+          <w:insideV w:val="nil"/>
+        </w:tcBorders>
+        <w:shd w:val="clear" w:color="auto" w:fill="D3E0EF" w:themeFill="accent1" w:themeFillTint="3F"/>
+      </w:tcPr>
+    </w:tblStylePr>
+    <w:tblStylePr w:type="band2Horz">
+      <w:tblPr/>
+      <w:tcPr>
+        <w:tcBorders>
+          <w:insideH w:val="nil"/>
+          <w:insideV w:val="nil"/>
+        </w:tcBorders>
+      </w:tcPr>
+    </w:tblStylePr>
   </w:style>
 </w:styles>
 </file>
@@ -2636,6 +3187,28 @@
       <w:szCs w:val="26"/>
     </w:rPr>
   </w:style>
+  <w:style w:type="paragraph" w:styleId="Heading3">
+    <w:name w:val="heading 3"/>
+    <w:basedOn w:val="Normal"/>
+    <w:next w:val="Normal"/>
+    <w:link w:val="Heading3Char"/>
+    <w:uiPriority w:val="9"/>
+    <w:unhideWhenUsed/>
+    <w:qFormat/>
+    <w:rsid w:val="00D71BF4"/>
+    <w:pPr>
+      <w:keepNext/>
+      <w:keepLines/>
+      <w:spacing w:before="200" w:after="0"/>
+      <w:outlineLvl w:val="2"/>
+    </w:pPr>
+    <w:rPr>
+      <w:rFonts w:asciiTheme="majorHAnsi" w:eastAsiaTheme="majorEastAsia" w:hAnsiTheme="majorHAnsi" w:cstheme="majorBidi"/>
+      <w:b/>
+      <w:bCs/>
+      <w:color w:val="4F81BD" w:themeColor="accent1"/>
+    </w:rPr>
+  </w:style>
   <w:style w:type="character" w:default="1" w:styleId="DefaultParagraphFont">
     <w:name w:val="Default Paragraph Font"/>
     <w:uiPriority w:val="1"/>
@@ -2747,6 +3320,151 @@
       <w:sz w:val="26"/>
       <w:szCs w:val="26"/>
     </w:rPr>
+  </w:style>
+  <w:style w:type="character" w:customStyle="1" w:styleId="Heading3Char">
+    <w:name w:val="Heading 3 Char"/>
+    <w:basedOn w:val="DefaultParagraphFont"/>
+    <w:link w:val="Heading3"/>
+    <w:uiPriority w:val="9"/>
+    <w:rsid w:val="00D71BF4"/>
+    <w:rPr>
+      <w:rFonts w:asciiTheme="majorHAnsi" w:eastAsiaTheme="majorEastAsia" w:hAnsiTheme="majorHAnsi" w:cstheme="majorBidi"/>
+      <w:b/>
+      <w:bCs/>
+      <w:color w:val="4F81BD" w:themeColor="accent1"/>
+    </w:rPr>
+  </w:style>
+  <w:style w:type="table" w:styleId="TableGrid">
+    <w:name w:val="Table Grid"/>
+    <w:basedOn w:val="TableNormal"/>
+    <w:uiPriority w:val="59"/>
+    <w:rsid w:val="008C25A2"/>
+    <w:pPr>
+      <w:spacing w:after="0" w:line="240" w:lineRule="auto"/>
+    </w:pPr>
+    <w:tblPr>
+      <w:tblInd w:w="0" w:type="dxa"/>
+      <w:tblBorders>
+        <w:top w:val="single" w:sz="4" w:space="0" w:color="auto"/>
+        <w:left w:val="single" w:sz="4" w:space="0" w:color="auto"/>
+        <w:bottom w:val="single" w:sz="4" w:space="0" w:color="auto"/>
+        <w:right w:val="single" w:sz="4" w:space="0" w:color="auto"/>
+        <w:insideH w:val="single" w:sz="4" w:space="0" w:color="auto"/>
+        <w:insideV w:val="single" w:sz="4" w:space="0" w:color="auto"/>
+      </w:tblBorders>
+      <w:tblCellMar>
+        <w:top w:w="0" w:type="dxa"/>
+        <w:left w:w="108" w:type="dxa"/>
+        <w:bottom w:w="0" w:type="dxa"/>
+        <w:right w:w="108" w:type="dxa"/>
+      </w:tblCellMar>
+    </w:tblPr>
+  </w:style>
+  <w:style w:type="table" w:styleId="MediumShading1-Accent1">
+    <w:name w:val="Medium Shading 1 Accent 1"/>
+    <w:basedOn w:val="TableNormal"/>
+    <w:uiPriority w:val="63"/>
+    <w:rsid w:val="008C25A2"/>
+    <w:pPr>
+      <w:spacing w:after="0" w:line="240" w:lineRule="auto"/>
+    </w:pPr>
+    <w:tblPr>
+      <w:tblStyleRowBandSize w:val="1"/>
+      <w:tblStyleColBandSize w:val="1"/>
+      <w:tblInd w:w="0" w:type="dxa"/>
+      <w:tblBorders>
+        <w:top w:val="single" w:sz="8" w:space="0" w:color="7BA1CE" w:themeColor="accent1" w:themeTint="BF"/>
+        <w:left w:val="single" w:sz="8" w:space="0" w:color="7BA1CE" w:themeColor="accent1" w:themeTint="BF"/>
+        <w:bottom w:val="single" w:sz="8" w:space="0" w:color="7BA1CE" w:themeColor="accent1" w:themeTint="BF"/>
+        <w:right w:val="single" w:sz="8" w:space="0" w:color="7BA1CE" w:themeColor="accent1" w:themeTint="BF"/>
+        <w:insideH w:val="single" w:sz="8" w:space="0" w:color="7BA1CE" w:themeColor="accent1" w:themeTint="BF"/>
+      </w:tblBorders>
+      <w:tblCellMar>
+        <w:top w:w="0" w:type="dxa"/>
+        <w:left w:w="108" w:type="dxa"/>
+        <w:bottom w:w="0" w:type="dxa"/>
+        <w:right w:w="108" w:type="dxa"/>
+      </w:tblCellMar>
+    </w:tblPr>
+    <w:tblStylePr w:type="firstRow">
+      <w:pPr>
+        <w:spacing w:before="0" w:after="0" w:line="240" w:lineRule="auto"/>
+      </w:pPr>
+      <w:rPr>
+        <w:b/>
+        <w:bCs/>
+        <w:color w:val="FFFFFF" w:themeColor="background1"/>
+      </w:rPr>
+      <w:tblPr/>
+      <w:tcPr>
+        <w:tcBorders>
+          <w:top w:val="single" w:sz="8" w:space="0" w:color="7BA1CE" w:themeColor="accent1" w:themeTint="BF"/>
+          <w:left w:val="single" w:sz="8" w:space="0" w:color="7BA1CE" w:themeColor="accent1" w:themeTint="BF"/>
+          <w:bottom w:val="single" w:sz="8" w:space="0" w:color="7BA1CE" w:themeColor="accent1" w:themeTint="BF"/>
+          <w:right w:val="single" w:sz="8" w:space="0" w:color="7BA1CE" w:themeColor="accent1" w:themeTint="BF"/>
+          <w:insideH w:val="nil"/>
+          <w:insideV w:val="nil"/>
+        </w:tcBorders>
+        <w:shd w:val="clear" w:color="auto" w:fill="4F81BD" w:themeFill="accent1"/>
+      </w:tcPr>
+    </w:tblStylePr>
+    <w:tblStylePr w:type="lastRow">
+      <w:pPr>
+        <w:spacing w:before="0" w:after="0" w:line="240" w:lineRule="auto"/>
+      </w:pPr>
+      <w:rPr>
+        <w:b/>
+        <w:bCs/>
+      </w:rPr>
+      <w:tblPr/>
+      <w:tcPr>
+        <w:tcBorders>
+          <w:top w:val="double" w:sz="6" w:space="0" w:color="7BA1CE" w:themeColor="accent1" w:themeTint="BF"/>
+          <w:left w:val="single" w:sz="8" w:space="0" w:color="7BA1CE" w:themeColor="accent1" w:themeTint="BF"/>
+          <w:bottom w:val="single" w:sz="8" w:space="0" w:color="7BA1CE" w:themeColor="accent1" w:themeTint="BF"/>
+          <w:right w:val="single" w:sz="8" w:space="0" w:color="7BA1CE" w:themeColor="accent1" w:themeTint="BF"/>
+          <w:insideH w:val="nil"/>
+          <w:insideV w:val="nil"/>
+        </w:tcBorders>
+      </w:tcPr>
+    </w:tblStylePr>
+    <w:tblStylePr w:type="firstCol">
+      <w:rPr>
+        <w:b/>
+        <w:bCs/>
+      </w:rPr>
+    </w:tblStylePr>
+    <w:tblStylePr w:type="lastCol">
+      <w:rPr>
+        <w:b/>
+        <w:bCs/>
+      </w:rPr>
+    </w:tblStylePr>
+    <w:tblStylePr w:type="band1Vert">
+      <w:tblPr/>
+      <w:tcPr>
+        <w:shd w:val="clear" w:color="auto" w:fill="D3E0EF" w:themeFill="accent1" w:themeFillTint="3F"/>
+      </w:tcPr>
+    </w:tblStylePr>
+    <w:tblStylePr w:type="band1Horz">
+      <w:tblPr/>
+      <w:tcPr>
+        <w:tcBorders>
+          <w:insideH w:val="nil"/>
+          <w:insideV w:val="nil"/>
+        </w:tcBorders>
+        <w:shd w:val="clear" w:color="auto" w:fill="D3E0EF" w:themeFill="accent1" w:themeFillTint="3F"/>
+      </w:tcPr>
+    </w:tblStylePr>
+    <w:tblStylePr w:type="band2Horz">
+      <w:tblPr/>
+      <w:tcPr>
+        <w:tcBorders>
+          <w:insideH w:val="nil"/>
+          <w:insideV w:val="nil"/>
+        </w:tcBorders>
+      </w:tcPr>
+    </w:tblStylePr>
   </w:style>
 </w:styles>
 </file>
@@ -2948,7 +3666,7 @@
   <w:clrSchemeMapping w:bg1="light1" w:t1="dark1" w:bg2="light2" w:t2="dark2" w:accent1="accent1" w:accent2="accent2" w:accent3="accent3" w:accent4="accent4" w:accent5="accent5" w:accent6="accent6" w:hyperlink="hyperlink" w:followedHyperlink="followedHyperlink"/>
   <w:decimalSymbol w:val="."/>
   <w:listSeparator w:val=","/>
-  <w14:docId w14:val="7E51A2D5"/>
+  <w14:docId w14:val="2567A671"/>
 </w:settings>
 </file>
 

</xml_diff>

<commit_message>
Updated the documentation, and made a couple of comments in the code.
</commit_message>
<xml_diff>
--- a/SphereQuest.docx
+++ b/SphereQuest.docx
@@ -102,6 +102,7 @@
                 <w:dataBinding w:prefixMappings="xmlns:ns0='http://schemas.openxmlformats.org/package/2006/metadata/core-properties' xmlns:ns1='http://purl.org/dc/elements/1.1/'" w:xpath="/ns0:coreProperties[1]/ns1:title[1]" w:storeItemID="{6C3C8BC8-F283-45AE-878A-BAB7291924A1}"/>
                 <w:text/>
               </w:sdtPr>
+              <w:sdtEndPr/>
               <w:sdtContent>
                 <w:tc>
                   <w:tcPr>
@@ -121,6 +122,7 @@
                         <w:szCs w:val="80"/>
                       </w:rPr>
                     </w:pPr>
+                    <w:proofErr w:type="spellStart"/>
                     <w:r>
                       <w:rPr>
                         <w:rFonts w:asciiTheme="majorHAnsi" w:eastAsiaTheme="majorEastAsia" w:hAnsiTheme="majorHAnsi" w:cstheme="majorBidi"/>
@@ -129,6 +131,7 @@
                       </w:rPr>
                       <w:t>SphereQuest</w:t>
                     </w:r>
+                    <w:proofErr w:type="spellEnd"/>
                   </w:p>
                 </w:tc>
               </w:sdtContent>
@@ -154,6 +157,7 @@
                 <w:dataBinding w:prefixMappings="xmlns:ns0='http://schemas.openxmlformats.org/package/2006/metadata/core-properties' xmlns:ns1='http://purl.org/dc/elements/1.1/'" w:xpath="/ns0:coreProperties[1]/ns1:subject[1]" w:storeItemID="{6C3C8BC8-F283-45AE-878A-BAB7291924A1}"/>
                 <w:text/>
               </w:sdtPr>
+              <w:sdtEndPr/>
               <w:sdtContent>
                 <w:tc>
                   <w:tcPr>
@@ -217,12 +221,10 @@
                 </w:rPr>
                 <w:alias w:val="Author"/>
                 <w:id w:val="15524260"/>
-                <w:placeholder>
-                  <w:docPart w:val="04A406B4DCD84183A4C0EC428760FD52"/>
-                </w:placeholder>
                 <w:dataBinding w:prefixMappings="xmlns:ns0='http://schemas.openxmlformats.org/package/2006/metadata/core-properties' xmlns:ns1='http://purl.org/dc/elements/1.1/'" w:xpath="/ns0:coreProperties[1]/ns1:creator[1]" w:storeItemID="{6C3C8BC8-F283-45AE-878A-BAB7291924A1}"/>
                 <w:text/>
               </w:sdtPr>
+              <w:sdtEndPr/>
               <w:sdtContent>
                 <w:tc>
                   <w:tcPr>
@@ -244,7 +246,43 @@
                         <w:bCs/>
                         <w:lang w:val="en-CA"/>
                       </w:rPr>
-                      <w:t>Jason Costabile, Ben Kybartas, &amp; Kaitlin Smith</w:t>
+                      <w:t xml:space="preserve">Jason </w:t>
+                    </w:r>
+                    <w:proofErr w:type="spellStart"/>
+                    <w:r>
+                      <w:rPr>
+                        <w:b/>
+                        <w:bCs/>
+                        <w:lang w:val="en-CA"/>
+                      </w:rPr>
+                      <w:t>Costabile</w:t>
+                    </w:r>
+                    <w:proofErr w:type="spellEnd"/>
+                    <w:r>
+                      <w:rPr>
+                        <w:b/>
+                        <w:bCs/>
+                        <w:lang w:val="en-CA"/>
+                      </w:rPr>
+                      <w:t xml:space="preserve">, Ben </w:t>
+                    </w:r>
+                    <w:proofErr w:type="spellStart"/>
+                    <w:r>
+                      <w:rPr>
+                        <w:b/>
+                        <w:bCs/>
+                        <w:lang w:val="en-CA"/>
+                      </w:rPr>
+                      <w:t>Kybartas</w:t>
+                    </w:r>
+                    <w:proofErr w:type="spellEnd"/>
+                    <w:r>
+                      <w:rPr>
+                        <w:b/>
+                        <w:bCs/>
+                        <w:lang w:val="en-CA"/>
+                      </w:rPr>
+                      <w:t>, &amp; Kaitlin Smith</w:t>
                     </w:r>
                   </w:p>
                 </w:tc>
@@ -264,9 +302,6 @@
                 </w:rPr>
                 <w:alias w:val="Date"/>
                 <w:id w:val="516659546"/>
-                <w:placeholder>
-                  <w:docPart w:val="69EC915E3A20453CBD186F94AE8EAE92"/>
-                </w:placeholder>
                 <w:dataBinding w:prefixMappings="xmlns:ns0='http://schemas.microsoft.com/office/2006/coverPageProps'" w:xpath="/ns0:CoverPageProperties[1]/ns0:PublishDate[1]" w:storeItemID="{55AF091B-3C7A-41E3-B477-F2FDAA23CFDA}"/>
                 <w:date w:fullDate="2010-04-05T00:00:00Z">
                   <w:dateFormat w:val="M/d/yyyy"/>
@@ -275,6 +310,7 @@
                   <w:calendar w:val="gregorian"/>
                 </w:date>
               </w:sdtPr>
+              <w:sdtEndPr/>
               <w:sdtContent>
                 <w:tc>
                   <w:tcPr>
@@ -358,10 +394,23 @@
     <w:p>
       <w:r>
         <w:tab/>
-        <w:t xml:space="preserve">Welcome to SphereQuest!  </w:t>
-      </w:r>
-      <w:r>
-        <w:t>SphereQuest is a game designed to bring you inner peace by bringing you on a personal journey through your inner self.  Find the wise men throughout the mazes and answer their riddles to ascend to a higher plane of consciousness!</w:t>
+        <w:t xml:space="preserve">Welcome to </w:t>
+      </w:r>
+      <w:proofErr w:type="spellStart"/>
+      <w:r>
+        <w:t>SphereQuest</w:t>
+      </w:r>
+      <w:proofErr w:type="spellEnd"/>
+      <w:r>
+        <w:t xml:space="preserve">!  </w:t>
+      </w:r>
+      <w:proofErr w:type="spellStart"/>
+      <w:r>
+        <w:t>SphereQuest</w:t>
+      </w:r>
+      <w:proofErr w:type="spellEnd"/>
+      <w:r>
+        <w:t xml:space="preserve"> is a game designed to bring you inner peace by bringing you on a personal journey through your inner self.  Find the wise men throughout the mazes and answer their riddles to ascend to a higher plane of consciousness!</w:t>
       </w:r>
     </w:p>
     <w:p>
@@ -374,6 +423,10 @@
     </w:p>
     <w:p>
       <w:r>
+        <w:rPr>
+          <w:noProof/>
+          <w:lang w:eastAsia="en-CA"/>
+        </w:rPr>
         <mc:AlternateContent>
           <mc:Choice Requires="wps">
             <w:drawing>
@@ -432,6 +485,10 @@
         </mc:AlternateContent>
       </w:r>
       <w:r>
+        <w:rPr>
+          <w:noProof/>
+          <w:lang w:eastAsia="en-CA"/>
+        </w:rPr>
         <mc:AlternateContent>
           <mc:Choice Requires="wps">
             <w:drawing>
@@ -518,6 +575,10 @@
         </mc:AlternateContent>
       </w:r>
       <w:r>
+        <w:rPr>
+          <w:noProof/>
+          <w:lang w:eastAsia="en-CA"/>
+        </w:rPr>
         <mc:AlternateContent>
           <mc:Choice Requires="wps">
             <w:drawing>
@@ -1931,7 +1992,21 @@
         <w:tab/>
       </w:r>
       <w:r>
-        <w:t>The objective of SphereQuest is to reach the sixth Plane of Consciousness, where your spiritual journey is self-realization will come to an end.  Before you can ascend to the next Plane, you must locate the wise m</w:t>
+        <w:t xml:space="preserve">The objective of </w:t>
+      </w:r>
+      <w:proofErr w:type="spellStart"/>
+      <w:r>
+        <w:t>SphereQuest</w:t>
+      </w:r>
+      <w:proofErr w:type="spellEnd"/>
+      <w:r>
+        <w:t xml:space="preserve"> is to reach the sixth Plane of Consciousness, where your spiritual journey </w:t>
+      </w:r>
+      <w:r>
+        <w:t>of</w:t>
+      </w:r>
+      <w:r>
+        <w:t xml:space="preserve"> self-realization will come to an end.  Before you can ascend to the next Plane, you must locate the wise m</w:t>
       </w:r>
       <w:r>
         <w:t>an and successfully answer his riddle.</w:t>
@@ -1943,22 +2018,38 @@
       </w:pPr>
       <w:r>
         <w:lastRenderedPageBreak/>
-        <w:t>Movement</w:t>
+        <w:t>Installation</w:t>
       </w:r>
     </w:p>
     <w:p>
       <w:r>
         <w:tab/>
-        <w:t>To navigate the sphere through each Plane, simply press the arrow keys on your keyboard.  The sphere will glide in the direction of the arrow key currently pressed.</w:t>
+        <w:t xml:space="preserve">To install </w:t>
+      </w:r>
+      <w:proofErr w:type="spellStart"/>
+      <w:r>
+        <w:t>SphereQuest</w:t>
+      </w:r>
+      <w:proofErr w:type="spellEnd"/>
+      <w:r>
+        <w:t>, simply unzip the provided archive into</w:t>
+      </w:r>
+      <w:r>
+        <w:t xml:space="preserve"> your preferred directory.  Run the executable file to play the game.</w:t>
       </w:r>
     </w:p>
     <w:p>
       <w:r>
         <w:tab/>
-        <w:t>The sphere is not allowed to simply move where it pleases.  Throughout the maze, you will</w:t>
-      </w:r>
-      <w:r>
-        <w:t xml:space="preserve"> find obstacle which you cannot pass though – walls, trees, and temples.  You may not move through wise men either, but it is easy enough to move around them.</w:t>
+        <w:t xml:space="preserve">To uninstall, delete the </w:t>
+      </w:r>
+      <w:proofErr w:type="spellStart"/>
+      <w:r>
+        <w:t>SphereQuest</w:t>
+      </w:r>
+      <w:proofErr w:type="spellEnd"/>
+      <w:r>
+        <w:t xml:space="preserve"> folder where the unzipped files were placed.</w:t>
       </w:r>
     </w:p>
     <w:p>
@@ -1966,46 +2057,34 @@
         <w:pStyle w:val="Heading2"/>
       </w:pPr>
       <w:r>
-        <w:t>Riddles</w:t>
+        <w:t>Movement</w:t>
       </w:r>
     </w:p>
     <w:p>
       <w:r>
         <w:tab/>
-        <w:t>Once you have successfully located a wise man, approach him to be asked a riddle, along with a choice of three answers.  Search your soul and think carefully about the answer.  Once you have</w:t>
-      </w:r>
-      <w:r>
-        <w:t xml:space="preserve"> made your decision, press the f</w:t>
-      </w:r>
-      <w:r>
-        <w:t>unction key that corresponds to your chosen answer – each answer is labelled with the key to press.</w:t>
+        <w:t>To navigate the sphere through each Plane, simply press the arrow keys on your keyboard.  The sphere will glide in the direction of the arrow key currently pressed.</w:t>
       </w:r>
     </w:p>
     <w:p>
       <w:r>
         <w:tab/>
-        <w:t xml:space="preserve">If you have chosen the correct answer, the sphere will move to the next Plane of Consciousness.  </w:t>
-      </w:r>
-      <w:r>
-        <w:t xml:space="preserve">This can be confirmed by reading the Plane of Consciousness indicator in the top-right </w:t>
-      </w:r>
-      <w:r>
-        <w:t>corner of the HUD (heads up display).</w:t>
-      </w:r>
-    </w:p>
-    <w:p>
-      <w:r>
-        <w:tab/>
-        <w:t>If you have chosen an incorrect answer, you will lose a portion of your Zen.</w:t>
-      </w:r>
-      <w:r>
-        <w:t xml:space="preserve">  </w:t>
-      </w:r>
-      <w:r>
-        <w:t xml:space="preserve">You may monitor your Zen level by reading the Zen meter in the top-left corner of the HUD.  </w:t>
-      </w:r>
-      <w:r>
-        <w:t>Approach the wise man again for another opportunity to answer his riddle.</w:t>
+        <w:t>The sphere is not allowed to simply move where it pleases.  Throughout the maze, you will</w:t>
+      </w:r>
+      <w:r>
+        <w:t xml:space="preserve"> find obstacle</w:t>
+      </w:r>
+      <w:r>
+        <w:t>s</w:t>
+      </w:r>
+      <w:r>
+        <w:t xml:space="preserve"> which you cannot pass though – walls, trees, and temples.  You may </w:t>
+      </w:r>
+      <w:r>
+        <w:t>not move travel through the wise men</w:t>
+      </w:r>
+      <w:r>
+        <w:t>, but it is easy enough to move around them.</w:t>
       </w:r>
     </w:p>
     <w:p>
@@ -2013,24 +2092,46 @@
         <w:pStyle w:val="Heading2"/>
       </w:pPr>
       <w:r>
-        <w:t>Winning and Losing</w:t>
+        <w:t>Riddles</w:t>
       </w:r>
     </w:p>
     <w:p>
       <w:r>
         <w:tab/>
-      </w:r>
-      <w:r>
-        <w:t>Winning SphereQuest occurs when you have successfully reached the sixth Plane of Consciousness before your Zen reaches zero.</w:t>
+        <w:t>Once you have successfully located a wise man, approach him to be asked a riddle, along with a choice of three answers.  Search your soul and think carefully about the answer.  Once you have</w:t>
+      </w:r>
+      <w:r>
+        <w:t xml:space="preserve"> made your decision, press the f</w:t>
+      </w:r>
+      <w:r>
+        <w:t>unction key that corresponds to your chosen answer – each answer is labelled with the key to press.</w:t>
       </w:r>
     </w:p>
     <w:p>
       <w:r>
         <w:tab/>
-        <w:t>Losing SphereQuest occurs when you have answered too many riddles incorrec</w:t>
-      </w:r>
-      <w:r>
-        <w:t>tly, causing your Zen to reach zero.  If this happens, you will be presented with the option to try again.  If you decide to try again, you will appear back on the first Plane of Consciousness, ready to retry your spiritual journey.</w:t>
+        <w:t xml:space="preserve">If you have chosen the correct answer, the sphere will move to the next Plane of Consciousness.  </w:t>
+      </w:r>
+      <w:r>
+        <w:t xml:space="preserve">This can be confirmed by reading the Plane of Consciousness indicator in the top-right </w:t>
+      </w:r>
+      <w:r>
+        <w:t>corner of the HUD (heads up display).</w:t>
+      </w:r>
+    </w:p>
+    <w:p>
+      <w:r>
+        <w:tab/>
+        <w:t>If you have chosen an incorrect answer, you will lose a portion of your Zen.</w:t>
+      </w:r>
+      <w:r>
+        <w:t xml:space="preserve">  </w:t>
+      </w:r>
+      <w:r>
+        <w:t xml:space="preserve">You may monitor your Zen level by reading the Zen meter in the top-left corner of the HUD.  </w:t>
+      </w:r>
+      <w:r>
+        <w:t>Approach the wise man again for another opportunity to answer his riddle.</w:t>
       </w:r>
     </w:p>
     <w:p>
@@ -2038,13 +2139,40 @@
         <w:pStyle w:val="Heading2"/>
       </w:pPr>
       <w:r>
-        <w:t>Saving and Loading</w:t>
+        <w:t>Winning and Losing</w:t>
       </w:r>
     </w:p>
     <w:p>
       <w:r>
         <w:tab/>
-        <w:t>If you need to take a break from your journey, you may save your current progress.  Right-click anywhere within the game window to be presented with the Save/Load Menu.  Choose a slot to save in and a save file will be created for you.  To load a game you’ve saved, right-click again and choose the slot to load in which you saved your game.  When saving a game, take care to not save over another journey, as it is not possible to recover a saved-over file.</w:t>
+      </w:r>
+      <w:r>
+        <w:t xml:space="preserve">Winning </w:t>
+      </w:r>
+      <w:proofErr w:type="spellStart"/>
+      <w:r>
+        <w:t>SphereQuest</w:t>
+      </w:r>
+      <w:proofErr w:type="spellEnd"/>
+      <w:r>
+        <w:t xml:space="preserve"> occurs when you have successfully reached the sixth Plane of Consciousness before your Zen reaches zero.</w:t>
+      </w:r>
+    </w:p>
+    <w:p>
+      <w:r>
+        <w:tab/>
+        <w:t xml:space="preserve">Losing </w:t>
+      </w:r>
+      <w:proofErr w:type="spellStart"/>
+      <w:r>
+        <w:t>SphereQuest</w:t>
+      </w:r>
+      <w:proofErr w:type="spellEnd"/>
+      <w:r>
+        <w:t xml:space="preserve"> occurs when you have answered too many riddles incorrec</w:t>
+      </w:r>
+      <w:r>
+        <w:t>tly, causing your Zen to reach zero.  If this happens, you will be presented with the option to try again.  If you decide to try again, you will appear back on the first Plane of Consciousness, ready to retry your spiritual journey.</w:t>
       </w:r>
     </w:p>
     <w:p>
@@ -2052,13 +2180,44 @@
         <w:pStyle w:val="Heading2"/>
       </w:pPr>
       <w:r>
+        <w:t>Saving and Loading</w:t>
+      </w:r>
+    </w:p>
+    <w:p>
+      <w:r>
+        <w:tab/>
+        <w:t xml:space="preserve">If you need to take a break from your journey, you may save your current progress.  </w:t>
+      </w:r>
+      <w:proofErr w:type="gramStart"/>
+      <w:r>
+        <w:t>Right-click anywhere within the game window to be presented with the Save/Load Menu.</w:t>
+      </w:r>
+      <w:proofErr w:type="gramEnd"/>
+      <w:r>
+        <w:t xml:space="preserve">  Choose a slot to save in and a save file will be created for you.  To load a game you’ve saved, right-click again and choose the slot to load in which you saved your game.  When saving a game, take care to not save over another journey, as it is not possible to recover a saved-over file.</w:t>
+      </w:r>
+    </w:p>
+    <w:p>
+      <w:pPr>
+        <w:pStyle w:val="Heading2"/>
+      </w:pPr>
+      <w:r>
+        <w:lastRenderedPageBreak/>
         <w:t>Cheats and Developers’ Shortcuts</w:t>
       </w:r>
     </w:p>
     <w:p>
       <w:r>
         <w:tab/>
-        <w:t>Several shortcuts were implemented to aid in the development of SphereQuest, and can be used as cheats if desired.</w:t>
+        <w:t xml:space="preserve">Several shortcuts were implemented to aid in the development of </w:t>
+      </w:r>
+      <w:proofErr w:type="spellStart"/>
+      <w:r>
+        <w:t>SphereQuest</w:t>
+      </w:r>
+      <w:proofErr w:type="spellEnd"/>
+      <w:r>
+        <w:t>, and can be used as cheats if desired.</w:t>
       </w:r>
     </w:p>
     <w:p>
@@ -2071,7 +2230,6 @@
     </w:p>
     <w:p>
       <w:r>
-        <w:lastRenderedPageBreak/>
         <w:tab/>
         <w:t>To skip the current Plane of Consciousness, press F4.  To automatically win, press F5.  Pressing F6 will cause you to automatically lose.</w:t>
       </w:r>
@@ -2102,7 +2260,15 @@
     <w:p>
       <w:r>
         <w:tab/>
-        <w:t xml:space="preserve">A quick breakdown of the classes in the SphereQuest project is given in the </w:t>
+        <w:t xml:space="preserve">A quick breakdown of the classes in the </w:t>
+      </w:r>
+      <w:proofErr w:type="spellStart"/>
+      <w:r>
+        <w:t>SphereQuest</w:t>
+      </w:r>
+      <w:proofErr w:type="spellEnd"/>
+      <w:r>
+        <w:t xml:space="preserve"> project is given in the </w:t>
       </w:r>
       <w:r>
         <w:t>class diagram</w:t>
@@ -2117,6 +2283,7 @@
           <w:noProof/>
           <w:lang w:eastAsia="en-CA"/>
         </w:rPr>
+        <w:lastRenderedPageBreak/>
         <w:drawing>
           <wp:inline distT="0" distB="0" distL="0" distR="0" wp14:editId="197E3E85">
             <wp:extent cx="5943600" cy="5740400"/>
@@ -2162,9 +2329,16 @@
     </w:p>
     <w:p>
       <w:r>
-        <w:lastRenderedPageBreak/>
         <w:tab/>
-        <w:t>The SphereQuest project does not use class inheritance</w:t>
+        <w:t xml:space="preserve">The </w:t>
+      </w:r>
+      <w:proofErr w:type="spellStart"/>
+      <w:r>
+        <w:t>SphereQuest</w:t>
+      </w:r>
+      <w:proofErr w:type="spellEnd"/>
+      <w:r>
+        <w:t xml:space="preserve"> project does not use class inheritance</w:t>
       </w:r>
       <w:r>
         <w:t xml:space="preserve"> (each class is independent)</w:t>
@@ -2201,7 +2375,15 @@
         <w:pStyle w:val="Heading3"/>
       </w:pPr>
       <w:r>
-        <w:t>The checkMaze Method</w:t>
+        <w:t xml:space="preserve">The </w:t>
+      </w:r>
+      <w:proofErr w:type="spellStart"/>
+      <w:r>
+        <w:t>checkMaze</w:t>
+      </w:r>
+      <w:proofErr w:type="spellEnd"/>
+      <w:r>
+        <w:t xml:space="preserve"> Method</w:t>
       </w:r>
     </w:p>
     <w:p>
@@ -2238,6 +2420,7 @@
               <w:jc w:val="center"/>
             </w:pPr>
             <w:r>
+              <w:lastRenderedPageBreak/>
               <w:t>Integer</w:t>
             </w:r>
           </w:p>
@@ -2414,7 +2597,15 @@
         <w:pStyle w:val="Heading3"/>
       </w:pPr>
       <w:r>
-        <w:t>The changeLevel Method</w:t>
+        <w:t xml:space="preserve">The </w:t>
+      </w:r>
+      <w:proofErr w:type="spellStart"/>
+      <w:r>
+        <w:t>changeLevel</w:t>
+      </w:r>
+      <w:proofErr w:type="spellEnd"/>
+      <w:r>
+        <w:t xml:space="preserve"> Method</w:t>
       </w:r>
     </w:p>
     <w:p>
@@ -2425,7 +2616,15 @@
         <w:t xml:space="preserve">This void method takes an integer representing a level number and loads the corresponding maze file from the provided maze folder.  </w:t>
       </w:r>
       <w:r>
-        <w:t>The loading of the file is handled by the readMaze method described below.  This method also modifies a global level variable and sets it to the changed level.</w:t>
+        <w:t xml:space="preserve">The loading of the file is handled by the </w:t>
+      </w:r>
+      <w:proofErr w:type="spellStart"/>
+      <w:r>
+        <w:t>readMaze</w:t>
+      </w:r>
+      <w:proofErr w:type="spellEnd"/>
+      <w:r>
+        <w:t xml:space="preserve"> method described below.  This method also modifies a global level variable and sets it to the changed level.</w:t>
       </w:r>
     </w:p>
     <w:p>
@@ -2433,7 +2632,15 @@
         <w:pStyle w:val="Heading3"/>
       </w:pPr>
       <w:r>
-        <w:t>The readMaze Method</w:t>
+        <w:t xml:space="preserve">The </w:t>
+      </w:r>
+      <w:proofErr w:type="spellStart"/>
+      <w:r>
+        <w:t>readMaze</w:t>
+      </w:r>
+      <w:proofErr w:type="spellEnd"/>
+      <w:r>
+        <w:t xml:space="preserve"> Method</w:t>
       </w:r>
     </w:p>
     <w:p>
@@ -2450,7 +2657,15 @@
     <w:p>
       <w:r>
         <w:tab/>
-        <w:t>If the requested maze file is loaded successfully, the method will read the file, character by character, and store the current character in the mazeLayout array declared globally in the maze class.  If the method is unable to load the file, an error is printed to the console.</w:t>
+        <w:t xml:space="preserve">If the requested maze file is loaded successfully, the method will read the file, character by character, and store the current character in the </w:t>
+      </w:r>
+      <w:proofErr w:type="spellStart"/>
+      <w:r>
+        <w:t>mazeLayout</w:t>
+      </w:r>
+      <w:proofErr w:type="spellEnd"/>
+      <w:r>
+        <w:t xml:space="preserve"> array declared globally in the maze class.  If the method is unable to load the file, an error is printed to the console.</w:t>
       </w:r>
     </w:p>
     <w:p>
@@ -2472,12 +2687,228 @@
         <w:pStyle w:val="Heading3"/>
       </w:pPr>
       <w:r>
-        <w:t>The printText Method</w:t>
-      </w:r>
-    </w:p>
-    <w:p>
+        <w:t xml:space="preserve">The </w:t>
+      </w:r>
+      <w:proofErr w:type="spellStart"/>
+      <w:r>
+        <w:t>printText</w:t>
+      </w:r>
+      <w:proofErr w:type="spellEnd"/>
+      <w:r>
+        <w:t xml:space="preserve"> Method</w:t>
+      </w:r>
+    </w:p>
+    <w:p>
+      <w:r>
+        <w:tab/>
+      </w:r>
+      <w:r>
+        <w:t xml:space="preserve">This method takes two floating point numbers representing screen coordinates, a character array representing the text to be printed, and three floating point number representing an RGB value.  </w:t>
+      </w:r>
+      <w:r>
+        <w:t xml:space="preserve">This method then applies the given colour, positions the text on the screen, and </w:t>
+      </w:r>
+      <w:r>
+        <w:t xml:space="preserve">then prints the character array using </w:t>
+      </w:r>
+      <w:proofErr w:type="spellStart"/>
+      <w:r>
+        <w:t>glutBitmapCharacter</w:t>
+      </w:r>
+      <w:proofErr w:type="spellEnd"/>
+      <w:r>
+        <w:t>.</w:t>
+      </w:r>
+    </w:p>
+    <w:p>
+      <w:pPr>
+        <w:pStyle w:val="Heading3"/>
+      </w:pPr>
+      <w:r>
+        <w:t xml:space="preserve">The </w:t>
+      </w:r>
+      <w:proofErr w:type="spellStart"/>
+      <w:r>
+        <w:t>drawIntroText</w:t>
+      </w:r>
+      <w:proofErr w:type="spellEnd"/>
+      <w:r>
+        <w:t xml:space="preserve"> Method</w:t>
+      </w:r>
+    </w:p>
+    <w:p>
+      <w:r>
+        <w:tab/>
+        <w:t xml:space="preserve">This method uses the </w:t>
+      </w:r>
+      <w:proofErr w:type="spellStart"/>
+      <w:r>
+        <w:t>printText</w:t>
+      </w:r>
+      <w:proofErr w:type="spellEnd"/>
+      <w:r>
+        <w:t xml:space="preserve"> method above to print the text which appears when the game first starts.</w:t>
+      </w:r>
+    </w:p>
+    <w:p>
+      <w:pPr>
+        <w:pStyle w:val="Heading3"/>
+      </w:pPr>
+      <w:r>
+        <w:t xml:space="preserve">The </w:t>
+      </w:r>
+      <w:proofErr w:type="spellStart"/>
+      <w:r>
+        <w:t>drawQuestion</w:t>
+      </w:r>
+      <w:proofErr w:type="spellEnd"/>
+      <w:r>
+        <w:t xml:space="preserve"> Method</w:t>
+      </w:r>
+    </w:p>
+    <w:p>
+      <w:r>
+        <w:tab/>
+        <w:t>This method takes several</w:t>
+      </w:r>
+      <w:r>
+        <w:t xml:space="preserve"> character arrays as inputs which represent the question to be printed as well as the three choices for answers.  The </w:t>
+      </w:r>
+      <w:proofErr w:type="spellStart"/>
+      <w:r>
+        <w:t>printText</w:t>
+      </w:r>
+      <w:proofErr w:type="spellEnd"/>
+      <w:r>
+        <w:t xml:space="preserve"> method is used once again to display the text.</w:t>
+      </w:r>
+    </w:p>
+    <w:p>
+      <w:pPr>
+        <w:pStyle w:val="Heading3"/>
+      </w:pPr>
+      <w:r>
+        <w:t xml:space="preserve">The </w:t>
+      </w:r>
+      <w:proofErr w:type="spellStart"/>
+      <w:r>
+        <w:t>printPlayAgainMsg</w:t>
+      </w:r>
+      <w:proofErr w:type="spellEnd"/>
+      <w:r>
+        <w:t xml:space="preserve"> Method</w:t>
+      </w:r>
+    </w:p>
+    <w:p>
+      <w:r>
+        <w:tab/>
+        <w:t xml:space="preserve">This method accepts a Boolean value representing whether or not the player has won the game.  </w:t>
+      </w:r>
+      <w:r>
+        <w:t xml:space="preserve">If the value is true, this method uses the </w:t>
+      </w:r>
+      <w:proofErr w:type="spellStart"/>
+      <w:r>
+        <w:t>printText</w:t>
+      </w:r>
+      <w:proofErr w:type="spellEnd"/>
+      <w:r>
+        <w:t xml:space="preserve"> method to print a message indicating that the player is victorious.  If the value is false, this method uses the </w:t>
+      </w:r>
+      <w:proofErr w:type="spellStart"/>
+      <w:r>
+        <w:t>printText</w:t>
+      </w:r>
+      <w:proofErr w:type="spellEnd"/>
+      <w:r>
+        <w:t xml:space="preserve"> method to print a message indicating that the player has lost.  In both cases a line of text is also displayed prompting the user whether or not he would like to play again.</w:t>
+      </w:r>
+    </w:p>
+    <w:p>
+      <w:pPr>
+        <w:pStyle w:val="Heading3"/>
+      </w:pPr>
+      <w:r>
+        <w:lastRenderedPageBreak/>
+        <w:t xml:space="preserve">The </w:t>
+      </w:r>
+      <w:proofErr w:type="spellStart"/>
+      <w:r>
+        <w:t>printSaveLoadFeedback</w:t>
+      </w:r>
+      <w:proofErr w:type="spellEnd"/>
+    </w:p>
+    <w:p>
+      <w:r>
+        <w:tab/>
+        <w:t xml:space="preserve">This method accepts two Boolean values, one representing </w:t>
+      </w:r>
+      <w:r>
+        <w:t xml:space="preserve">a save or load took place, and whether or not the action was successful.  </w:t>
+      </w:r>
+      <w:proofErr w:type="gramStart"/>
+      <w:r>
+        <w:t xml:space="preserve">Depending on the values of the Booleans, if statements choose which messages to print using the </w:t>
+      </w:r>
+      <w:proofErr w:type="spellStart"/>
+      <w:r>
+        <w:t>printText</w:t>
+      </w:r>
+      <w:proofErr w:type="spellEnd"/>
+      <w:r>
+        <w:t xml:space="preserve"> method.</w:t>
+      </w:r>
+      <w:proofErr w:type="gramEnd"/>
+    </w:p>
+    <w:p>
+      <w:pPr>
+        <w:pStyle w:val="Heading3"/>
+      </w:pPr>
+      <w:r>
+        <w:t xml:space="preserve">The </w:t>
+      </w:r>
+      <w:proofErr w:type="spellStart"/>
+      <w:r>
+        <w:t>drawHUD</w:t>
+      </w:r>
+      <w:proofErr w:type="spellEnd"/>
+      <w:r>
+        <w:t xml:space="preserve"> Method</w:t>
+      </w:r>
+    </w:p>
+    <w:p>
+      <w:r>
+        <w:tab/>
+      </w:r>
+      <w:r>
+        <w:t xml:space="preserve">This method’s responsibility is to display the </w:t>
+      </w:r>
+      <w:r>
+        <w:t xml:space="preserve">HUD.  </w:t>
+      </w:r>
       <w:bookmarkStart w:id="0" w:name="_GoBack"/>
       <w:bookmarkEnd w:id="0"/>
+    </w:p>
+    <w:p/>
+    <w:p>
+      <w:pPr>
+        <w:jc w:val="center"/>
+        <w:rPr>
+          <w:rFonts w:ascii="Palace Script MT" w:hAnsi="Palace Script MT"/>
+          <w:b/>
+          <w:sz w:val="52"/>
+          <w:szCs w:val="52"/>
+        </w:rPr>
+      </w:pPr>
+      <w:r>
+        <w:rPr>
+          <w:rFonts w:ascii="Palace Script MT" w:hAnsi="Palace Script MT"/>
+          <w:b/>
+          <w:sz w:val="52"/>
+          <w:szCs w:val="52"/>
+        </w:rPr>
+        <w:t>Look into your Heart</w:t>
+      </w:r>
     </w:p>
     <w:sectPr>
       <w:pgSz w:w="12240" w:h="15840"/>
@@ -3533,67 +3964,6 @@
         </w:p>
       </w:docPartBody>
     </w:docPart>
-    <w:docPart>
-      <w:docPartPr>
-        <w:name w:val="360079FA9EC14F67996FE8E8321089A0"/>
-        <w:category>
-          <w:name w:val="General"/>
-          <w:gallery w:val="placeholder"/>
-        </w:category>
-        <w:types>
-          <w:type w:val="bbPlcHdr"/>
-        </w:types>
-        <w:behaviors>
-          <w:behavior w:val="content"/>
-        </w:behaviors>
-        <w:guid w:val="{FF0D6F96-6294-4C94-9FA2-0FF7B8CA5432}"/>
-      </w:docPartPr>
-      <w:docPartBody>
-        <w:p>
-          <w:pPr>
-            <w:pStyle w:val="360079FA9EC14F67996FE8E8321089A0"/>
-          </w:pPr>
-          <w:r>
-            <w:rPr>
-              <w:rFonts w:asciiTheme="majorHAnsi" w:eastAsiaTheme="majorEastAsia" w:hAnsiTheme="majorHAnsi" w:cstheme="majorBidi"/>
-              <w:sz w:val="44"/>
-              <w:szCs w:val="44"/>
-            </w:rPr>
-            <w:t>[Type the document subtitle]</w:t>
-          </w:r>
-        </w:p>
-      </w:docPartBody>
-    </w:docPart>
-    <w:docPart>
-      <w:docPartPr>
-        <w:name w:val="04A406B4DCD84183A4C0EC428760FD52"/>
-        <w:category>
-          <w:name w:val="General"/>
-          <w:gallery w:val="placeholder"/>
-        </w:category>
-        <w:types>
-          <w:type w:val="bbPlcHdr"/>
-        </w:types>
-        <w:behaviors>
-          <w:behavior w:val="content"/>
-        </w:behaviors>
-        <w:guid w:val="{4331F97C-67BD-45AC-B56A-76B65008C04E}"/>
-      </w:docPartPr>
-      <w:docPartBody>
-        <w:p>
-          <w:pPr>
-            <w:pStyle w:val="04A406B4DCD84183A4C0EC428760FD52"/>
-          </w:pPr>
-          <w:r>
-            <w:rPr>
-              <w:b/>
-              <w:bCs/>
-            </w:rPr>
-            <w:t>[Type the author name]</w:t>
-          </w:r>
-        </w:p>
-      </w:docPartBody>
-    </w:docPart>
   </w:docParts>
 </w:glossaryDocument>
 </file>
@@ -3628,6 +3998,13 @@
     <w:pitch w:val="variable"/>
     <w:sig w:usb0="E1002EFF" w:usb1="C000605B" w:usb2="00000029" w:usb3="00000000" w:csb0="000101FF" w:csb1="00000000"/>
   </w:font>
+  <w:font w:name="Palace Script MT">
+    <w:panose1 w:val="030303020206070C0B05"/>
+    <w:charset w:val="00"/>
+    <w:family w:val="script"/>
+    <w:pitch w:val="variable"/>
+    <w:sig w:usb0="00000003" w:usb1="00000000" w:usb2="00000000" w:usb3="00000000" w:csb0="00000001" w:csb1="00000000"/>
+  </w:font>
 </w:fonts>
 </file>
 
@@ -3646,7 +4023,9 @@
   <w:rsids>
     <w:rsidRoot w:val="00272409"/>
     <w:rsid w:val="00272409"/>
+    <w:rsid w:val="00274B81"/>
     <w:rsid w:val="002921D3"/>
+    <w:rsid w:val="005E2BCE"/>
     <w:rsid w:val="009C6E27"/>
   </w:rsids>
   <m:mathPr>
@@ -3666,7 +4045,7 @@
   <w:clrSchemeMapping w:bg1="light1" w:t1="dark1" w:bg2="light2" w:t2="dark2" w:accent1="accent1" w:accent2="accent2" w:accent3="accent3" w:accent4="accent4" w:accent5="accent5" w:accent6="accent6" w:hyperlink="hyperlink" w:followedHyperlink="followedHyperlink"/>
   <w:decimalSymbol w:val="."/>
   <w:listSeparator w:val=","/>
-  <w14:docId w14:val="2567A671"/>
+  <w14:docId w14:val="1AA7E518"/>
 </w:settings>
 </file>
 

</xml_diff>

<commit_message>
More updates to the documentation.  Also cleaned up some comments.
</commit_message>
<xml_diff>
--- a/SphereQuest.docx
+++ b/SphereQuest.docx
@@ -102,7 +102,6 @@
                 <w:dataBinding w:prefixMappings="xmlns:ns0='http://schemas.openxmlformats.org/package/2006/metadata/core-properties' xmlns:ns1='http://purl.org/dc/elements/1.1/'" w:xpath="/ns0:coreProperties[1]/ns1:title[1]" w:storeItemID="{6C3C8BC8-F283-45AE-878A-BAB7291924A1}"/>
                 <w:text/>
               </w:sdtPr>
-              <w:sdtEndPr/>
               <w:sdtContent>
                 <w:tc>
                   <w:tcPr>
@@ -157,7 +156,6 @@
                 <w:dataBinding w:prefixMappings="xmlns:ns0='http://schemas.openxmlformats.org/package/2006/metadata/core-properties' xmlns:ns1='http://purl.org/dc/elements/1.1/'" w:xpath="/ns0:coreProperties[1]/ns1:subject[1]" w:storeItemID="{6C3C8BC8-F283-45AE-878A-BAB7291924A1}"/>
                 <w:text/>
               </w:sdtPr>
-              <w:sdtEndPr/>
               <w:sdtContent>
                 <w:tc>
                   <w:tcPr>
@@ -224,7 +222,6 @@
                 <w:dataBinding w:prefixMappings="xmlns:ns0='http://schemas.openxmlformats.org/package/2006/metadata/core-properties' xmlns:ns1='http://purl.org/dc/elements/1.1/'" w:xpath="/ns0:coreProperties[1]/ns1:creator[1]" w:storeItemID="{6C3C8BC8-F283-45AE-878A-BAB7291924A1}"/>
                 <w:text/>
               </w:sdtPr>
-              <w:sdtEndPr/>
               <w:sdtContent>
                 <w:tc>
                   <w:tcPr>
@@ -310,7 +307,6 @@
                   <w:calendar w:val="gregorian"/>
                 </w:date>
               </w:sdtPr>
-              <w:sdtEndPr/>
               <w:sdtContent>
                 <w:tc>
                   <w:tcPr>
@@ -430,7 +426,7 @@
         <mc:AlternateContent>
           <mc:Choice Requires="wps">
             <w:drawing>
-              <wp:anchor distT="0" distB="0" distL="114300" distR="114300" simplePos="0" relativeHeight="251685888" behindDoc="0" locked="0" layoutInCell="1" allowOverlap="1" wp14:editId="48D98D3B">
+              <wp:anchor distT="0" distB="0" distL="114300" distR="114300" simplePos="0" relativeHeight="251685888" behindDoc="0" locked="0" layoutInCell="1" allowOverlap="1" wp14:editId="70132BCC">
                 <wp:simplePos x="0" y="0"/>
                 <wp:positionH relativeFrom="column">
                   <wp:posOffset>1476375</wp:posOffset>
@@ -492,7 +488,7 @@
         <mc:AlternateContent>
           <mc:Choice Requires="wps">
             <w:drawing>
-              <wp:anchor distT="0" distB="0" distL="114300" distR="114300" simplePos="0" relativeHeight="251686912" behindDoc="0" locked="0" layoutInCell="1" allowOverlap="1" wp14:editId="5D0BE267">
+              <wp:anchor distT="0" distB="0" distL="114300" distR="114300" simplePos="0" relativeHeight="251686912" behindDoc="0" locked="0" layoutInCell="1" allowOverlap="1" wp14:editId="2A842B05">
                 <wp:simplePos x="0" y="0"/>
                 <wp:positionH relativeFrom="column">
                   <wp:posOffset>1533525</wp:posOffset>
@@ -582,7 +578,7 @@
         <mc:AlternateContent>
           <mc:Choice Requires="wps">
             <w:drawing>
-              <wp:anchor distT="0" distB="0" distL="114300" distR="114300" simplePos="0" relativeHeight="251687936" behindDoc="0" locked="0" layoutInCell="1" allowOverlap="1" wp14:editId="2BF97EAF">
+              <wp:anchor distT="0" distB="0" distL="114300" distR="114300" simplePos="0" relativeHeight="251687936" behindDoc="0" locked="0" layoutInCell="1" allowOverlap="1" wp14:editId="2B7326AD">
                 <wp:simplePos x="0" y="0"/>
                 <wp:positionH relativeFrom="column">
                   <wp:posOffset>1476375</wp:posOffset>
@@ -659,7 +655,7 @@
         <mc:AlternateContent>
           <mc:Choice Requires="wps">
             <w:drawing>
-              <wp:anchor distT="0" distB="0" distL="114300" distR="114300" simplePos="0" relativeHeight="251666432" behindDoc="0" locked="0" layoutInCell="1" allowOverlap="1" wp14:editId="1D7DBD51">
+              <wp:anchor distT="0" distB="0" distL="114300" distR="114300" simplePos="0" relativeHeight="251666432" behindDoc="0" locked="0" layoutInCell="1" allowOverlap="1" wp14:editId="7B9F75BD">
                 <wp:simplePos x="0" y="0"/>
                 <wp:positionH relativeFrom="column">
                   <wp:posOffset>4429125</wp:posOffset>
@@ -749,7 +745,7 @@
         <mc:AlternateContent>
           <mc:Choice Requires="wps">
             <w:drawing>
-              <wp:anchor distT="0" distB="0" distL="114300" distR="114300" simplePos="0" relativeHeight="251667456" behindDoc="0" locked="0" layoutInCell="1" allowOverlap="1" wp14:editId="7BD499AC">
+              <wp:anchor distT="0" distB="0" distL="114300" distR="114300" simplePos="0" relativeHeight="251667456" behindDoc="0" locked="0" layoutInCell="1" allowOverlap="1" wp14:editId="2F74CB06">
                 <wp:simplePos x="0" y="0"/>
                 <wp:positionH relativeFrom="column">
                   <wp:posOffset>4371975</wp:posOffset>
@@ -826,7 +822,7 @@
         <mc:AlternateContent>
           <mc:Choice Requires="wps">
             <w:drawing>
-              <wp:anchor distT="0" distB="0" distL="114300" distR="114300" simplePos="0" relativeHeight="251662336" behindDoc="0" locked="0" layoutInCell="1" allowOverlap="1" wp14:editId="2618661B">
+              <wp:anchor distT="0" distB="0" distL="114300" distR="114300" simplePos="0" relativeHeight="251662336" behindDoc="0" locked="0" layoutInCell="1" allowOverlap="1" wp14:editId="2E9D664B">
                 <wp:simplePos x="0" y="0"/>
                 <wp:positionH relativeFrom="column">
                   <wp:posOffset>581025</wp:posOffset>
@@ -914,7 +910,7 @@
         <mc:AlternateContent>
           <mc:Choice Requires="wps">
             <w:drawing>
-              <wp:anchor distT="0" distB="0" distL="114300" distR="114300" simplePos="0" relativeHeight="251665408" behindDoc="0" locked="0" layoutInCell="1" allowOverlap="1" wp14:editId="1111CEA3">
+              <wp:anchor distT="0" distB="0" distL="114300" distR="114300" simplePos="0" relativeHeight="251665408" behindDoc="0" locked="0" layoutInCell="1" allowOverlap="1" wp14:editId="676A1F2A">
                 <wp:simplePos x="0" y="0"/>
                 <wp:positionH relativeFrom="column">
                   <wp:posOffset>4371975</wp:posOffset>
@@ -976,7 +972,7 @@
         <mc:AlternateContent>
           <mc:Choice Requires="wps">
             <w:drawing>
-              <wp:anchor distT="0" distB="0" distL="114300" distR="114300" simplePos="0" relativeHeight="251663360" behindDoc="0" locked="0" layoutInCell="1" allowOverlap="1" wp14:editId="7330F8DC">
+              <wp:anchor distT="0" distB="0" distL="114300" distR="114300" simplePos="0" relativeHeight="251663360" behindDoc="0" locked="0" layoutInCell="1" allowOverlap="1" wp14:editId="6D3A78E1">
                 <wp:simplePos x="0" y="0"/>
                 <wp:positionH relativeFrom="column">
                   <wp:posOffset>523875</wp:posOffset>
@@ -1049,7 +1045,7 @@
         <mc:AlternateContent>
           <mc:Choice Requires="wps">
             <w:drawing>
-              <wp:anchor distT="0" distB="0" distL="114300" distR="114300" simplePos="0" relativeHeight="251660288" behindDoc="0" locked="0" layoutInCell="1" allowOverlap="1" wp14:editId="38C81239">
+              <wp:anchor distT="0" distB="0" distL="114300" distR="114300" simplePos="0" relativeHeight="251660288" behindDoc="0" locked="0" layoutInCell="1" allowOverlap="1" wp14:editId="773C3BC8">
                 <wp:simplePos x="0" y="0"/>
                 <wp:positionH relativeFrom="column">
                   <wp:posOffset>523875</wp:posOffset>
@@ -1116,7 +1112,7 @@
         <mc:AlternateContent>
           <mc:Choice Requires="wps">
             <w:drawing>
-              <wp:anchor distT="0" distB="0" distL="114300" distR="114300" simplePos="0" relativeHeight="251678720" behindDoc="0" locked="0" layoutInCell="1" allowOverlap="1" wp14:editId="6E6FE9C0">
+              <wp:anchor distT="0" distB="0" distL="114300" distR="114300" simplePos="0" relativeHeight="251678720" behindDoc="0" locked="0" layoutInCell="1" allowOverlap="1" wp14:editId="5CCE6529">
                 <wp:simplePos x="0" y="0"/>
                 <wp:positionH relativeFrom="column">
                   <wp:posOffset>695326</wp:posOffset>
@@ -1202,7 +1198,7 @@
         <mc:AlternateContent>
           <mc:Choice Requires="wps">
             <w:drawing>
-              <wp:anchor distT="0" distB="0" distL="114300" distR="114300" simplePos="0" relativeHeight="251683840" behindDoc="0" locked="0" layoutInCell="1" allowOverlap="1" wp14:editId="56674ACF">
+              <wp:anchor distT="0" distB="0" distL="114300" distR="114300" simplePos="0" relativeHeight="251683840" behindDoc="0" locked="0" layoutInCell="1" allowOverlap="1" wp14:editId="750BB952">
                 <wp:simplePos x="0" y="0"/>
                 <wp:positionH relativeFrom="column">
                   <wp:posOffset>514350</wp:posOffset>
@@ -1275,7 +1271,7 @@
         <mc:AlternateContent>
           <mc:Choice Requires="wps">
             <w:drawing>
-              <wp:anchor distT="0" distB="0" distL="114300" distR="114300" simplePos="0" relativeHeight="251681792" behindDoc="0" locked="0" layoutInCell="1" allowOverlap="1" wp14:editId="53ADBBCB">
+              <wp:anchor distT="0" distB="0" distL="114300" distR="114300" simplePos="0" relativeHeight="251681792" behindDoc="0" locked="0" layoutInCell="1" allowOverlap="1" wp14:editId="5DD1806A">
                 <wp:simplePos x="0" y="0"/>
                 <wp:positionH relativeFrom="column">
                   <wp:posOffset>523875</wp:posOffset>
@@ -1348,7 +1344,7 @@
         <mc:AlternateContent>
           <mc:Choice Requires="wps">
             <w:drawing>
-              <wp:anchor distT="0" distB="0" distL="114300" distR="114300" simplePos="0" relativeHeight="251679744" behindDoc="0" locked="0" layoutInCell="1" allowOverlap="1" wp14:editId="4B0A375B">
+              <wp:anchor distT="0" distB="0" distL="114300" distR="114300" simplePos="0" relativeHeight="251679744" behindDoc="0" locked="0" layoutInCell="1" allowOverlap="1" wp14:editId="493845A3">
                 <wp:simplePos x="0" y="0"/>
                 <wp:positionH relativeFrom="column">
                   <wp:posOffset>514350</wp:posOffset>
@@ -1421,7 +1417,7 @@
         <mc:AlternateContent>
           <mc:Choice Requires="wps">
             <w:drawing>
-              <wp:anchor distT="0" distB="0" distL="114300" distR="114300" simplePos="0" relativeHeight="251675648" behindDoc="0" locked="0" layoutInCell="1" allowOverlap="1" wp14:editId="61FA8B61">
+              <wp:anchor distT="0" distB="0" distL="114300" distR="114300" simplePos="0" relativeHeight="251675648" behindDoc="0" locked="0" layoutInCell="1" allowOverlap="1" wp14:editId="0ED463F9">
                 <wp:simplePos x="0" y="0"/>
                 <wp:positionH relativeFrom="column">
                   <wp:posOffset>4162425</wp:posOffset>
@@ -1494,7 +1490,7 @@
         <mc:AlternateContent>
           <mc:Choice Requires="wps">
             <w:drawing>
-              <wp:anchor distT="0" distB="0" distL="114300" distR="114300" simplePos="0" relativeHeight="251671552" behindDoc="0" locked="0" layoutInCell="1" allowOverlap="1" wp14:editId="63C1E29A">
+              <wp:anchor distT="0" distB="0" distL="114300" distR="114300" simplePos="0" relativeHeight="251671552" behindDoc="0" locked="0" layoutInCell="1" allowOverlap="1" wp14:editId="050BEE33">
                 <wp:simplePos x="0" y="0"/>
                 <wp:positionH relativeFrom="column">
                   <wp:posOffset>2847975</wp:posOffset>
@@ -1565,7 +1561,7 @@
           <w:lang w:eastAsia="en-CA"/>
         </w:rPr>
         <w:drawing>
-          <wp:inline distT="0" distB="0" distL="0" distR="0" wp14:editId="201F0A09">
+          <wp:inline distT="0" distB="0" distL="0" distR="0" wp14:editId="35BDCA7B">
             <wp:extent cx="5943600" cy="3606165"/>
             <wp:effectExtent l="0" t="0" r="0" b="0"/>
             <wp:docPr id="1" name="Picture 1"/>
@@ -1619,7 +1615,7 @@
         <mc:AlternateContent>
           <mc:Choice Requires="wps">
             <w:drawing>
-              <wp:anchor distT="0" distB="0" distL="114300" distR="114300" simplePos="0" relativeHeight="251677696" behindDoc="0" locked="0" layoutInCell="1" allowOverlap="1" wp14:editId="61D0B7CF">
+              <wp:anchor distT="0" distB="0" distL="114300" distR="114300" simplePos="0" relativeHeight="251677696" behindDoc="0" locked="0" layoutInCell="1" allowOverlap="1" wp14:editId="4D0DB41D">
                 <wp:simplePos x="0" y="0"/>
                 <wp:positionH relativeFrom="column">
                   <wp:posOffset>514350</wp:posOffset>
@@ -1684,7 +1680,7 @@
         <mc:AlternateContent>
           <mc:Choice Requires="wps">
             <w:drawing>
-              <wp:anchor distT="0" distB="0" distL="114300" distR="114300" simplePos="0" relativeHeight="251674624" behindDoc="0" locked="0" layoutInCell="1" allowOverlap="1" wp14:editId="1F28776A">
+              <wp:anchor distT="0" distB="0" distL="114300" distR="114300" simplePos="0" relativeHeight="251674624" behindDoc="0" locked="0" layoutInCell="1" allowOverlap="1" wp14:editId="21C397CD">
                 <wp:simplePos x="0" y="0"/>
                 <wp:positionH relativeFrom="column">
                   <wp:posOffset>4171950</wp:posOffset>
@@ -1770,7 +1766,7 @@
         <mc:AlternateContent>
           <mc:Choice Requires="wps">
             <w:drawing>
-              <wp:anchor distT="0" distB="0" distL="114300" distR="114300" simplePos="0" relativeHeight="251670528" behindDoc="0" locked="0" layoutInCell="1" allowOverlap="1" wp14:editId="6E79D09B">
+              <wp:anchor distT="0" distB="0" distL="114300" distR="114300" simplePos="0" relativeHeight="251670528" behindDoc="0" locked="0" layoutInCell="1" allowOverlap="1" wp14:editId="67A35016">
                 <wp:simplePos x="0" y="0"/>
                 <wp:positionH relativeFrom="column">
                   <wp:posOffset>2914650</wp:posOffset>
@@ -1858,7 +1854,7 @@
         <mc:AlternateContent>
           <mc:Choice Requires="wps">
             <w:drawing>
-              <wp:anchor distT="0" distB="0" distL="114300" distR="114300" simplePos="0" relativeHeight="251673600" behindDoc="0" locked="0" layoutInCell="1" allowOverlap="1" wp14:editId="5244C5DD">
+              <wp:anchor distT="0" distB="0" distL="114300" distR="114300" simplePos="0" relativeHeight="251673600" behindDoc="0" locked="0" layoutInCell="1" allowOverlap="1" wp14:editId="7F445A2B">
                 <wp:simplePos x="0" y="0"/>
                 <wp:positionH relativeFrom="column">
                   <wp:posOffset>4162425</wp:posOffset>
@@ -1920,7 +1916,7 @@
         <mc:AlternateContent>
           <mc:Choice Requires="wps">
             <w:drawing>
-              <wp:anchor distT="0" distB="0" distL="114300" distR="114300" simplePos="0" relativeHeight="251669504" behindDoc="0" locked="0" layoutInCell="1" allowOverlap="1" wp14:editId="33679D5B">
+              <wp:anchor distT="0" distB="0" distL="114300" distR="114300" simplePos="0" relativeHeight="251669504" behindDoc="0" locked="0" layoutInCell="1" allowOverlap="1" wp14:editId="7C441F53">
                 <wp:simplePos x="0" y="0"/>
                 <wp:positionH relativeFrom="column">
                   <wp:posOffset>2847975</wp:posOffset>
@@ -2057,6 +2053,38 @@
         <w:pStyle w:val="Heading2"/>
       </w:pPr>
       <w:r>
+        <w:t>Choosing Difficulty</w:t>
+      </w:r>
+    </w:p>
+    <w:p>
+      <w:r>
+        <w:tab/>
+        <w:t xml:space="preserve">When </w:t>
+      </w:r>
+      <w:proofErr w:type="spellStart"/>
+      <w:r>
+        <w:t>SphereQuest</w:t>
+      </w:r>
+      <w:proofErr w:type="spellEnd"/>
+      <w:r>
+        <w:t xml:space="preserve"> is started, you will be presented with a splash screen and three difficulty levels to choose from.  A harder difficulty level causes you to lose a higher amount of </w:t>
+      </w:r>
+      <w:proofErr w:type="spellStart"/>
+      <w:proofErr w:type="gramStart"/>
+      <w:r>
+        <w:t>zen</w:t>
+      </w:r>
+      <w:proofErr w:type="spellEnd"/>
+      <w:proofErr w:type="gramEnd"/>
+      <w:r>
+        <w:t xml:space="preserve"> when a riddle is answered incorrectly.  Choose a difficulty level using the number keys on your keyboard.</w:t>
+      </w:r>
+    </w:p>
+    <w:p>
+      <w:pPr>
+        <w:pStyle w:val="Heading2"/>
+      </w:pPr>
+      <w:r>
         <w:t>Movement</w:t>
       </w:r>
     </w:p>
@@ -2194,7 +2222,11 @@
       </w:r>
       <w:proofErr w:type="gramEnd"/>
       <w:r>
-        <w:t xml:space="preserve">  Choose a slot to save in and a save file will be created for you.  To load a game you’ve saved, right-click again and choose the slot to load in which you saved your game.  When saving a game, take care to not save over another journey, as it is not possible to recover a saved-over file.</w:t>
+        <w:t xml:space="preserve">  Choose a slot to save in </w:t>
+      </w:r>
+      <w:r>
+        <w:lastRenderedPageBreak/>
+        <w:t>and a save file will be created for you.  To load a game you’ve saved, right-click again and choose the slot to load in which you saved your game.  When saving a game, take care to not save over another journey, as it is not possible to recover a saved-over file.</w:t>
       </w:r>
     </w:p>
     <w:p>
@@ -2202,7 +2234,6 @@
         <w:pStyle w:val="Heading2"/>
       </w:pPr>
       <w:r>
-        <w:lastRenderedPageBreak/>
         <w:t>Cheats and Developers’ Shortcuts</w:t>
       </w:r>
     </w:p>
@@ -2285,7 +2316,7 @@
         </w:rPr>
         <w:lastRenderedPageBreak/>
         <w:drawing>
-          <wp:inline distT="0" distB="0" distL="0" distR="0" wp14:editId="197E3E85">
+          <wp:inline distT="0" distB="0" distL="0" distR="0" wp14:editId="5C72AF28">
             <wp:extent cx="5943600" cy="5740400"/>
             <wp:effectExtent l="0" t="0" r="0" b="0"/>
             <wp:docPr id="18" name="Picture 18"/>
@@ -2749,6 +2780,17 @@
       <w:r>
         <w:t xml:space="preserve"> method above to print the text which appears when the game first starts.</w:t>
       </w:r>
+      <w:r>
+        <w:t xml:space="preserve">  The </w:t>
+      </w:r>
+      <w:proofErr w:type="spellStart"/>
+      <w:r>
+        <w:t>beginHudDrawing</w:t>
+      </w:r>
+      <w:proofErr w:type="spellEnd"/>
+      <w:r>
+        <w:t xml:space="preserve"> method is also used, which is described below.</w:t>
+      </w:r>
     </w:p>
     <w:p>
       <w:pPr>
@@ -2782,6 +2824,25 @@
       <w:r>
         <w:t xml:space="preserve"> method is used once again to display the text.</w:t>
       </w:r>
+      <w:r>
+        <w:t xml:space="preserve">  The </w:t>
+      </w:r>
+      <w:proofErr w:type="spellStart"/>
+      <w:r>
+        <w:t>beginHudDrawing</w:t>
+      </w:r>
+      <w:proofErr w:type="spellEnd"/>
+      <w:r>
+        <w:t xml:space="preserve"> and </w:t>
+      </w:r>
+      <w:proofErr w:type="spellStart"/>
+      <w:r>
+        <w:t>endHudDrawing</w:t>
+      </w:r>
+      <w:proofErr w:type="spellEnd"/>
+      <w:r>
+        <w:t xml:space="preserve"> methods are also used, which are described below.</w:t>
+      </w:r>
     </w:p>
     <w:p>
       <w:pPr>
@@ -2821,7 +2882,331 @@
       </w:r>
       <w:proofErr w:type="spellEnd"/>
       <w:r>
-        <w:t xml:space="preserve"> method to print a message indicating that the player has lost.  In both cases a line of text is also displayed prompting the user whether or not he would like to play again.</w:t>
+        <w:t xml:space="preserve"> method to print a message indicating that the player has lost.  In both cases a line of text is also displayed prompting the user whether or not </w:t>
+      </w:r>
+      <w:r>
+        <w:lastRenderedPageBreak/>
+        <w:t>he would like to play again.</w:t>
+      </w:r>
+      <w:r>
+        <w:t xml:space="preserve">  The </w:t>
+      </w:r>
+      <w:proofErr w:type="spellStart"/>
+      <w:r>
+        <w:t>beginHudDrawing</w:t>
+      </w:r>
+      <w:proofErr w:type="spellEnd"/>
+      <w:r>
+        <w:t xml:space="preserve"> and </w:t>
+      </w:r>
+      <w:proofErr w:type="spellStart"/>
+      <w:r>
+        <w:t>endHudDrawing</w:t>
+      </w:r>
+      <w:proofErr w:type="spellEnd"/>
+      <w:r>
+        <w:t xml:space="preserve"> methods are also used, which are described below.</w:t>
+      </w:r>
+    </w:p>
+    <w:p>
+      <w:pPr>
+        <w:pStyle w:val="Heading3"/>
+      </w:pPr>
+      <w:r>
+        <w:t xml:space="preserve">The </w:t>
+      </w:r>
+      <w:proofErr w:type="spellStart"/>
+      <w:r>
+        <w:t>printSaveLoadFeedback</w:t>
+      </w:r>
+      <w:proofErr w:type="spellEnd"/>
+      <w:r>
+        <w:t xml:space="preserve"> Method</w:t>
+      </w:r>
+    </w:p>
+    <w:p>
+      <w:r>
+        <w:tab/>
+        <w:t xml:space="preserve">This method accepts two Boolean values, one representing </w:t>
+      </w:r>
+      <w:r>
+        <w:t xml:space="preserve">a save or load took place, and whether or not the action was successful.  </w:t>
+      </w:r>
+      <w:proofErr w:type="gramStart"/>
+      <w:r>
+        <w:t xml:space="preserve">Depending on the values of the Booleans, if statements choose which messages to print using the </w:t>
+      </w:r>
+      <w:proofErr w:type="spellStart"/>
+      <w:r>
+        <w:t>printText</w:t>
+      </w:r>
+      <w:proofErr w:type="spellEnd"/>
+      <w:r>
+        <w:t xml:space="preserve"> method.</w:t>
+      </w:r>
+      <w:proofErr w:type="gramEnd"/>
+      <w:r>
+        <w:t xml:space="preserve">  The </w:t>
+      </w:r>
+      <w:proofErr w:type="spellStart"/>
+      <w:r>
+        <w:t>beginHudDrawing</w:t>
+      </w:r>
+      <w:proofErr w:type="spellEnd"/>
+      <w:r>
+        <w:t xml:space="preserve"> and </w:t>
+      </w:r>
+      <w:proofErr w:type="spellStart"/>
+      <w:r>
+        <w:t>endHudDrawing</w:t>
+      </w:r>
+      <w:proofErr w:type="spellEnd"/>
+      <w:r>
+        <w:t xml:space="preserve"> methods are also used, which are described below.</w:t>
+      </w:r>
+    </w:p>
+    <w:p>
+      <w:pPr>
+        <w:pStyle w:val="Heading3"/>
+      </w:pPr>
+      <w:r>
+        <w:t xml:space="preserve">The </w:t>
+      </w:r>
+      <w:proofErr w:type="spellStart"/>
+      <w:r>
+        <w:t>printQuestionFeedback</w:t>
+      </w:r>
+      <w:proofErr w:type="spellEnd"/>
+      <w:r>
+        <w:t xml:space="preserve"> Method</w:t>
+      </w:r>
+    </w:p>
+    <w:p>
+      <w:r>
+        <w:tab/>
+        <w:t>This method takes a Boolean value which represents a correct or incorrect answer to a riddle.  If the answer is correct, the method will print a success message to the screen.  Otherwise, a failure message will be printed.</w:t>
+      </w:r>
+    </w:p>
+    <w:p>
+      <w:pPr>
+        <w:pStyle w:val="Heading3"/>
+      </w:pPr>
+      <w:bookmarkStart w:id="0" w:name="_GoBack"/>
+      <w:bookmarkEnd w:id="0"/>
+      <w:r>
+        <w:t xml:space="preserve">The </w:t>
+      </w:r>
+      <w:proofErr w:type="spellStart"/>
+      <w:r>
+        <w:t>drawHUD</w:t>
+      </w:r>
+      <w:proofErr w:type="spellEnd"/>
+      <w:r>
+        <w:t xml:space="preserve"> Method</w:t>
+      </w:r>
+    </w:p>
+    <w:p>
+      <w:r>
+        <w:tab/>
+      </w:r>
+      <w:r>
+        <w:t xml:space="preserve">This method’s responsibility is to display the </w:t>
+      </w:r>
+      <w:r>
+        <w:t xml:space="preserve">HUD.  </w:t>
+      </w:r>
+      <w:r>
+        <w:t xml:space="preserve">It uses the global variables </w:t>
+      </w:r>
+      <w:proofErr w:type="spellStart"/>
+      <w:proofErr w:type="gramStart"/>
+      <w:r>
+        <w:t>zen</w:t>
+      </w:r>
+      <w:proofErr w:type="spellEnd"/>
+      <w:proofErr w:type="gramEnd"/>
+      <w:r>
+        <w:t xml:space="preserve"> and level </w:t>
+      </w:r>
+      <w:r>
+        <w:t xml:space="preserve">to get information about the player’s current state.  The method converts these variables from integers to strings in order to display the information, using the </w:t>
+      </w:r>
+      <w:proofErr w:type="spellStart"/>
+      <w:r>
+        <w:t>printText</w:t>
+      </w:r>
+      <w:proofErr w:type="spellEnd"/>
+      <w:r>
+        <w:t xml:space="preserve"> method described above.</w:t>
+      </w:r>
+      <w:r>
+        <w:t xml:space="preserve">  It also draws a grey rectangle to display the text on top of. The </w:t>
+      </w:r>
+      <w:proofErr w:type="spellStart"/>
+      <w:r>
+        <w:t>beginHudDrawing</w:t>
+      </w:r>
+      <w:proofErr w:type="spellEnd"/>
+      <w:r>
+        <w:t xml:space="preserve"> and </w:t>
+      </w:r>
+      <w:proofErr w:type="spellStart"/>
+      <w:r>
+        <w:t>endHudDrawing</w:t>
+      </w:r>
+      <w:proofErr w:type="spellEnd"/>
+      <w:r>
+        <w:t xml:space="preserve"> methods are also used, which are described below.</w:t>
+      </w:r>
+    </w:p>
+    <w:p>
+      <w:pPr>
+        <w:pStyle w:val="Heading3"/>
+      </w:pPr>
+      <w:r>
+        <w:t xml:space="preserve">The </w:t>
+      </w:r>
+      <w:proofErr w:type="spellStart"/>
+      <w:r>
+        <w:t>drawIntroScreen</w:t>
+      </w:r>
+      <w:proofErr w:type="spellEnd"/>
+      <w:r>
+        <w:t xml:space="preserve"> Method</w:t>
+      </w:r>
+    </w:p>
+    <w:p>
+      <w:r>
+        <w:tab/>
+        <w:t>This method simply draws a quad where the splash image will be placed.  The placement of the image occurs elsewhere.</w:t>
+      </w:r>
+    </w:p>
+    <w:p>
+      <w:pPr>
+        <w:pStyle w:val="Heading3"/>
+      </w:pPr>
+      <w:r>
+        <w:t xml:space="preserve">The </w:t>
+      </w:r>
+      <w:proofErr w:type="spellStart"/>
+      <w:r>
+        <w:t>beginHudDrawing</w:t>
+      </w:r>
+      <w:proofErr w:type="spellEnd"/>
+      <w:r>
+        <w:t xml:space="preserve"> Method</w:t>
+      </w:r>
+    </w:p>
+    <w:p>
+      <w:r>
+        <w:tab/>
+        <w:t>This method simply sets up the matrices that are used for drawing the 2D HUD.  It must be called within each method which modifies parts of the HUD.</w:t>
+      </w:r>
+    </w:p>
+    <w:p>
+      <w:pPr>
+        <w:pStyle w:val="Heading3"/>
+      </w:pPr>
+      <w:r>
+        <w:t xml:space="preserve">The </w:t>
+      </w:r>
+      <w:proofErr w:type="spellStart"/>
+      <w:r>
+        <w:t>endHudDrwaing</w:t>
+      </w:r>
+      <w:proofErr w:type="spellEnd"/>
+      <w:r>
+        <w:t xml:space="preserve"> Method</w:t>
+      </w:r>
+    </w:p>
+    <w:p>
+      <w:r>
+        <w:tab/>
+        <w:t xml:space="preserve">This method simply pops the matrices which </w:t>
+      </w:r>
+      <w:r>
+        <w:t>were used to draw elements of the HUD.  It must be called after any code which is used to modify the HUD.</w:t>
+      </w:r>
+    </w:p>
+    <w:p>
+      <w:pPr>
+        <w:pStyle w:val="Heading2"/>
+      </w:pPr>
+      <w:r>
+        <w:t>The draw Class</w:t>
+      </w:r>
+    </w:p>
+    <w:p>
+      <w:r>
+        <w:tab/>
+        <w:t xml:space="preserve">This class is </w:t>
+      </w:r>
+      <w:r>
+        <w:t xml:space="preserve">contains the methods which are used to draw the elements of the </w:t>
+      </w:r>
+      <w:proofErr w:type="spellStart"/>
+      <w:r>
+        <w:t>SphereQuest</w:t>
+      </w:r>
+      <w:proofErr w:type="spellEnd"/>
+      <w:r>
+        <w:t xml:space="preserve"> world.</w:t>
+      </w:r>
+      <w:r>
+        <w:t xml:space="preserve">  Each method simply contains the OpenGL commands needed to draw the element.  </w:t>
+      </w:r>
+      <w:r>
+        <w:t xml:space="preserve">Elements with animation </w:t>
+      </w:r>
+      <w:r>
+        <w:t xml:space="preserve">have the animation implemented in the drawing methods.  </w:t>
+      </w:r>
+      <w:r>
+        <w:t>Please examine the code for comments detailing each part of the drawing process for each element.</w:t>
+      </w:r>
+    </w:p>
+    <w:p>
+      <w:pPr>
+        <w:pStyle w:val="Heading3"/>
+      </w:pPr>
+      <w:r>
+        <w:t xml:space="preserve">The </w:t>
+      </w:r>
+      <w:proofErr w:type="spellStart"/>
+      <w:r>
+        <w:t>drawTemples</w:t>
+      </w:r>
+      <w:proofErr w:type="spellEnd"/>
+      <w:r>
+        <w:t xml:space="preserve"> Method</w:t>
+      </w:r>
+    </w:p>
+    <w:p>
+      <w:r>
+        <w:tab/>
+        <w:t>This method draws the red temples.</w:t>
+      </w:r>
+    </w:p>
+    <w:p>
+      <w:pPr>
+        <w:pStyle w:val="Heading3"/>
+      </w:pPr>
+      <w:r>
+        <w:t xml:space="preserve">The </w:t>
+      </w:r>
+      <w:proofErr w:type="spellStart"/>
+      <w:r>
+        <w:t>drawXWall</w:t>
+      </w:r>
+      <w:proofErr w:type="spellEnd"/>
+      <w:r>
+        <w:t xml:space="preserve"> Method</w:t>
+      </w:r>
+    </w:p>
+    <w:p>
+      <w:r>
+        <w:tab/>
+        <w:t>This method draws a wall moving in the x-direction.</w:t>
       </w:r>
     </w:p>
     <w:p>
@@ -2834,29 +3219,214 @@
       </w:r>
       <w:proofErr w:type="spellStart"/>
       <w:r>
-        <w:t>printSaveLoadFeedback</w:t>
-      </w:r>
-      <w:proofErr w:type="spellEnd"/>
-    </w:p>
-    <w:p>
-      <w:r>
-        <w:tab/>
-        <w:t xml:space="preserve">This method accepts two Boolean values, one representing </w:t>
-      </w:r>
-      <w:r>
-        <w:t xml:space="preserve">a save or load took place, and whether or not the action was successful.  </w:t>
+        <w:t>drawZWall</w:t>
+      </w:r>
+      <w:proofErr w:type="spellEnd"/>
+      <w:r>
+        <w:t xml:space="preserve"> Method</w:t>
+      </w:r>
+    </w:p>
+    <w:p>
+      <w:r>
+        <w:tab/>
+        <w:t>This method draws a wall moving in the z-direction.</w:t>
+      </w:r>
+    </w:p>
+    <w:p>
+      <w:pPr>
+        <w:pStyle w:val="Heading3"/>
+      </w:pPr>
+      <w:r>
+        <w:t xml:space="preserve">The </w:t>
+      </w:r>
+      <w:proofErr w:type="spellStart"/>
+      <w:r>
+        <w:t>drawWiseMen</w:t>
+      </w:r>
+      <w:proofErr w:type="spellEnd"/>
+      <w:r>
+        <w:t xml:space="preserve"> Method</w:t>
+      </w:r>
+    </w:p>
+    <w:p>
+      <w:r>
+        <w:tab/>
+        <w:t>This method draws the wise men.</w:t>
+      </w:r>
+    </w:p>
+    <w:p>
+      <w:pPr>
+        <w:pStyle w:val="Heading3"/>
+      </w:pPr>
+      <w:r>
+        <w:t xml:space="preserve">The </w:t>
+      </w:r>
+      <w:proofErr w:type="spellStart"/>
+      <w:r>
+        <w:t>drawTree</w:t>
+      </w:r>
+      <w:proofErr w:type="spellEnd"/>
+      <w:r>
+        <w:t xml:space="preserve"> Method</w:t>
+      </w:r>
+    </w:p>
+    <w:p>
+      <w:r>
+        <w:tab/>
+        <w:t>This method draws the trees.</w:t>
+      </w:r>
+    </w:p>
+    <w:p>
+      <w:pPr>
+        <w:pStyle w:val="Heading3"/>
+      </w:pPr>
+      <w:r>
+        <w:t xml:space="preserve">The </w:t>
+      </w:r>
+      <w:proofErr w:type="spellStart"/>
+      <w:r>
+        <w:t>drawGround</w:t>
+      </w:r>
+      <w:proofErr w:type="spellEnd"/>
+      <w:r>
+        <w:t xml:space="preserve"> Method</w:t>
+      </w:r>
+    </w:p>
+    <w:p>
+      <w:r>
+        <w:tab/>
+        <w:t>This method draws the ground.</w:t>
+      </w:r>
+    </w:p>
+    <w:p>
+      <w:pPr>
+        <w:pStyle w:val="Heading3"/>
+      </w:pPr>
+      <w:r>
+        <w:t xml:space="preserve">The </w:t>
+      </w:r>
+      <w:proofErr w:type="spellStart"/>
+      <w:r>
+        <w:t>drawSkybox</w:t>
+      </w:r>
+      <w:proofErr w:type="spellEnd"/>
+      <w:r>
+        <w:t xml:space="preserve"> Method</w:t>
+      </w:r>
+    </w:p>
+    <w:p>
+      <w:r>
+        <w:tab/>
+        <w:t>This method draws the skybox surrounding the game world.</w:t>
+      </w:r>
+    </w:p>
+    <w:p>
+      <w:pPr>
+        <w:pStyle w:val="Heading3"/>
+      </w:pPr>
+      <w:r>
+        <w:t xml:space="preserve">The </w:t>
+      </w:r>
+      <w:proofErr w:type="spellStart"/>
+      <w:r>
+        <w:t>drawMtFuji</w:t>
+      </w:r>
+      <w:proofErr w:type="spellEnd"/>
+      <w:r>
+        <w:t xml:space="preserve"> Method</w:t>
+      </w:r>
+    </w:p>
+    <w:p>
+      <w:r>
+        <w:tab/>
+        <w:t>This method was meant to draw Mount Fuji using primitives, but it is not currently used in the game.</w:t>
+      </w:r>
+    </w:p>
+    <w:p>
+      <w:pPr>
+        <w:pStyle w:val="Heading2"/>
+      </w:pPr>
+      <w:r>
+        <w:t>The collision Class</w:t>
+      </w:r>
+    </w:p>
+    <w:p>
+      <w:r>
+        <w:tab/>
+        <w:t>This class is responsible for detecting and dealing with collisions between the sphere and the obstacles in the game world.</w:t>
+      </w:r>
+    </w:p>
+    <w:p>
+      <w:pPr>
+        <w:pStyle w:val="Heading3"/>
+      </w:pPr>
+      <w:r>
+        <w:t>The collision Method</w:t>
+      </w:r>
+    </w:p>
+    <w:p>
+      <w:r>
+        <w:tab/>
+        <w:t xml:space="preserve">This method takes a pointer to a maze as an input and stores it in the global </w:t>
+      </w:r>
+      <w:proofErr w:type="spellStart"/>
+      <w:r>
+        <w:t>levelMaze</w:t>
+      </w:r>
+      <w:proofErr w:type="spellEnd"/>
+      <w:r>
+        <w:t xml:space="preserve"> variable for later use.</w:t>
+      </w:r>
+    </w:p>
+    <w:p>
+      <w:pPr>
+        <w:pStyle w:val="Heading3"/>
+      </w:pPr>
+      <w:r>
+        <w:t xml:space="preserve">The </w:t>
+      </w:r>
+      <w:proofErr w:type="spellStart"/>
+      <w:r>
+        <w:t>getGridPositionX</w:t>
+      </w:r>
+      <w:proofErr w:type="spellEnd"/>
+      <w:r>
+        <w:t xml:space="preserve"> Method</w:t>
+      </w:r>
+    </w:p>
+    <w:p>
+      <w:r>
+        <w:tab/>
+        <w:t>This method takes an x-coordinate and returns an integer corresponding to what is drawn in that grid location. See the table above for information on which integer corresponds to which element.</w:t>
+      </w:r>
+    </w:p>
+    <w:p>
+      <w:pPr>
+        <w:pStyle w:val="Heading3"/>
+      </w:pPr>
+      <w:r>
+        <w:t xml:space="preserve">The </w:t>
+      </w:r>
+      <w:proofErr w:type="spellStart"/>
+      <w:r>
+        <w:t>getGridPositionZ</w:t>
+      </w:r>
+      <w:proofErr w:type="spellEnd"/>
+      <w:r>
+        <w:t xml:space="preserve"> Method</w:t>
+      </w:r>
+    </w:p>
+    <w:p>
+      <w:r>
+        <w:tab/>
+        <w:t xml:space="preserve">This method takes a z-coordinate and returns an integer corresponding to what is drawn in that grid location.  </w:t>
       </w:r>
       <w:proofErr w:type="gramStart"/>
       <w:r>
-        <w:t xml:space="preserve">Depending on the values of the Booleans, if statements choose which messages to print using the </w:t>
-      </w:r>
-      <w:proofErr w:type="spellStart"/>
-      <w:r>
-        <w:t>printText</w:t>
-      </w:r>
-      <w:proofErr w:type="spellEnd"/>
-      <w:r>
-        <w:t xml:space="preserve"> method.</w:t>
+        <w:t xml:space="preserve">See the table above for information on which integer corresponds to </w:t>
+      </w:r>
+      <w:r>
+        <w:t>which element.</w:t>
       </w:r>
       <w:proofErr w:type="gramEnd"/>
     </w:p>
@@ -2869,7 +3439,7 @@
       </w:r>
       <w:proofErr w:type="spellStart"/>
       <w:r>
-        <w:t>drawHUD</w:t>
+        <w:t>getUpperBound</w:t>
       </w:r>
       <w:proofErr w:type="spellEnd"/>
       <w:r>
@@ -2879,17 +3449,345 @@
     <w:p>
       <w:r>
         <w:tab/>
-      </w:r>
-      <w:r>
-        <w:t xml:space="preserve">This method’s responsibility is to display the </w:t>
-      </w:r>
-      <w:r>
-        <w:t xml:space="preserve">HUD.  </w:t>
-      </w:r>
-      <w:bookmarkStart w:id="0" w:name="_GoBack"/>
-      <w:bookmarkEnd w:id="0"/>
-    </w:p>
-    <w:p/>
+        <w:t xml:space="preserve">This method accepts two floats representing the width of an obstacle and the tolerance amount.  </w:t>
+      </w:r>
+      <w:r>
+        <w:t>This “draws” the obstacle’s bounding box’s upper limit.</w:t>
+      </w:r>
+    </w:p>
+    <w:p>
+      <w:pPr>
+        <w:pStyle w:val="Heading3"/>
+      </w:pPr>
+      <w:r>
+        <w:t xml:space="preserve">The </w:t>
+      </w:r>
+      <w:proofErr w:type="spellStart"/>
+      <w:r>
+        <w:t>getLowerBound</w:t>
+      </w:r>
+      <w:proofErr w:type="spellEnd"/>
+      <w:r>
+        <w:t xml:space="preserve"> Method</w:t>
+      </w:r>
+    </w:p>
+    <w:p>
+      <w:r>
+        <w:tab/>
+        <w:t>This method accepts two floats representing the width of an obstacle and the tolerance amount.  This “draws” the obstacle’s bounding box’s lower limit.</w:t>
+      </w:r>
+    </w:p>
+    <w:p>
+      <w:pPr>
+        <w:pStyle w:val="Heading3"/>
+      </w:pPr>
+      <w:r>
+        <w:t xml:space="preserve">The </w:t>
+      </w:r>
+      <w:proofErr w:type="spellStart"/>
+      <w:r>
+        <w:t>checkPointCollision</w:t>
+      </w:r>
+      <w:proofErr w:type="spellEnd"/>
+      <w:r>
+        <w:t xml:space="preserve"> Method</w:t>
+      </w:r>
+    </w:p>
+    <w:p>
+      <w:r>
+        <w:tab/>
+        <w:t xml:space="preserve">This method accepts an x and z-coordinate and checks if this point would be colliding with an obstacle in the game world.  The method returns true if a collision has occurred and false otherwise.  A </w:t>
+      </w:r>
+      <w:r>
+        <w:lastRenderedPageBreak/>
+        <w:t xml:space="preserve">case-switch statement determines exactly which obstacle is being collided with.  Since each obstacle is a different size, </w:t>
+      </w:r>
+      <w:r>
+        <w:t xml:space="preserve">an if-statement within each case-switch </w:t>
+      </w:r>
+      <w:r>
+        <w:t>checks whether the point is colliding with that exact obstacle.</w:t>
+      </w:r>
+    </w:p>
+    <w:p>
+      <w:pPr>
+        <w:pStyle w:val="Heading3"/>
+      </w:pPr>
+      <w:r>
+        <w:t xml:space="preserve">The </w:t>
+      </w:r>
+      <w:proofErr w:type="spellStart"/>
+      <w:r>
+        <w:t>checkCollision</w:t>
+      </w:r>
+      <w:proofErr w:type="spellEnd"/>
+      <w:r>
+        <w:t xml:space="preserve"> Method</w:t>
+      </w:r>
+    </w:p>
+    <w:p>
+      <w:r>
+        <w:tab/>
+      </w:r>
+      <w:r>
+        <w:t>This method accepts three coordinates and an object radius, each of which are represented by floats.  This method checks if the point at the given coordinates will collide with an obstacle’s bounding box.</w:t>
+      </w:r>
+    </w:p>
+    <w:p>
+      <w:pPr>
+        <w:pStyle w:val="Heading2"/>
+      </w:pPr>
+      <w:r>
+        <w:t xml:space="preserve">The </w:t>
+      </w:r>
+      <w:proofErr w:type="spellStart"/>
+      <w:r>
+        <w:t>challengelist</w:t>
+      </w:r>
+      <w:proofErr w:type="spellEnd"/>
+      <w:r>
+        <w:t xml:space="preserve"> Class</w:t>
+      </w:r>
+    </w:p>
+    <w:p>
+      <w:r>
+        <w:tab/>
+        <w:t>This class handles the list of riddles presented to the player, as well as the progression through the riddles.</w:t>
+      </w:r>
+    </w:p>
+    <w:p>
+      <w:pPr>
+        <w:pStyle w:val="Heading3"/>
+      </w:pPr>
+      <w:r>
+        <w:t xml:space="preserve">The </w:t>
+      </w:r>
+      <w:proofErr w:type="spellStart"/>
+      <w:r>
+        <w:t>challengeList</w:t>
+      </w:r>
+      <w:proofErr w:type="spellEnd"/>
+      <w:r>
+        <w:t xml:space="preserve"> Method</w:t>
+      </w:r>
+    </w:p>
+    <w:p>
+      <w:r>
+        <w:tab/>
+      </w:r>
+      <w:r>
+        <w:t>This method, which is also the constructor, contains the hard-coded array of riddles and their answers, as well as a variable which keeps track of which riddle the user is currently being asked.</w:t>
+      </w:r>
+    </w:p>
+    <w:p>
+      <w:pPr>
+        <w:pStyle w:val="Heading3"/>
+      </w:pPr>
+      <w:r>
+        <w:t xml:space="preserve">The </w:t>
+      </w:r>
+      <w:proofErr w:type="spellStart"/>
+      <w:r>
+        <w:t>setChallengeNum</w:t>
+      </w:r>
+      <w:proofErr w:type="spellEnd"/>
+      <w:r>
+        <w:t xml:space="preserve"> Method</w:t>
+      </w:r>
+    </w:p>
+    <w:p>
+      <w:r>
+        <w:tab/>
+        <w:t>This method takes an integer as an input and sets the current riddle to this integer.</w:t>
+      </w:r>
+    </w:p>
+    <w:p>
+      <w:pPr>
+        <w:pStyle w:val="Heading3"/>
+      </w:pPr>
+      <w:r>
+        <w:t xml:space="preserve">The </w:t>
+      </w:r>
+      <w:proofErr w:type="spellStart"/>
+      <w:r>
+        <w:t>getChallengeNum</w:t>
+      </w:r>
+      <w:proofErr w:type="spellEnd"/>
+      <w:r>
+        <w:t xml:space="preserve"> Method</w:t>
+      </w:r>
+    </w:p>
+    <w:p>
+      <w:r>
+        <w:tab/>
+        <w:t>This method returns the current riddle number.</w:t>
+      </w:r>
+    </w:p>
+    <w:p>
+      <w:pPr>
+        <w:pStyle w:val="Heading3"/>
+      </w:pPr>
+      <w:r>
+        <w:t xml:space="preserve">The </w:t>
+      </w:r>
+      <w:proofErr w:type="spellStart"/>
+      <w:r>
+        <w:t>incrementChallengeNum</w:t>
+      </w:r>
+      <w:proofErr w:type="spellEnd"/>
+      <w:r>
+        <w:t xml:space="preserve"> Method</w:t>
+      </w:r>
+    </w:p>
+    <w:p>
+      <w:r>
+        <w:tab/>
+        <w:t>This method increases the riddle number, which allows the next riddle to be displayed.</w:t>
+      </w:r>
+    </w:p>
+    <w:p>
+      <w:pPr>
+        <w:pStyle w:val="Heading3"/>
+      </w:pPr>
+      <w:r>
+        <w:t xml:space="preserve">The </w:t>
+      </w:r>
+      <w:proofErr w:type="spellStart"/>
+      <w:r>
+        <w:t>decrementChallengeNum</w:t>
+      </w:r>
+      <w:proofErr w:type="spellEnd"/>
+      <w:r>
+        <w:t xml:space="preserve"> Method</w:t>
+      </w:r>
+    </w:p>
+    <w:p>
+      <w:r>
+        <w:tab/>
+        <w:t>This method decreases the riddle number.</w:t>
+      </w:r>
+    </w:p>
+    <w:p>
+      <w:pPr>
+        <w:pStyle w:val="Heading3"/>
+      </w:pPr>
+      <w:r>
+        <w:t xml:space="preserve">The </w:t>
+      </w:r>
+      <w:proofErr w:type="spellStart"/>
+      <w:r>
+        <w:t>getCurrentChallenge</w:t>
+      </w:r>
+      <w:proofErr w:type="spellEnd"/>
+      <w:r>
+        <w:t xml:space="preserve"> Method</w:t>
+      </w:r>
+    </w:p>
+    <w:p>
+      <w:r>
+        <w:tab/>
+        <w:t>This method returns the current riddle as a character array.</w:t>
+      </w:r>
+    </w:p>
+    <w:p>
+      <w:pPr>
+        <w:pStyle w:val="Heading3"/>
+      </w:pPr>
+      <w:r>
+        <w:t xml:space="preserve">The </w:t>
+      </w:r>
+      <w:proofErr w:type="spellStart"/>
+      <w:r>
+        <w:t>getFirstChoice</w:t>
+      </w:r>
+      <w:proofErr w:type="spellEnd"/>
+      <w:r>
+        <w:t xml:space="preserve"> Method</w:t>
+      </w:r>
+    </w:p>
+    <w:p>
+      <w:r>
+        <w:tab/>
+        <w:t>This method returns the first answer choice for the given riddle.</w:t>
+      </w:r>
+    </w:p>
+    <w:p>
+      <w:pPr>
+        <w:pStyle w:val="Heading3"/>
+      </w:pPr>
+      <w:r>
+        <w:t xml:space="preserve">The </w:t>
+      </w:r>
+      <w:proofErr w:type="spellStart"/>
+      <w:r>
+        <w:t>getSecondChoice</w:t>
+      </w:r>
+      <w:proofErr w:type="spellEnd"/>
+      <w:r>
+        <w:t xml:space="preserve"> Method</w:t>
+      </w:r>
+    </w:p>
+    <w:p>
+      <w:pPr>
+        <w:ind w:firstLine="720"/>
+      </w:pPr>
+      <w:r>
+        <w:t>This method returns the</w:t>
+      </w:r>
+      <w:r>
+        <w:t xml:space="preserve"> second</w:t>
+      </w:r>
+      <w:r>
+        <w:t xml:space="preserve"> ans</w:t>
+      </w:r>
+      <w:r>
+        <w:t>wer choice for the given riddle.</w:t>
+      </w:r>
+    </w:p>
+    <w:p>
+      <w:pPr>
+        <w:pStyle w:val="Heading3"/>
+      </w:pPr>
+      <w:r>
+        <w:t xml:space="preserve">The </w:t>
+      </w:r>
+      <w:proofErr w:type="spellStart"/>
+      <w:r>
+        <w:t>getThirdChoice</w:t>
+      </w:r>
+      <w:proofErr w:type="spellEnd"/>
+      <w:r>
+        <w:t xml:space="preserve"> Method</w:t>
+      </w:r>
+    </w:p>
+    <w:p>
+      <w:r>
+        <w:tab/>
+        <w:t>This method returns the third answer choice for the given riddle.</w:t>
+      </w:r>
+    </w:p>
+    <w:p>
+      <w:pPr>
+        <w:pStyle w:val="Heading3"/>
+      </w:pPr>
+      <w:r>
+        <w:t xml:space="preserve">The </w:t>
+      </w:r>
+      <w:proofErr w:type="spellStart"/>
+      <w:r>
+        <w:t>answerChallenge</w:t>
+      </w:r>
+      <w:proofErr w:type="spellEnd"/>
+      <w:r>
+        <w:t xml:space="preserve"> Method</w:t>
+      </w:r>
+    </w:p>
+    <w:p>
+      <w:r>
+        <w:tab/>
+        <w:t>This method takes an integer, representing the user’s choice, and returns true when it is the correct answer to the riddle, and false when it is the incorrect answer.</w:t>
+      </w:r>
+    </w:p>
     <w:p>
       <w:pPr>
         <w:jc w:val="center"/>
@@ -4023,10 +4921,10 @@
   <w:rsids>
     <w:rsidRoot w:val="00272409"/>
     <w:rsid w:val="00272409"/>
-    <w:rsid w:val="00274B81"/>
     <w:rsid w:val="002921D3"/>
     <w:rsid w:val="005E2BCE"/>
     <w:rsid w:val="009C6E27"/>
+    <w:rsid w:val="00F31658"/>
   </w:rsids>
   <m:mathPr>
     <m:mathFont m:val="Cambria Math"/>
@@ -4045,7 +4943,7 @@
   <w:clrSchemeMapping w:bg1="light1" w:t1="dark1" w:bg2="light2" w:t2="dark2" w:accent1="accent1" w:accent2="accent2" w:accent3="accent3" w:accent4="accent4" w:accent5="accent5" w:accent6="accent6" w:hyperlink="hyperlink" w:followedHyperlink="followedHyperlink"/>
   <w:decimalSymbol w:val="."/>
   <w:listSeparator w:val=","/>
-  <w14:docId w14:val="1AA7E518"/>
+  <w14:docId w14:val="7BD2B236"/>
 </w:settings>
 </file>
 

</xml_diff>

<commit_message>
More updates.  Almost done.
</commit_message>
<xml_diff>
--- a/SphereQuest.docx
+++ b/SphereQuest.docx
@@ -2048,6 +2048,7 @@
         <w:t xml:space="preserve"> folder where the unzipped files were placed.</w:t>
       </w:r>
     </w:p>
+    <w:p/>
     <w:p>
       <w:pPr>
         <w:pStyle w:val="Heading2"/>
@@ -2080,6 +2081,7 @@
         <w:t xml:space="preserve"> when a riddle is answered incorrectly.  Choose a difficulty level using the number keys on your keyboard.</w:t>
       </w:r>
     </w:p>
+    <w:p/>
     <w:p>
       <w:pPr>
         <w:pStyle w:val="Heading2"/>
@@ -2115,6 +2117,7 @@
         <w:t>, but it is easy enough to move around them.</w:t>
       </w:r>
     </w:p>
+    <w:p/>
     <w:p>
       <w:pPr>
         <w:pStyle w:val="Heading2"/>
@@ -2162,6 +2165,7 @@
         <w:t>Approach the wise man again for another opportunity to answer his riddle.</w:t>
       </w:r>
     </w:p>
+    <w:p/>
     <w:p>
       <w:pPr>
         <w:pStyle w:val="Heading2"/>
@@ -2188,6 +2192,7 @@
     </w:p>
     <w:p>
       <w:r>
+        <w:lastRenderedPageBreak/>
         <w:tab/>
         <w:t xml:space="preserve">Losing </w:t>
       </w:r>
@@ -2203,6 +2208,7 @@
         <w:t>tly, causing your Zen to reach zero.  If this happens, you will be presented with the option to try again.  If you decide to try again, you will appear back on the first Plane of Consciousness, ready to retry your spiritual journey.</w:t>
       </w:r>
     </w:p>
+    <w:p/>
     <w:p>
       <w:pPr>
         <w:pStyle w:val="Heading2"/>
@@ -2222,13 +2228,10 @@
       </w:r>
       <w:proofErr w:type="gramEnd"/>
       <w:r>
-        <w:t xml:space="preserve">  Choose a slot to save in </w:t>
-      </w:r>
-      <w:r>
-        <w:lastRenderedPageBreak/>
-        <w:t>and a save file will be created for you.  To load a game you’ve saved, right-click again and choose the slot to load in which you saved your game.  When saving a game, take care to not save over another journey, as it is not possible to recover a saved-over file.</w:t>
-      </w:r>
-    </w:p>
+        <w:t xml:space="preserve">  Choose a slot to save in and a save file will be created for you.  To load a game you’ve saved, right-click again and choose the slot to load in which you saved your game.  When saving a game, take care to not save over another journey, as it is not possible to recover a saved-over file.</w:t>
+      </w:r>
+    </w:p>
+    <w:p/>
     <w:p>
       <w:pPr>
         <w:pStyle w:val="Heading2"/>
@@ -2273,13 +2276,13 @@
         <w:t>Code Documentation</w:t>
       </w:r>
     </w:p>
+    <w:p>
+      <w:r>
+        <w:tab/>
+        <w:t>Please make sure to browse through the code as there are many comments documenting the purpose of individual code chunks.</w:t>
+      </w:r>
+    </w:p>
     <w:p/>
-    <w:p>
-      <w:r>
-        <w:tab/>
-        <w:t>Please make sure to browse through the code as there are many comments documenting the purpose of individual code chunks.</w:t>
-      </w:r>
-    </w:p>
     <w:p>
       <w:pPr>
         <w:pStyle w:val="Heading2"/>
@@ -2384,6 +2387,7 @@
         <w:t xml:space="preserve">  Every class contains a constructor and destructor method.</w:t>
       </w:r>
     </w:p>
+    <w:p/>
     <w:p>
       <w:pPr>
         <w:pStyle w:val="Heading2"/>
@@ -2401,11 +2405,13 @@
         <w:t>creating the maze in which the user navigates through.</w:t>
       </w:r>
     </w:p>
+    <w:p/>
     <w:p>
       <w:pPr>
         <w:pStyle w:val="Heading3"/>
       </w:pPr>
       <w:r>
+        <w:lastRenderedPageBreak/>
         <w:t xml:space="preserve">The </w:t>
       </w:r>
       <w:proofErr w:type="spellStart"/>
@@ -2451,7 +2457,6 @@
               <w:jc w:val="center"/>
             </w:pPr>
             <w:r>
-              <w:lastRenderedPageBreak/>
               <w:t>Integer</w:t>
             </w:r>
           </w:p>
@@ -2699,6 +2704,7 @@
         <w:t xml:space="preserve"> array declared globally in the maze class.  If the method is unable to load the file, an error is printed to the console.</w:t>
       </w:r>
     </w:p>
+    <w:p/>
     <w:p>
       <w:pPr>
         <w:pStyle w:val="Heading2"/>
@@ -2849,6 +2855,7 @@
         <w:pStyle w:val="Heading3"/>
       </w:pPr>
       <w:r>
+        <w:lastRenderedPageBreak/>
         <w:t xml:space="preserve">The </w:t>
       </w:r>
       <w:proofErr w:type="spellStart"/>
@@ -2882,30 +2889,313 @@
       </w:r>
       <w:proofErr w:type="spellEnd"/>
       <w:r>
-        <w:t xml:space="preserve"> method to print a message indicating that the player has lost.  In both cases a line of text is also displayed prompting the user whether or not </w:t>
-      </w:r>
+        <w:t xml:space="preserve"> method to print a message indicating that the player has lost.  In both cases a line of text is also displayed prompting the user whether or not he would like to play again.</w:t>
+      </w:r>
+      <w:r>
+        <w:t xml:space="preserve">  The </w:t>
+      </w:r>
+      <w:proofErr w:type="spellStart"/>
+      <w:r>
+        <w:t>beginHudDrawing</w:t>
+      </w:r>
+      <w:proofErr w:type="spellEnd"/>
+      <w:r>
+        <w:t xml:space="preserve"> and </w:t>
+      </w:r>
+      <w:proofErr w:type="spellStart"/>
+      <w:r>
+        <w:t>endHudDrawing</w:t>
+      </w:r>
+      <w:proofErr w:type="spellEnd"/>
+      <w:r>
+        <w:t xml:space="preserve"> methods are also used, which are described below.</w:t>
+      </w:r>
+    </w:p>
+    <w:p>
+      <w:pPr>
+        <w:pStyle w:val="Heading3"/>
+      </w:pPr>
+      <w:r>
+        <w:t xml:space="preserve">The </w:t>
+      </w:r>
+      <w:proofErr w:type="spellStart"/>
+      <w:r>
+        <w:t>printSaveLoadFeedback</w:t>
+      </w:r>
+      <w:proofErr w:type="spellEnd"/>
+      <w:r>
+        <w:t xml:space="preserve"> Method</w:t>
+      </w:r>
+    </w:p>
+    <w:p>
+      <w:r>
+        <w:tab/>
+        <w:t xml:space="preserve">This method accepts two Boolean values, one representing </w:t>
+      </w:r>
+      <w:r>
+        <w:t xml:space="preserve">a save or load took place, and whether or not the action was successful.  </w:t>
+      </w:r>
+      <w:proofErr w:type="gramStart"/>
+      <w:r>
+        <w:t xml:space="preserve">Depending on the values of the Booleans, if statements choose which messages to print using the </w:t>
+      </w:r>
+      <w:proofErr w:type="spellStart"/>
+      <w:r>
+        <w:t>printText</w:t>
+      </w:r>
+      <w:proofErr w:type="spellEnd"/>
+      <w:r>
+        <w:t xml:space="preserve"> method.</w:t>
+      </w:r>
+      <w:proofErr w:type="gramEnd"/>
+      <w:r>
+        <w:t xml:space="preserve">  The </w:t>
+      </w:r>
+      <w:proofErr w:type="spellStart"/>
+      <w:r>
+        <w:t>beginHudDrawing</w:t>
+      </w:r>
+      <w:proofErr w:type="spellEnd"/>
+      <w:r>
+        <w:t xml:space="preserve"> and </w:t>
+      </w:r>
+      <w:proofErr w:type="spellStart"/>
+      <w:r>
+        <w:t>endHudDrawing</w:t>
+      </w:r>
+      <w:proofErr w:type="spellEnd"/>
+      <w:r>
+        <w:t xml:space="preserve"> methods are also used, which are described below.</w:t>
+      </w:r>
+    </w:p>
+    <w:p>
+      <w:pPr>
+        <w:pStyle w:val="Heading3"/>
+      </w:pPr>
+      <w:r>
+        <w:t xml:space="preserve">The </w:t>
+      </w:r>
+      <w:proofErr w:type="spellStart"/>
+      <w:r>
+        <w:t>printQuestionFeedback</w:t>
+      </w:r>
+      <w:proofErr w:type="spellEnd"/>
+      <w:r>
+        <w:t xml:space="preserve"> Method</w:t>
+      </w:r>
+    </w:p>
+    <w:p>
+      <w:r>
+        <w:tab/>
+        <w:t>This method takes a Boolean value which represents a correct or incorrect answer to a riddle.  If the answer is correct, the method will print a success message to the screen.  Otherwise, a failure message will be printed.</w:t>
+      </w:r>
+    </w:p>
+    <w:p>
+      <w:pPr>
+        <w:pStyle w:val="Heading3"/>
+      </w:pPr>
+      <w:r>
+        <w:t xml:space="preserve">The </w:t>
+      </w:r>
+      <w:proofErr w:type="spellStart"/>
+      <w:r>
+        <w:t>drawHUD</w:t>
+      </w:r>
+      <w:proofErr w:type="spellEnd"/>
+      <w:r>
+        <w:t xml:space="preserve"> Method</w:t>
+      </w:r>
+    </w:p>
+    <w:p>
+      <w:r>
+        <w:tab/>
+      </w:r>
+      <w:r>
+        <w:t xml:space="preserve">This method’s responsibility is to display the </w:t>
+      </w:r>
+      <w:r>
+        <w:t xml:space="preserve">HUD.  </w:t>
+      </w:r>
+      <w:r>
+        <w:t xml:space="preserve">It uses the global variables </w:t>
+      </w:r>
+      <w:proofErr w:type="spellStart"/>
+      <w:proofErr w:type="gramStart"/>
+      <w:r>
+        <w:t>zen</w:t>
+      </w:r>
+      <w:proofErr w:type="spellEnd"/>
+      <w:proofErr w:type="gramEnd"/>
+      <w:r>
+        <w:t xml:space="preserve"> and level </w:t>
+      </w:r>
+      <w:r>
+        <w:t xml:space="preserve">to get information about the player’s current state.  The method converts these variables from integers to strings in order to display the information, using the </w:t>
+      </w:r>
+      <w:proofErr w:type="spellStart"/>
+      <w:r>
+        <w:t>printText</w:t>
+      </w:r>
+      <w:proofErr w:type="spellEnd"/>
+      <w:r>
+        <w:t xml:space="preserve"> method described above.</w:t>
+      </w:r>
+      <w:r>
+        <w:t xml:space="preserve">  It also draws a grey rectangle to display the text on top of. The </w:t>
+      </w:r>
+      <w:proofErr w:type="spellStart"/>
+      <w:r>
+        <w:t>beginHudDrawing</w:t>
+      </w:r>
+      <w:proofErr w:type="spellEnd"/>
+      <w:r>
+        <w:t xml:space="preserve"> and </w:t>
+      </w:r>
+      <w:proofErr w:type="spellStart"/>
+      <w:r>
+        <w:t>endHudDrawing</w:t>
+      </w:r>
+      <w:proofErr w:type="spellEnd"/>
+      <w:r>
+        <w:t xml:space="preserve"> methods are also used, which are described below.</w:t>
+      </w:r>
+    </w:p>
+    <w:p>
+      <w:pPr>
+        <w:pStyle w:val="Heading3"/>
+      </w:pPr>
+      <w:r>
+        <w:t xml:space="preserve">The </w:t>
+      </w:r>
+      <w:proofErr w:type="spellStart"/>
+      <w:r>
+        <w:t>drawIntroScreen</w:t>
+      </w:r>
+      <w:proofErr w:type="spellEnd"/>
+      <w:r>
+        <w:t xml:space="preserve"> Method</w:t>
+      </w:r>
+    </w:p>
+    <w:p>
+      <w:r>
+        <w:tab/>
+        <w:t>This method simply draws a quad where the splash image will be placed.  The placement of the image occurs elsewhere.</w:t>
+      </w:r>
+    </w:p>
+    <w:p>
+      <w:pPr>
+        <w:pStyle w:val="Heading3"/>
+      </w:pPr>
+      <w:r>
+        <w:t xml:space="preserve">The </w:t>
+      </w:r>
+      <w:proofErr w:type="spellStart"/>
+      <w:r>
+        <w:t>beginHudDrawing</w:t>
+      </w:r>
+      <w:proofErr w:type="spellEnd"/>
+      <w:r>
+        <w:t xml:space="preserve"> Method</w:t>
+      </w:r>
+    </w:p>
+    <w:p>
+      <w:r>
+        <w:tab/>
+        <w:t xml:space="preserve">This method simply sets up the matrices that are used for drawing the 2D HUD.  It must be </w:t>
+      </w:r>
+      <w:proofErr w:type="gramStart"/>
+      <w:r>
+        <w:t>called</w:t>
+      </w:r>
+      <w:proofErr w:type="gramEnd"/>
+      <w:r>
+        <w:t xml:space="preserve"> within each method which modifies parts of the HUD.</w:t>
+      </w:r>
+    </w:p>
+    <w:p>
+      <w:pPr>
+        <w:pStyle w:val="Heading3"/>
+      </w:pPr>
+      <w:r>
+        <w:t xml:space="preserve">The </w:t>
+      </w:r>
+      <w:proofErr w:type="spellStart"/>
+      <w:r>
+        <w:t>endHudDrwaing</w:t>
+      </w:r>
+      <w:proofErr w:type="spellEnd"/>
+      <w:r>
+        <w:t xml:space="preserve"> Method</w:t>
+      </w:r>
+    </w:p>
+    <w:p>
+      <w:r>
+        <w:tab/>
+        <w:t xml:space="preserve">This method simply pops the matrices which </w:t>
+      </w:r>
+      <w:r>
+        <w:t>were used to draw elements of the HUD.  It must be called after any code which is used to modify the HUD.</w:t>
+      </w:r>
+    </w:p>
+    <w:p/>
+    <w:p>
+      <w:pPr>
+        <w:pStyle w:val="Heading2"/>
+      </w:pPr>
+      <w:r>
+        <w:t>The draw Class</w:t>
+      </w:r>
+    </w:p>
+    <w:p>
+      <w:r>
+        <w:tab/>
+        <w:t xml:space="preserve">This class is </w:t>
+      </w:r>
+      <w:r>
+        <w:t xml:space="preserve">contains the methods which are used to draw the elements of the </w:t>
+      </w:r>
+      <w:proofErr w:type="spellStart"/>
+      <w:r>
+        <w:t>SphereQuest</w:t>
+      </w:r>
+      <w:proofErr w:type="spellEnd"/>
+      <w:r>
+        <w:t xml:space="preserve"> world.</w:t>
+      </w:r>
+      <w:r>
+        <w:t xml:space="preserve">  Each method simply contains the OpenGL commands needed to draw the element.  </w:t>
+      </w:r>
+      <w:r>
+        <w:t xml:space="preserve">Elements with animation </w:t>
+      </w:r>
+      <w:r>
+        <w:t xml:space="preserve">have the animation implemented in the drawing methods.  </w:t>
+      </w:r>
+      <w:r>
+        <w:t>Please examine the code for comments detailing each part of the drawing process for each element.</w:t>
+      </w:r>
+    </w:p>
+    <w:p>
+      <w:pPr>
+        <w:pStyle w:val="Heading3"/>
+      </w:pPr>
       <w:r>
         <w:lastRenderedPageBreak/>
-        <w:t>he would like to play again.</w:t>
-      </w:r>
-      <w:r>
-        <w:t xml:space="preserve">  The </w:t>
-      </w:r>
-      <w:proofErr w:type="spellStart"/>
-      <w:r>
-        <w:t>beginHudDrawing</w:t>
-      </w:r>
-      <w:proofErr w:type="spellEnd"/>
-      <w:r>
-        <w:t xml:space="preserve"> and </w:t>
-      </w:r>
-      <w:proofErr w:type="spellStart"/>
-      <w:r>
-        <w:t>endHudDrawing</w:t>
-      </w:r>
-      <w:proofErr w:type="spellEnd"/>
-      <w:r>
-        <w:t xml:space="preserve"> methods are also used, which are described below.</w:t>
+        <w:t xml:space="preserve">The </w:t>
+      </w:r>
+      <w:proofErr w:type="spellStart"/>
+      <w:r>
+        <w:t>drawTemples</w:t>
+      </w:r>
+      <w:proofErr w:type="spellEnd"/>
+      <w:r>
+        <w:t xml:space="preserve"> Method</w:t>
+      </w:r>
+    </w:p>
+    <w:p>
+      <w:r>
+        <w:tab/>
+        <w:t>This method draws the red temples.</w:t>
       </w:r>
     </w:p>
     <w:p>
@@ -2917,7 +3207,7 @@
       </w:r>
       <w:proofErr w:type="spellStart"/>
       <w:r>
-        <w:t>printSaveLoadFeedback</w:t>
+        <w:t>drawXWall</w:t>
       </w:r>
       <w:proofErr w:type="spellEnd"/>
       <w:r>
@@ -2927,43 +3217,229 @@
     <w:p>
       <w:r>
         <w:tab/>
-        <w:t xml:space="preserve">This method accepts two Boolean values, one representing </w:t>
-      </w:r>
-      <w:r>
-        <w:t xml:space="preserve">a save or load took place, and whether or not the action was successful.  </w:t>
+        <w:t>This method draws a wall moving in the x-direction.</w:t>
+      </w:r>
+    </w:p>
+    <w:p>
+      <w:pPr>
+        <w:pStyle w:val="Heading3"/>
+      </w:pPr>
+      <w:r>
+        <w:t xml:space="preserve">The </w:t>
+      </w:r>
+      <w:proofErr w:type="spellStart"/>
+      <w:r>
+        <w:t>drawZWall</w:t>
+      </w:r>
+      <w:proofErr w:type="spellEnd"/>
+      <w:r>
+        <w:t xml:space="preserve"> Method</w:t>
+      </w:r>
+    </w:p>
+    <w:p>
+      <w:r>
+        <w:tab/>
+        <w:t>This method draws a wall moving in the z-direction.</w:t>
+      </w:r>
+    </w:p>
+    <w:p>
+      <w:pPr>
+        <w:pStyle w:val="Heading3"/>
+      </w:pPr>
+      <w:r>
+        <w:t xml:space="preserve">The </w:t>
+      </w:r>
+      <w:proofErr w:type="spellStart"/>
+      <w:r>
+        <w:t>drawWiseMen</w:t>
+      </w:r>
+      <w:proofErr w:type="spellEnd"/>
+      <w:r>
+        <w:t xml:space="preserve"> Method</w:t>
+      </w:r>
+    </w:p>
+    <w:p>
+      <w:r>
+        <w:tab/>
+        <w:t>This method draws the wise men.</w:t>
+      </w:r>
+    </w:p>
+    <w:p>
+      <w:pPr>
+        <w:pStyle w:val="Heading3"/>
+      </w:pPr>
+      <w:r>
+        <w:t xml:space="preserve">The </w:t>
+      </w:r>
+      <w:proofErr w:type="spellStart"/>
+      <w:r>
+        <w:t>drawTree</w:t>
+      </w:r>
+      <w:proofErr w:type="spellEnd"/>
+      <w:r>
+        <w:t xml:space="preserve"> Method</w:t>
+      </w:r>
+    </w:p>
+    <w:p>
+      <w:r>
+        <w:tab/>
+        <w:t>This method draws the trees.</w:t>
+      </w:r>
+    </w:p>
+    <w:p>
+      <w:pPr>
+        <w:pStyle w:val="Heading3"/>
+      </w:pPr>
+      <w:r>
+        <w:t xml:space="preserve">The </w:t>
+      </w:r>
+      <w:proofErr w:type="spellStart"/>
+      <w:r>
+        <w:t>drawGround</w:t>
+      </w:r>
+      <w:proofErr w:type="spellEnd"/>
+      <w:r>
+        <w:t xml:space="preserve"> Method</w:t>
+      </w:r>
+    </w:p>
+    <w:p>
+      <w:r>
+        <w:tab/>
+        <w:t>This method draws the ground.</w:t>
+      </w:r>
+    </w:p>
+    <w:p>
+      <w:pPr>
+        <w:pStyle w:val="Heading3"/>
+      </w:pPr>
+      <w:r>
+        <w:t xml:space="preserve">The </w:t>
+      </w:r>
+      <w:proofErr w:type="spellStart"/>
+      <w:r>
+        <w:t>drawSkybox</w:t>
+      </w:r>
+      <w:proofErr w:type="spellEnd"/>
+      <w:r>
+        <w:t xml:space="preserve"> Method</w:t>
+      </w:r>
+    </w:p>
+    <w:p>
+      <w:r>
+        <w:tab/>
+        <w:t>This method draws the skybox surrounding the game world.</w:t>
+      </w:r>
+    </w:p>
+    <w:p>
+      <w:pPr>
+        <w:pStyle w:val="Heading3"/>
+      </w:pPr>
+      <w:r>
+        <w:t xml:space="preserve">The </w:t>
+      </w:r>
+      <w:proofErr w:type="spellStart"/>
+      <w:r>
+        <w:t>drawMtFuji</w:t>
+      </w:r>
+      <w:proofErr w:type="spellEnd"/>
+      <w:r>
+        <w:t xml:space="preserve"> Method</w:t>
+      </w:r>
+    </w:p>
+    <w:p>
+      <w:r>
+        <w:tab/>
+        <w:t>This method was meant to draw Mount Fuji using primitives, but it is not currently used in the game.</w:t>
+      </w:r>
+    </w:p>
+    <w:p/>
+    <w:p>
+      <w:pPr>
+        <w:pStyle w:val="Heading2"/>
+      </w:pPr>
+      <w:r>
+        <w:t>The collision Class</w:t>
+      </w:r>
+    </w:p>
+    <w:p>
+      <w:r>
+        <w:tab/>
+        <w:t>This class is responsible for detecting and dealing with collisions between the sphere and the obstacles in the game world.</w:t>
+      </w:r>
+    </w:p>
+    <w:p>
+      <w:pPr>
+        <w:pStyle w:val="Heading3"/>
+      </w:pPr>
+      <w:r>
+        <w:t>The collision Method</w:t>
+      </w:r>
+    </w:p>
+    <w:p>
+      <w:r>
+        <w:tab/>
+        <w:t xml:space="preserve">This method takes a pointer to a maze as an input and stores it in the global </w:t>
+      </w:r>
+      <w:proofErr w:type="spellStart"/>
+      <w:r>
+        <w:t>levelMaze</w:t>
+      </w:r>
+      <w:proofErr w:type="spellEnd"/>
+      <w:r>
+        <w:t xml:space="preserve"> variable for later use.</w:t>
+      </w:r>
+    </w:p>
+    <w:p>
+      <w:pPr>
+        <w:pStyle w:val="Heading3"/>
+      </w:pPr>
+      <w:r>
+        <w:t xml:space="preserve">The </w:t>
+      </w:r>
+      <w:proofErr w:type="spellStart"/>
+      <w:r>
+        <w:t>getGridPositionX</w:t>
+      </w:r>
+      <w:proofErr w:type="spellEnd"/>
+      <w:r>
+        <w:t xml:space="preserve"> Method</w:t>
+      </w:r>
+    </w:p>
+    <w:p>
+      <w:r>
+        <w:tab/>
+        <w:t>This method takes an x-coordinate and returns an integer corresponding to what is drawn in that grid location. See the table above for information on which integer corresponds to which element.</w:t>
+      </w:r>
+    </w:p>
+    <w:p>
+      <w:pPr>
+        <w:pStyle w:val="Heading3"/>
+      </w:pPr>
+      <w:r>
+        <w:t xml:space="preserve">The </w:t>
+      </w:r>
+      <w:proofErr w:type="spellStart"/>
+      <w:r>
+        <w:t>getGridPositionZ</w:t>
+      </w:r>
+      <w:proofErr w:type="spellEnd"/>
+      <w:r>
+        <w:t xml:space="preserve"> Method</w:t>
+      </w:r>
+    </w:p>
+    <w:p>
+      <w:r>
+        <w:tab/>
+        <w:t xml:space="preserve">This method takes a z-coordinate and returns an integer corresponding to what is drawn in that grid location.  </w:t>
       </w:r>
       <w:proofErr w:type="gramStart"/>
       <w:r>
-        <w:t xml:space="preserve">Depending on the values of the Booleans, if statements choose which messages to print using the </w:t>
-      </w:r>
-      <w:proofErr w:type="spellStart"/>
-      <w:r>
-        <w:t>printText</w:t>
-      </w:r>
-      <w:proofErr w:type="spellEnd"/>
-      <w:r>
-        <w:t xml:space="preserve"> method.</w:t>
+        <w:t xml:space="preserve">See the table above for information on which integer corresponds to </w:t>
+      </w:r>
+      <w:r>
+        <w:t>which element.</w:t>
       </w:r>
       <w:proofErr w:type="gramEnd"/>
-      <w:r>
-        <w:t xml:space="preserve">  The </w:t>
-      </w:r>
-      <w:proofErr w:type="spellStart"/>
-      <w:r>
-        <w:t>beginHudDrawing</w:t>
-      </w:r>
-      <w:proofErr w:type="spellEnd"/>
-      <w:r>
-        <w:t xml:space="preserve"> and </w:t>
-      </w:r>
-      <w:proofErr w:type="spellStart"/>
-      <w:r>
-        <w:t>endHudDrawing</w:t>
-      </w:r>
-      <w:proofErr w:type="spellEnd"/>
-      <w:r>
-        <w:t xml:space="preserve"> methods are also used, which are described below.</w:t>
-      </w:r>
     </w:p>
     <w:p>
       <w:pPr>
@@ -2974,7 +3450,7 @@
       </w:r>
       <w:proofErr w:type="spellStart"/>
       <w:r>
-        <w:t>printQuestionFeedback</w:t>
+        <w:t>getUpperBound</w:t>
       </w:r>
       <w:proofErr w:type="spellEnd"/>
       <w:r>
@@ -2984,809 +3460,536 @@
     <w:p>
       <w:r>
         <w:tab/>
-        <w:t>This method takes a Boolean value which represents a correct or incorrect answer to a riddle.  If the answer is correct, the method will print a success message to the screen.  Otherwise, a failure message will be printed.</w:t>
+        <w:t xml:space="preserve">This method accepts two floats representing the width of an obstacle and the tolerance amount.  </w:t>
+      </w:r>
+      <w:r>
+        <w:t>This “draws” the obstacle’s bounding box’s upper limit.</w:t>
       </w:r>
     </w:p>
     <w:p>
       <w:pPr>
         <w:pStyle w:val="Heading3"/>
       </w:pPr>
+      <w:r>
+        <w:lastRenderedPageBreak/>
+        <w:t xml:space="preserve">The </w:t>
+      </w:r>
+      <w:proofErr w:type="spellStart"/>
+      <w:r>
+        <w:t>getLowerBound</w:t>
+      </w:r>
+      <w:proofErr w:type="spellEnd"/>
+      <w:r>
+        <w:t xml:space="preserve"> Method</w:t>
+      </w:r>
+    </w:p>
+    <w:p>
+      <w:r>
+        <w:tab/>
+        <w:t>This method accepts two floats representing the width of an obstacle and the tolerance amount.  This “draws” the obstacle’s bounding box’s lower limit.</w:t>
+      </w:r>
+    </w:p>
+    <w:p>
+      <w:pPr>
+        <w:pStyle w:val="Heading3"/>
+      </w:pPr>
+      <w:r>
+        <w:t xml:space="preserve">The </w:t>
+      </w:r>
+      <w:proofErr w:type="spellStart"/>
+      <w:r>
+        <w:t>checkPointCollision</w:t>
+      </w:r>
+      <w:proofErr w:type="spellEnd"/>
+      <w:r>
+        <w:t xml:space="preserve"> Method</w:t>
+      </w:r>
+    </w:p>
+    <w:p>
+      <w:r>
+        <w:tab/>
+        <w:t xml:space="preserve">This method accepts an x and z-coordinate and checks if this point would be colliding with an obstacle in the game world.  The method returns true if a collision has occurred and false otherwise.  A case-switch statement determines exactly which obstacle is being collided with.  Since each obstacle is a different size, </w:t>
+      </w:r>
+      <w:r>
+        <w:t xml:space="preserve">an if-statement within each case-switch </w:t>
+      </w:r>
+      <w:r>
+        <w:t>checks whether the point is colliding with that exact obstacle.</w:t>
+      </w:r>
+    </w:p>
+    <w:p>
+      <w:pPr>
+        <w:pStyle w:val="Heading3"/>
+      </w:pPr>
+      <w:r>
+        <w:t xml:space="preserve">The </w:t>
+      </w:r>
+      <w:proofErr w:type="spellStart"/>
+      <w:r>
+        <w:t>checkCollision</w:t>
+      </w:r>
+      <w:proofErr w:type="spellEnd"/>
+      <w:r>
+        <w:t xml:space="preserve"> Method</w:t>
+      </w:r>
+    </w:p>
+    <w:p>
+      <w:r>
+        <w:tab/>
+      </w:r>
+      <w:r>
+        <w:t>This method accepts three coordinates and an object radius, each of which are represented by floats.  This method checks if the point at the given coordinates will collide with an obstacle’s bounding box.</w:t>
+      </w:r>
+    </w:p>
+    <w:p>
+      <w:pPr>
+        <w:pStyle w:val="Heading2"/>
+      </w:pPr>
+      <w:r>
+        <w:t xml:space="preserve">The </w:t>
+      </w:r>
+      <w:proofErr w:type="spellStart"/>
+      <w:r>
+        <w:t>challengelist</w:t>
+      </w:r>
+      <w:proofErr w:type="spellEnd"/>
+      <w:r>
+        <w:t xml:space="preserve"> Class</w:t>
+      </w:r>
+    </w:p>
+    <w:p>
+      <w:r>
+        <w:tab/>
+        <w:t>This class handles the list of riddles presented to the player, as well as the progression through the riddles.</w:t>
+      </w:r>
+    </w:p>
+    <w:p>
+      <w:pPr>
+        <w:pStyle w:val="Heading3"/>
+      </w:pPr>
+      <w:r>
+        <w:t xml:space="preserve">The </w:t>
+      </w:r>
+      <w:proofErr w:type="spellStart"/>
+      <w:r>
+        <w:t>challengeList</w:t>
+      </w:r>
+      <w:proofErr w:type="spellEnd"/>
+      <w:r>
+        <w:t xml:space="preserve"> Method</w:t>
+      </w:r>
+    </w:p>
+    <w:p>
+      <w:r>
+        <w:tab/>
+      </w:r>
+      <w:r>
+        <w:t>This method, which is also the constructor, contains the hard-coded array of riddles and their answers, as well as a variable which keeps track of which riddle the user is currently being asked.</w:t>
+      </w:r>
+    </w:p>
+    <w:p>
+      <w:pPr>
+        <w:pStyle w:val="Heading3"/>
+      </w:pPr>
+      <w:r>
+        <w:t xml:space="preserve">The </w:t>
+      </w:r>
+      <w:proofErr w:type="spellStart"/>
+      <w:r>
+        <w:t>setChallengeNum</w:t>
+      </w:r>
+      <w:proofErr w:type="spellEnd"/>
+      <w:r>
+        <w:t xml:space="preserve"> Method</w:t>
+      </w:r>
+    </w:p>
+    <w:p>
+      <w:r>
+        <w:tab/>
+        <w:t>This method takes an integer as an input and sets the current riddle to this integer.</w:t>
+      </w:r>
+    </w:p>
+    <w:p>
+      <w:pPr>
+        <w:pStyle w:val="Heading3"/>
+      </w:pPr>
+      <w:r>
+        <w:t xml:space="preserve">The </w:t>
+      </w:r>
+      <w:proofErr w:type="spellStart"/>
+      <w:r>
+        <w:t>getChallengeNum</w:t>
+      </w:r>
+      <w:proofErr w:type="spellEnd"/>
+      <w:r>
+        <w:t xml:space="preserve"> Method</w:t>
+      </w:r>
+    </w:p>
+    <w:p>
+      <w:r>
+        <w:tab/>
+        <w:t>This method returns the current riddle number.</w:t>
+      </w:r>
+    </w:p>
+    <w:p>
+      <w:pPr>
+        <w:pStyle w:val="Heading3"/>
+      </w:pPr>
+      <w:r>
+        <w:t xml:space="preserve">The </w:t>
+      </w:r>
+      <w:proofErr w:type="spellStart"/>
+      <w:r>
+        <w:t>incrementChallengeNum</w:t>
+      </w:r>
+      <w:proofErr w:type="spellEnd"/>
+      <w:r>
+        <w:t xml:space="preserve"> Method</w:t>
+      </w:r>
+    </w:p>
+    <w:p>
+      <w:r>
+        <w:tab/>
+        <w:t>This method increases the riddle number, which allows the next riddle to be displayed.</w:t>
+      </w:r>
+    </w:p>
+    <w:p>
+      <w:pPr>
+        <w:pStyle w:val="Heading3"/>
+      </w:pPr>
+      <w:r>
+        <w:t xml:space="preserve">The </w:t>
+      </w:r>
+      <w:proofErr w:type="spellStart"/>
+      <w:r>
+        <w:t>decrementChallengeNum</w:t>
+      </w:r>
+      <w:proofErr w:type="spellEnd"/>
+      <w:r>
+        <w:t xml:space="preserve"> Method</w:t>
+      </w:r>
+    </w:p>
+    <w:p>
+      <w:r>
+        <w:tab/>
+        <w:t>This method decreases the riddle number.</w:t>
+      </w:r>
+    </w:p>
+    <w:p>
+      <w:pPr>
+        <w:pStyle w:val="Heading3"/>
+      </w:pPr>
+      <w:r>
+        <w:t xml:space="preserve">The </w:t>
+      </w:r>
+      <w:proofErr w:type="spellStart"/>
+      <w:r>
+        <w:t>getCurrentChallenge</w:t>
+      </w:r>
+      <w:proofErr w:type="spellEnd"/>
+      <w:r>
+        <w:t xml:space="preserve"> Method</w:t>
+      </w:r>
+    </w:p>
+    <w:p>
+      <w:r>
+        <w:tab/>
+        <w:t>This method returns the current riddle as a character array.</w:t>
+      </w:r>
+    </w:p>
+    <w:p>
+      <w:pPr>
+        <w:pStyle w:val="Heading3"/>
+      </w:pPr>
+      <w:r>
+        <w:t xml:space="preserve">The </w:t>
+      </w:r>
+      <w:proofErr w:type="spellStart"/>
+      <w:r>
+        <w:t>getFirstChoice</w:t>
+      </w:r>
+      <w:proofErr w:type="spellEnd"/>
+      <w:r>
+        <w:t xml:space="preserve"> Method</w:t>
+      </w:r>
+    </w:p>
+    <w:p>
+      <w:r>
+        <w:tab/>
+        <w:t>This method returns the first answer choice for the given riddle.</w:t>
+      </w:r>
+    </w:p>
+    <w:p>
+      <w:pPr>
+        <w:pStyle w:val="Heading3"/>
+      </w:pPr>
+      <w:r>
+        <w:t xml:space="preserve">The </w:t>
+      </w:r>
+      <w:proofErr w:type="spellStart"/>
+      <w:r>
+        <w:t>getSecondChoice</w:t>
+      </w:r>
+      <w:proofErr w:type="spellEnd"/>
+      <w:r>
+        <w:t xml:space="preserve"> Method</w:t>
+      </w:r>
+    </w:p>
+    <w:p>
+      <w:pPr>
+        <w:ind w:firstLine="720"/>
+      </w:pPr>
+      <w:r>
+        <w:t>This method returns the</w:t>
+      </w:r>
+      <w:r>
+        <w:t xml:space="preserve"> second</w:t>
+      </w:r>
+      <w:r>
+        <w:t xml:space="preserve"> ans</w:t>
+      </w:r>
+      <w:r>
+        <w:t>wer choice for the given riddle.</w:t>
+      </w:r>
+    </w:p>
+    <w:p>
+      <w:pPr>
+        <w:pStyle w:val="Heading3"/>
+      </w:pPr>
+      <w:r>
+        <w:lastRenderedPageBreak/>
+        <w:t xml:space="preserve">The </w:t>
+      </w:r>
+      <w:proofErr w:type="spellStart"/>
+      <w:r>
+        <w:t>getThirdChoice</w:t>
+      </w:r>
+      <w:proofErr w:type="spellEnd"/>
+      <w:r>
+        <w:t xml:space="preserve"> Method</w:t>
+      </w:r>
+    </w:p>
+    <w:p>
+      <w:r>
+        <w:tab/>
+        <w:t>This method returns the third answer choice for the given riddle.</w:t>
+      </w:r>
+    </w:p>
+    <w:p>
+      <w:pPr>
+        <w:pStyle w:val="Heading3"/>
+      </w:pPr>
+      <w:r>
+        <w:t xml:space="preserve">The </w:t>
+      </w:r>
+      <w:proofErr w:type="spellStart"/>
+      <w:r>
+        <w:t>answerChallenge</w:t>
+      </w:r>
+      <w:proofErr w:type="spellEnd"/>
+      <w:r>
+        <w:t xml:space="preserve"> Method</w:t>
+      </w:r>
+    </w:p>
+    <w:p>
+      <w:r>
+        <w:tab/>
+        <w:t>This method takes an integer, representing the user’s choice, and returns true when it is the correct answer to the riddle, and false when it is the incorrect answer.</w:t>
+      </w:r>
+    </w:p>
+    <w:p/>
+    <w:p>
+      <w:pPr>
+        <w:pStyle w:val="Heading2"/>
+      </w:pPr>
+      <w:r>
+        <w:t xml:space="preserve">The </w:t>
+      </w:r>
+      <w:proofErr w:type="spellStart"/>
+      <w:r>
+        <w:t>GameBase</w:t>
+      </w:r>
+      <w:proofErr w:type="spellEnd"/>
+    </w:p>
+    <w:p>
+      <w:r>
+        <w:tab/>
+        <w:t xml:space="preserve">The </w:t>
+      </w:r>
+      <w:proofErr w:type="spellStart"/>
+      <w:r>
+        <w:t>GameBase</w:t>
+      </w:r>
+      <w:proofErr w:type="spellEnd"/>
+      <w:r>
+        <w:t xml:space="preserve"> is the main file of the game.   Many methods are declared in this file which could not be moved to a class – this was usually because creating a class with these methods would complicate the program.  </w:t>
+      </w:r>
+      <w:r>
+        <w:t xml:space="preserve">Any important methods are described </w:t>
+      </w:r>
+      <w:proofErr w:type="gramStart"/>
+      <w:r>
+        <w:t>below,</w:t>
+      </w:r>
+      <w:proofErr w:type="gramEnd"/>
+      <w:r>
+        <w:t xml:space="preserve"> otherwise see the comments in the code for information on all methods.</w:t>
+      </w:r>
+    </w:p>
+    <w:p>
+      <w:pPr>
+        <w:pStyle w:val="Heading3"/>
+      </w:pPr>
+      <w:r>
+        <w:t xml:space="preserve">The </w:t>
+      </w:r>
+      <w:proofErr w:type="spellStart"/>
+      <w:r>
+        <w:t>loadTexture</w:t>
+      </w:r>
+      <w:proofErr w:type="spellEnd"/>
+      <w:r>
+        <w:t xml:space="preserve"> Method</w:t>
+      </w:r>
+    </w:p>
+    <w:p>
+      <w:r>
+        <w:tab/>
+        <w:t>This method takes a texture image file and its width and height, and loads the texture for later use.</w:t>
+      </w:r>
+    </w:p>
+    <w:p>
+      <w:pPr>
+        <w:pStyle w:val="Heading3"/>
+      </w:pPr>
+      <w:r>
+        <w:t xml:space="preserve">The </w:t>
+      </w:r>
+      <w:proofErr w:type="spellStart"/>
+      <w:r>
+        <w:t>moveCamera</w:t>
+      </w:r>
+      <w:proofErr w:type="spellEnd"/>
+      <w:r>
+        <w:t xml:space="preserve"> Method</w:t>
+      </w:r>
+    </w:p>
+    <w:p>
+      <w:r>
+        <w:tab/>
+        <w:t xml:space="preserve">This method takes x, y, and z-coordinates, which then moves the camera to this position.  This method causes the </w:t>
+      </w:r>
+      <w:r>
+        <w:t>camera to always look at the sphere.</w:t>
+      </w:r>
+    </w:p>
+    <w:p>
+      <w:pPr>
+        <w:pStyle w:val="Heading3"/>
+      </w:pPr>
+      <w:r>
+        <w:t xml:space="preserve">The </w:t>
+      </w:r>
+      <w:proofErr w:type="spellStart"/>
+      <w:r>
+        <w:t>changeSize</w:t>
+      </w:r>
+      <w:proofErr w:type="spellEnd"/>
+      <w:r>
+        <w:t xml:space="preserve"> Method</w:t>
+      </w:r>
+    </w:p>
+    <w:p>
+      <w:r>
+        <w:tab/>
+      </w:r>
+      <w:r>
+        <w:t>This method takes in two integers which represent the window width and height for the program.  This method allows the user to attempt to adjust the window size, but it will always snap back to the intended size.  This method has been coded this way to allow future changes to the window size if it is desired.</w:t>
+      </w:r>
+    </w:p>
+    <w:p>
+      <w:pPr>
+        <w:pStyle w:val="Heading3"/>
+      </w:pPr>
+      <w:r>
+        <w:t xml:space="preserve">The </w:t>
+      </w:r>
+      <w:proofErr w:type="spellStart"/>
+      <w:r>
+        <w:t>drawSphere</w:t>
+      </w:r>
+      <w:proofErr w:type="spellEnd"/>
+      <w:r>
+        <w:t xml:space="preserve"> Method</w:t>
+      </w:r>
+    </w:p>
+    <w:p>
+      <w:r>
+        <w:tab/>
+        <w:t xml:space="preserve">This method is responsible for drawing the sphere.  This method was placed in </w:t>
+      </w:r>
+      <w:proofErr w:type="spellStart"/>
+      <w:r>
+        <w:t>GameBase</w:t>
+      </w:r>
+      <w:proofErr w:type="spellEnd"/>
+      <w:r>
+        <w:t xml:space="preserve"> because so many of the variables used in the method were used in </w:t>
+      </w:r>
+      <w:proofErr w:type="spellStart"/>
+      <w:r>
+        <w:t>GameBase</w:t>
+      </w:r>
+      <w:proofErr w:type="spellEnd"/>
+      <w:r>
+        <w:t xml:space="preserve"> that it was difficult to place this method in the draw class.</w:t>
+      </w:r>
+    </w:p>
+    <w:p>
+      <w:pPr>
+        <w:pStyle w:val="Heading3"/>
+      </w:pPr>
+      <w:r>
+        <w:t xml:space="preserve">The </w:t>
+      </w:r>
+      <w:proofErr w:type="spellStart"/>
+      <w:r>
+        <w:t>drawGrid</w:t>
+      </w:r>
+      <w:proofErr w:type="spellEnd"/>
+      <w:r>
+        <w:t xml:space="preserve"> Method</w:t>
+      </w:r>
+    </w:p>
+    <w:p>
+      <w:pPr>
+        <w:rPr>
+          <w:rFonts w:ascii="Courier New" w:hAnsi="Courier New" w:cs="Courier New"/>
+          <w:noProof/>
+          <w:sz w:val="20"/>
+          <w:szCs w:val="20"/>
+        </w:rPr>
+      </w:pPr>
+      <w:r>
+        <w:tab/>
+        <w:t>This method is used to draw white grid lines on the map.  It was used to debugging as there were some issues with collisions at the beginning.  These lines helped the developers visualize where the collisions were supposed to occur.</w:t>
+      </w:r>
       <w:bookmarkStart w:id="0" w:name="_GoBack"/>
       <w:bookmarkEnd w:id="0"/>
-      <w:r>
-        <w:t xml:space="preserve">The </w:t>
-      </w:r>
-      <w:proofErr w:type="spellStart"/>
-      <w:r>
-        <w:t>drawHUD</w:t>
-      </w:r>
-      <w:proofErr w:type="spellEnd"/>
-      <w:r>
-        <w:t xml:space="preserve"> Method</w:t>
-      </w:r>
-    </w:p>
-    <w:p>
-      <w:r>
-        <w:tab/>
-      </w:r>
-      <w:r>
-        <w:t xml:space="preserve">This method’s responsibility is to display the </w:t>
-      </w:r>
-      <w:r>
-        <w:t xml:space="preserve">HUD.  </w:t>
-      </w:r>
-      <w:r>
-        <w:t xml:space="preserve">It uses the global variables </w:t>
-      </w:r>
-      <w:proofErr w:type="spellStart"/>
-      <w:proofErr w:type="gramStart"/>
-      <w:r>
-        <w:t>zen</w:t>
-      </w:r>
-      <w:proofErr w:type="spellEnd"/>
-      <w:proofErr w:type="gramEnd"/>
-      <w:r>
-        <w:t xml:space="preserve"> and level </w:t>
-      </w:r>
-      <w:r>
-        <w:t xml:space="preserve">to get information about the player’s current state.  The method converts these variables from integers to strings in order to display the information, using the </w:t>
-      </w:r>
-      <w:proofErr w:type="spellStart"/>
-      <w:r>
-        <w:t>printText</w:t>
-      </w:r>
-      <w:proofErr w:type="spellEnd"/>
-      <w:r>
-        <w:t xml:space="preserve"> method described above.</w:t>
-      </w:r>
-      <w:r>
-        <w:t xml:space="preserve">  It also draws a grey rectangle to display the text on top of. The </w:t>
-      </w:r>
-      <w:proofErr w:type="spellStart"/>
-      <w:r>
-        <w:t>beginHudDrawing</w:t>
-      </w:r>
-      <w:proofErr w:type="spellEnd"/>
-      <w:r>
-        <w:t xml:space="preserve"> and </w:t>
-      </w:r>
-      <w:proofErr w:type="spellStart"/>
-      <w:r>
-        <w:t>endHudDrawing</w:t>
-      </w:r>
-      <w:proofErr w:type="spellEnd"/>
-      <w:r>
-        <w:t xml:space="preserve"> methods are also used, which are described below.</w:t>
-      </w:r>
-    </w:p>
-    <w:p>
-      <w:pPr>
-        <w:pStyle w:val="Heading3"/>
-      </w:pPr>
-      <w:r>
-        <w:t xml:space="preserve">The </w:t>
-      </w:r>
-      <w:proofErr w:type="spellStart"/>
-      <w:r>
-        <w:t>drawIntroScreen</w:t>
-      </w:r>
-      <w:proofErr w:type="spellEnd"/>
-      <w:r>
-        <w:t xml:space="preserve"> Method</w:t>
-      </w:r>
-    </w:p>
-    <w:p>
-      <w:r>
-        <w:tab/>
-        <w:t>This method simply draws a quad where the splash image will be placed.  The placement of the image occurs elsewhere.</w:t>
-      </w:r>
-    </w:p>
-    <w:p>
-      <w:pPr>
-        <w:pStyle w:val="Heading3"/>
-      </w:pPr>
-      <w:r>
-        <w:t xml:space="preserve">The </w:t>
-      </w:r>
-      <w:proofErr w:type="spellStart"/>
-      <w:r>
-        <w:t>beginHudDrawing</w:t>
-      </w:r>
-      <w:proofErr w:type="spellEnd"/>
-      <w:r>
-        <w:t xml:space="preserve"> Method</w:t>
-      </w:r>
-    </w:p>
-    <w:p>
-      <w:r>
-        <w:tab/>
-        <w:t>This method simply sets up the matrices that are used for drawing the 2D HUD.  It must be called within each method which modifies parts of the HUD.</w:t>
-      </w:r>
-    </w:p>
-    <w:p>
-      <w:pPr>
-        <w:pStyle w:val="Heading3"/>
-      </w:pPr>
-      <w:r>
-        <w:t xml:space="preserve">The </w:t>
-      </w:r>
-      <w:proofErr w:type="spellStart"/>
-      <w:r>
-        <w:t>endHudDrwaing</w:t>
-      </w:r>
-      <w:proofErr w:type="spellEnd"/>
-      <w:r>
-        <w:t xml:space="preserve"> Method</w:t>
-      </w:r>
-    </w:p>
-    <w:p>
-      <w:r>
-        <w:tab/>
-        <w:t xml:space="preserve">This method simply pops the matrices which </w:t>
-      </w:r>
-      <w:r>
-        <w:t>were used to draw elements of the HUD.  It must be called after any code which is used to modify the HUD.</w:t>
-      </w:r>
-    </w:p>
-    <w:p>
-      <w:pPr>
-        <w:pStyle w:val="Heading2"/>
-      </w:pPr>
-      <w:r>
-        <w:t>The draw Class</w:t>
-      </w:r>
-    </w:p>
-    <w:p>
-      <w:r>
-        <w:tab/>
-        <w:t xml:space="preserve">This class is </w:t>
-      </w:r>
-      <w:r>
-        <w:t xml:space="preserve">contains the methods which are used to draw the elements of the </w:t>
-      </w:r>
-      <w:proofErr w:type="spellStart"/>
-      <w:r>
-        <w:t>SphereQuest</w:t>
-      </w:r>
-      <w:proofErr w:type="spellEnd"/>
-      <w:r>
-        <w:t xml:space="preserve"> world.</w:t>
-      </w:r>
-      <w:r>
-        <w:t xml:space="preserve">  Each method simply contains the OpenGL commands needed to draw the element.  </w:t>
-      </w:r>
-      <w:r>
-        <w:t xml:space="preserve">Elements with animation </w:t>
-      </w:r>
-      <w:r>
-        <w:t xml:space="preserve">have the animation implemented in the drawing methods.  </w:t>
-      </w:r>
-      <w:r>
-        <w:t>Please examine the code for comments detailing each part of the drawing process for each element.</w:t>
-      </w:r>
-    </w:p>
-    <w:p>
-      <w:pPr>
-        <w:pStyle w:val="Heading3"/>
-      </w:pPr>
-      <w:r>
-        <w:t xml:space="preserve">The </w:t>
-      </w:r>
-      <w:proofErr w:type="spellStart"/>
-      <w:r>
-        <w:t>drawTemples</w:t>
-      </w:r>
-      <w:proofErr w:type="spellEnd"/>
-      <w:r>
-        <w:t xml:space="preserve"> Method</w:t>
-      </w:r>
-    </w:p>
-    <w:p>
-      <w:r>
-        <w:tab/>
-        <w:t>This method draws the red temples.</w:t>
-      </w:r>
-    </w:p>
-    <w:p>
-      <w:pPr>
-        <w:pStyle w:val="Heading3"/>
-      </w:pPr>
-      <w:r>
-        <w:t xml:space="preserve">The </w:t>
-      </w:r>
-      <w:proofErr w:type="spellStart"/>
-      <w:r>
-        <w:t>drawXWall</w:t>
-      </w:r>
-      <w:proofErr w:type="spellEnd"/>
-      <w:r>
-        <w:t xml:space="preserve"> Method</w:t>
-      </w:r>
-    </w:p>
-    <w:p>
-      <w:r>
-        <w:tab/>
-        <w:t>This method draws a wall moving in the x-direction.</w:t>
-      </w:r>
-    </w:p>
-    <w:p>
-      <w:pPr>
-        <w:pStyle w:val="Heading3"/>
-      </w:pPr>
-      <w:r>
-        <w:lastRenderedPageBreak/>
-        <w:t xml:space="preserve">The </w:t>
-      </w:r>
-      <w:proofErr w:type="spellStart"/>
-      <w:r>
-        <w:t>drawZWall</w:t>
-      </w:r>
-      <w:proofErr w:type="spellEnd"/>
-      <w:r>
-        <w:t xml:space="preserve"> Method</w:t>
-      </w:r>
-    </w:p>
-    <w:p>
-      <w:r>
-        <w:tab/>
-        <w:t>This method draws a wall moving in the z-direction.</w:t>
-      </w:r>
-    </w:p>
-    <w:p>
-      <w:pPr>
-        <w:pStyle w:val="Heading3"/>
-      </w:pPr>
-      <w:r>
-        <w:t xml:space="preserve">The </w:t>
-      </w:r>
-      <w:proofErr w:type="spellStart"/>
-      <w:r>
-        <w:t>drawWiseMen</w:t>
-      </w:r>
-      <w:proofErr w:type="spellEnd"/>
-      <w:r>
-        <w:t xml:space="preserve"> Method</w:t>
-      </w:r>
-    </w:p>
-    <w:p>
-      <w:r>
-        <w:tab/>
-        <w:t>This method draws the wise men.</w:t>
-      </w:r>
-    </w:p>
-    <w:p>
-      <w:pPr>
-        <w:pStyle w:val="Heading3"/>
-      </w:pPr>
-      <w:r>
-        <w:t xml:space="preserve">The </w:t>
-      </w:r>
-      <w:proofErr w:type="spellStart"/>
-      <w:r>
-        <w:t>drawTree</w:t>
-      </w:r>
-      <w:proofErr w:type="spellEnd"/>
-      <w:r>
-        <w:t xml:space="preserve"> Method</w:t>
-      </w:r>
-    </w:p>
-    <w:p>
-      <w:r>
-        <w:tab/>
-        <w:t>This method draws the trees.</w:t>
-      </w:r>
-    </w:p>
-    <w:p>
-      <w:pPr>
-        <w:pStyle w:val="Heading3"/>
-      </w:pPr>
-      <w:r>
-        <w:t xml:space="preserve">The </w:t>
-      </w:r>
-      <w:proofErr w:type="spellStart"/>
-      <w:r>
-        <w:t>drawGround</w:t>
-      </w:r>
-      <w:proofErr w:type="spellEnd"/>
-      <w:r>
-        <w:t xml:space="preserve"> Method</w:t>
-      </w:r>
-    </w:p>
-    <w:p>
-      <w:r>
-        <w:tab/>
-        <w:t>This method draws the ground.</w:t>
-      </w:r>
-    </w:p>
-    <w:p>
-      <w:pPr>
-        <w:pStyle w:val="Heading3"/>
-      </w:pPr>
-      <w:r>
-        <w:t xml:space="preserve">The </w:t>
-      </w:r>
-      <w:proofErr w:type="spellStart"/>
-      <w:r>
-        <w:t>drawSkybox</w:t>
-      </w:r>
-      <w:proofErr w:type="spellEnd"/>
-      <w:r>
-        <w:t xml:space="preserve"> Method</w:t>
-      </w:r>
-    </w:p>
-    <w:p>
-      <w:r>
-        <w:tab/>
-        <w:t>This method draws the skybox surrounding the game world.</w:t>
-      </w:r>
-    </w:p>
-    <w:p>
-      <w:pPr>
-        <w:pStyle w:val="Heading3"/>
-      </w:pPr>
-      <w:r>
-        <w:t xml:space="preserve">The </w:t>
-      </w:r>
-      <w:proofErr w:type="spellStart"/>
-      <w:r>
-        <w:t>drawMtFuji</w:t>
-      </w:r>
-      <w:proofErr w:type="spellEnd"/>
-      <w:r>
-        <w:t xml:space="preserve"> Method</w:t>
-      </w:r>
-    </w:p>
-    <w:p>
-      <w:r>
-        <w:tab/>
-        <w:t>This method was meant to draw Mount Fuji using primitives, but it is not currently used in the game.</w:t>
-      </w:r>
-    </w:p>
-    <w:p>
-      <w:pPr>
-        <w:pStyle w:val="Heading2"/>
-      </w:pPr>
-      <w:r>
-        <w:t>The collision Class</w:t>
-      </w:r>
-    </w:p>
-    <w:p>
-      <w:r>
-        <w:tab/>
-        <w:t>This class is responsible for detecting and dealing with collisions between the sphere and the obstacles in the game world.</w:t>
-      </w:r>
-    </w:p>
-    <w:p>
-      <w:pPr>
-        <w:pStyle w:val="Heading3"/>
-      </w:pPr>
-      <w:r>
-        <w:t>The collision Method</w:t>
-      </w:r>
-    </w:p>
-    <w:p>
-      <w:r>
-        <w:tab/>
-        <w:t xml:space="preserve">This method takes a pointer to a maze as an input and stores it in the global </w:t>
-      </w:r>
-      <w:proofErr w:type="spellStart"/>
-      <w:r>
-        <w:t>levelMaze</w:t>
-      </w:r>
-      <w:proofErr w:type="spellEnd"/>
-      <w:r>
-        <w:t xml:space="preserve"> variable for later use.</w:t>
-      </w:r>
-    </w:p>
-    <w:p>
-      <w:pPr>
-        <w:pStyle w:val="Heading3"/>
-      </w:pPr>
-      <w:r>
-        <w:t xml:space="preserve">The </w:t>
-      </w:r>
-      <w:proofErr w:type="spellStart"/>
-      <w:r>
-        <w:t>getGridPositionX</w:t>
-      </w:r>
-      <w:proofErr w:type="spellEnd"/>
-      <w:r>
-        <w:t xml:space="preserve"> Method</w:t>
-      </w:r>
-    </w:p>
-    <w:p>
-      <w:r>
-        <w:tab/>
-        <w:t>This method takes an x-coordinate and returns an integer corresponding to what is drawn in that grid location. See the table above for information on which integer corresponds to which element.</w:t>
-      </w:r>
-    </w:p>
-    <w:p>
-      <w:pPr>
-        <w:pStyle w:val="Heading3"/>
-      </w:pPr>
-      <w:r>
-        <w:t xml:space="preserve">The </w:t>
-      </w:r>
-      <w:proofErr w:type="spellStart"/>
-      <w:r>
-        <w:t>getGridPositionZ</w:t>
-      </w:r>
-      <w:proofErr w:type="spellEnd"/>
-      <w:r>
-        <w:t xml:space="preserve"> Method</w:t>
-      </w:r>
-    </w:p>
-    <w:p>
-      <w:r>
-        <w:tab/>
-        <w:t xml:space="preserve">This method takes a z-coordinate and returns an integer corresponding to what is drawn in that grid location.  </w:t>
-      </w:r>
-      <w:proofErr w:type="gramStart"/>
-      <w:r>
-        <w:t xml:space="preserve">See the table above for information on which integer corresponds to </w:t>
-      </w:r>
-      <w:r>
-        <w:t>which element.</w:t>
-      </w:r>
-      <w:proofErr w:type="gramEnd"/>
-    </w:p>
-    <w:p>
-      <w:pPr>
-        <w:pStyle w:val="Heading3"/>
-      </w:pPr>
-      <w:r>
-        <w:t xml:space="preserve">The </w:t>
-      </w:r>
-      <w:proofErr w:type="spellStart"/>
-      <w:r>
-        <w:t>getUpperBound</w:t>
-      </w:r>
-      <w:proofErr w:type="spellEnd"/>
-      <w:r>
-        <w:t xml:space="preserve"> Method</w:t>
-      </w:r>
-    </w:p>
-    <w:p>
-      <w:r>
-        <w:tab/>
-        <w:t xml:space="preserve">This method accepts two floats representing the width of an obstacle and the tolerance amount.  </w:t>
-      </w:r>
-      <w:r>
-        <w:t>This “draws” the obstacle’s bounding box’s upper limit.</w:t>
-      </w:r>
-    </w:p>
-    <w:p>
-      <w:pPr>
-        <w:pStyle w:val="Heading3"/>
-      </w:pPr>
-      <w:r>
-        <w:t xml:space="preserve">The </w:t>
-      </w:r>
-      <w:proofErr w:type="spellStart"/>
-      <w:r>
-        <w:t>getLowerBound</w:t>
-      </w:r>
-      <w:proofErr w:type="spellEnd"/>
-      <w:r>
-        <w:t xml:space="preserve"> Method</w:t>
-      </w:r>
-    </w:p>
-    <w:p>
-      <w:r>
-        <w:tab/>
-        <w:t>This method accepts two floats representing the width of an obstacle and the tolerance amount.  This “draws” the obstacle’s bounding box’s lower limit.</w:t>
-      </w:r>
-    </w:p>
-    <w:p>
-      <w:pPr>
-        <w:pStyle w:val="Heading3"/>
-      </w:pPr>
-      <w:r>
-        <w:t xml:space="preserve">The </w:t>
-      </w:r>
-      <w:proofErr w:type="spellStart"/>
-      <w:r>
-        <w:t>checkPointCollision</w:t>
-      </w:r>
-      <w:proofErr w:type="spellEnd"/>
-      <w:r>
-        <w:t xml:space="preserve"> Method</w:t>
-      </w:r>
-    </w:p>
-    <w:p>
-      <w:r>
-        <w:tab/>
-        <w:t xml:space="preserve">This method accepts an x and z-coordinate and checks if this point would be colliding with an obstacle in the game world.  The method returns true if a collision has occurred and false otherwise.  A </w:t>
-      </w:r>
-      <w:r>
-        <w:lastRenderedPageBreak/>
-        <w:t xml:space="preserve">case-switch statement determines exactly which obstacle is being collided with.  Since each obstacle is a different size, </w:t>
-      </w:r>
-      <w:r>
-        <w:t xml:space="preserve">an if-statement within each case-switch </w:t>
-      </w:r>
-      <w:r>
-        <w:t>checks whether the point is colliding with that exact obstacle.</w:t>
-      </w:r>
-    </w:p>
-    <w:p>
-      <w:pPr>
-        <w:pStyle w:val="Heading3"/>
-      </w:pPr>
-      <w:r>
-        <w:t xml:space="preserve">The </w:t>
-      </w:r>
-      <w:proofErr w:type="spellStart"/>
-      <w:r>
-        <w:t>checkCollision</w:t>
-      </w:r>
-      <w:proofErr w:type="spellEnd"/>
-      <w:r>
-        <w:t xml:space="preserve"> Method</w:t>
-      </w:r>
-    </w:p>
-    <w:p>
-      <w:r>
-        <w:tab/>
-      </w:r>
-      <w:r>
-        <w:t>This method accepts three coordinates and an object radius, each of which are represented by floats.  This method checks if the point at the given coordinates will collide with an obstacle’s bounding box.</w:t>
-      </w:r>
-    </w:p>
-    <w:p>
-      <w:pPr>
-        <w:pStyle w:val="Heading2"/>
-      </w:pPr>
-      <w:r>
-        <w:t xml:space="preserve">The </w:t>
-      </w:r>
-      <w:proofErr w:type="spellStart"/>
-      <w:r>
-        <w:t>challengelist</w:t>
-      </w:r>
-      <w:proofErr w:type="spellEnd"/>
-      <w:r>
-        <w:t xml:space="preserve"> Class</w:t>
-      </w:r>
-    </w:p>
-    <w:p>
-      <w:r>
-        <w:tab/>
-        <w:t>This class handles the list of riddles presented to the player, as well as the progression through the riddles.</w:t>
-      </w:r>
-    </w:p>
-    <w:p>
-      <w:pPr>
-        <w:pStyle w:val="Heading3"/>
-      </w:pPr>
-      <w:r>
-        <w:t xml:space="preserve">The </w:t>
-      </w:r>
-      <w:proofErr w:type="spellStart"/>
-      <w:r>
-        <w:t>challengeList</w:t>
-      </w:r>
-      <w:proofErr w:type="spellEnd"/>
-      <w:r>
-        <w:t xml:space="preserve"> Method</w:t>
-      </w:r>
-    </w:p>
-    <w:p>
-      <w:r>
-        <w:tab/>
-      </w:r>
-      <w:r>
-        <w:t>This method, which is also the constructor, contains the hard-coded array of riddles and their answers, as well as a variable which keeps track of which riddle the user is currently being asked.</w:t>
-      </w:r>
-    </w:p>
-    <w:p>
-      <w:pPr>
-        <w:pStyle w:val="Heading3"/>
-      </w:pPr>
-      <w:r>
-        <w:t xml:space="preserve">The </w:t>
-      </w:r>
-      <w:proofErr w:type="spellStart"/>
-      <w:r>
-        <w:t>setChallengeNum</w:t>
-      </w:r>
-      <w:proofErr w:type="spellEnd"/>
-      <w:r>
-        <w:t xml:space="preserve"> Method</w:t>
-      </w:r>
-    </w:p>
-    <w:p>
-      <w:r>
-        <w:tab/>
-        <w:t>This method takes an integer as an input and sets the current riddle to this integer.</w:t>
-      </w:r>
-    </w:p>
-    <w:p>
-      <w:pPr>
-        <w:pStyle w:val="Heading3"/>
-      </w:pPr>
-      <w:r>
-        <w:t xml:space="preserve">The </w:t>
-      </w:r>
-      <w:proofErr w:type="spellStart"/>
-      <w:r>
-        <w:t>getChallengeNum</w:t>
-      </w:r>
-      <w:proofErr w:type="spellEnd"/>
-      <w:r>
-        <w:t xml:space="preserve"> Method</w:t>
-      </w:r>
-    </w:p>
-    <w:p>
-      <w:r>
-        <w:tab/>
-        <w:t>This method returns the current riddle number.</w:t>
-      </w:r>
-    </w:p>
-    <w:p>
-      <w:pPr>
-        <w:pStyle w:val="Heading3"/>
-      </w:pPr>
-      <w:r>
-        <w:t xml:space="preserve">The </w:t>
-      </w:r>
-      <w:proofErr w:type="spellStart"/>
-      <w:r>
-        <w:t>incrementChallengeNum</w:t>
-      </w:r>
-      <w:proofErr w:type="spellEnd"/>
-      <w:r>
-        <w:t xml:space="preserve"> Method</w:t>
-      </w:r>
-    </w:p>
-    <w:p>
-      <w:r>
-        <w:tab/>
-        <w:t>This method increases the riddle number, which allows the next riddle to be displayed.</w:t>
-      </w:r>
-    </w:p>
-    <w:p>
-      <w:pPr>
-        <w:pStyle w:val="Heading3"/>
-      </w:pPr>
-      <w:r>
-        <w:t xml:space="preserve">The </w:t>
-      </w:r>
-      <w:proofErr w:type="spellStart"/>
-      <w:r>
-        <w:t>decrementChallengeNum</w:t>
-      </w:r>
-      <w:proofErr w:type="spellEnd"/>
-      <w:r>
-        <w:t xml:space="preserve"> Method</w:t>
-      </w:r>
-    </w:p>
-    <w:p>
-      <w:r>
-        <w:tab/>
-        <w:t>This method decreases the riddle number.</w:t>
-      </w:r>
-    </w:p>
-    <w:p>
-      <w:pPr>
-        <w:pStyle w:val="Heading3"/>
-      </w:pPr>
-      <w:r>
-        <w:t xml:space="preserve">The </w:t>
-      </w:r>
-      <w:proofErr w:type="spellStart"/>
-      <w:r>
-        <w:t>getCurrentChallenge</w:t>
-      </w:r>
-      <w:proofErr w:type="spellEnd"/>
-      <w:r>
-        <w:t xml:space="preserve"> Method</w:t>
-      </w:r>
-    </w:p>
-    <w:p>
-      <w:r>
-        <w:tab/>
-        <w:t>This method returns the current riddle as a character array.</w:t>
-      </w:r>
-    </w:p>
-    <w:p>
-      <w:pPr>
-        <w:pStyle w:val="Heading3"/>
-      </w:pPr>
-      <w:r>
-        <w:t xml:space="preserve">The </w:t>
-      </w:r>
-      <w:proofErr w:type="spellStart"/>
-      <w:r>
-        <w:t>getFirstChoice</w:t>
-      </w:r>
-      <w:proofErr w:type="spellEnd"/>
-      <w:r>
-        <w:t xml:space="preserve"> Method</w:t>
-      </w:r>
-    </w:p>
-    <w:p>
-      <w:r>
-        <w:tab/>
-        <w:t>This method returns the first answer choice for the given riddle.</w:t>
-      </w:r>
-    </w:p>
-    <w:p>
-      <w:pPr>
-        <w:pStyle w:val="Heading3"/>
-      </w:pPr>
-      <w:r>
-        <w:t xml:space="preserve">The </w:t>
-      </w:r>
-      <w:proofErr w:type="spellStart"/>
-      <w:r>
-        <w:t>getSecondChoice</w:t>
-      </w:r>
-      <w:proofErr w:type="spellEnd"/>
-      <w:r>
-        <w:t xml:space="preserve"> Method</w:t>
-      </w:r>
-    </w:p>
-    <w:p>
-      <w:pPr>
-        <w:ind w:firstLine="720"/>
-      </w:pPr>
-      <w:r>
-        <w:t>This method returns the</w:t>
-      </w:r>
-      <w:r>
-        <w:t xml:space="preserve"> second</w:t>
-      </w:r>
-      <w:r>
-        <w:t xml:space="preserve"> ans</w:t>
-      </w:r>
-      <w:r>
-        <w:t>wer choice for the given riddle.</w:t>
-      </w:r>
-    </w:p>
-    <w:p>
-      <w:pPr>
-        <w:pStyle w:val="Heading3"/>
-      </w:pPr>
-      <w:r>
-        <w:t xml:space="preserve">The </w:t>
-      </w:r>
-      <w:proofErr w:type="spellStart"/>
-      <w:r>
-        <w:t>getThirdChoice</w:t>
-      </w:r>
-      <w:proofErr w:type="spellEnd"/>
-      <w:r>
-        <w:t xml:space="preserve"> Method</w:t>
-      </w:r>
-    </w:p>
-    <w:p>
-      <w:r>
-        <w:tab/>
-        <w:t>This method returns the third answer choice for the given riddle.</w:t>
-      </w:r>
-    </w:p>
-    <w:p>
-      <w:pPr>
-        <w:pStyle w:val="Heading3"/>
-      </w:pPr>
-      <w:r>
-        <w:t xml:space="preserve">The </w:t>
-      </w:r>
-      <w:proofErr w:type="spellStart"/>
-      <w:r>
-        <w:t>answerChallenge</w:t>
-      </w:r>
-      <w:proofErr w:type="spellEnd"/>
-      <w:r>
-        <w:t xml:space="preserve"> Method</w:t>
-      </w:r>
-    </w:p>
-    <w:p>
-      <w:r>
-        <w:tab/>
-        <w:t>This method takes an integer, representing the user’s choice, and returns true when it is the correct answer to the riddle, and false when it is the incorrect answer.</w:t>
-      </w:r>
+    </w:p>
+    <w:p>
+      <w:pPr>
+        <w:autoSpaceDE w:val="0"/>
+        <w:autoSpaceDN w:val="0"/>
+        <w:adjustRightInd w:val="0"/>
+        <w:spacing w:after="0" w:line="240" w:lineRule="auto"/>
+        <w:rPr>
+          <w:rFonts w:ascii="Courier New" w:hAnsi="Courier New" w:cs="Courier New"/>
+          <w:noProof/>
+          <w:sz w:val="20"/>
+          <w:szCs w:val="20"/>
+        </w:rPr>
+      </w:pPr>
     </w:p>
     <w:p>
       <w:pPr>
@@ -4896,6 +5099,13 @@
     <w:pitch w:val="variable"/>
     <w:sig w:usb0="E1002EFF" w:usb1="C000605B" w:usb2="00000029" w:usb3="00000000" w:csb0="000101FF" w:csb1="00000000"/>
   </w:font>
+  <w:font w:name="Courier New">
+    <w:panose1 w:val="02070309020205020404"/>
+    <w:charset w:val="00"/>
+    <w:family w:val="modern"/>
+    <w:pitch w:val="fixed"/>
+    <w:sig w:usb0="E0002AFF" w:usb1="C0007843" w:usb2="00000009" w:usb3="00000000" w:csb0="000001FF" w:csb1="00000000"/>
+  </w:font>
   <w:font w:name="Palace Script MT">
     <w:panose1 w:val="030303020206070C0B05"/>
     <w:charset w:val="00"/>
@@ -4943,7 +5153,7 @@
   <w:clrSchemeMapping w:bg1="light1" w:t1="dark1" w:bg2="light2" w:t2="dark2" w:accent1="accent1" w:accent2="accent2" w:accent3="accent3" w:accent4="accent4" w:accent5="accent5" w:accent6="accent6" w:hyperlink="hyperlink" w:followedHyperlink="followedHyperlink"/>
   <w:decimalSymbol w:val="."/>
   <w:listSeparator w:val=","/>
-  <w14:docId w14:val="7BD2B236"/>
+  <w14:docId w14:val="04442C1E"/>
 </w:settings>
 </file>
 

</xml_diff>

<commit_message>
Updated the class diagram and finished with the documentation.  Yay!
</commit_message>
<xml_diff>
--- a/SphereQuest.docx
+++ b/SphereQuest.docx
@@ -2319,10 +2319,10 @@
         </w:rPr>
         <w:lastRenderedPageBreak/>
         <w:drawing>
-          <wp:inline distT="0" distB="0" distL="0" distR="0" wp14:editId="5C72AF28">
-            <wp:extent cx="5943600" cy="5740400"/>
+          <wp:inline distT="0" distB="0" distL="0" distR="0" wp14:editId="65D172AA">
+            <wp:extent cx="5943600" cy="5962015"/>
             <wp:effectExtent l="0" t="0" r="0" b="0"/>
-            <wp:docPr id="18" name="Picture 18"/>
+            <wp:docPr id="2" name="Picture 2"/>
             <wp:cNvGraphicFramePr>
               <a:graphicFrameLocks xmlns:a="http://schemas.openxmlformats.org/drawingml/2006/main" noChangeAspect="1"/>
             </wp:cNvGraphicFramePr>
@@ -2348,7 +2348,7 @@
                   <pic:spPr>
                     <a:xfrm>
                       <a:off x="0" y="0"/>
-                      <a:ext cx="5943600" cy="5740400"/>
+                      <a:ext cx="5943600" cy="5962015"/>
                     </a:xfrm>
                     <a:prstGeom prst="rect">
                       <a:avLst/>
@@ -2360,6 +2360,8 @@
           </wp:inline>
         </w:drawing>
       </w:r>
+      <w:bookmarkStart w:id="0" w:name="_GoBack"/>
+      <w:bookmarkEnd w:id="0"/>
     </w:p>
     <w:p>
       <w:r>
@@ -3974,8 +3976,6 @@
         <w:tab/>
         <w:t>This method is used to draw white grid lines on the map.  It was used to debugging as there were some issues with collisions at the beginning.  These lines helped the developers visualize where the collisions were supposed to occur.</w:t>
       </w:r>
-      <w:bookmarkStart w:id="0" w:name="_GoBack"/>
-      <w:bookmarkEnd w:id="0"/>
     </w:p>
     <w:p>
       <w:pPr>
@@ -5153,7 +5153,7 @@
   <w:clrSchemeMapping w:bg1="light1" w:t1="dark1" w:bg2="light2" w:t2="dark2" w:accent1="accent1" w:accent2="accent2" w:accent3="accent3" w:accent4="accent4" w:accent5="accent5" w:accent6="accent6" w:hyperlink="hyperlink" w:followedHyperlink="followedHyperlink"/>
   <w:decimalSymbol w:val="."/>
   <w:listSeparator w:val=","/>
-  <w14:docId w14:val="04442C1E"/>
+  <w14:docId w14:val="6B760E02"/>
 </w:settings>
 </file>
 

</xml_diff>

<commit_message>
Final documentation for realz.  Also added a PDF version for submitting.
</commit_message>
<xml_diff>
--- a/SphereQuest.docx
+++ b/SphereQuest.docx
@@ -102,6 +102,7 @@
                 <w:dataBinding w:prefixMappings="xmlns:ns0='http://schemas.openxmlformats.org/package/2006/metadata/core-properties' xmlns:ns1='http://purl.org/dc/elements/1.1/'" w:xpath="/ns0:coreProperties[1]/ns1:title[1]" w:storeItemID="{6C3C8BC8-F283-45AE-878A-BAB7291924A1}"/>
                 <w:text/>
               </w:sdtPr>
+              <w:sdtEndPr/>
               <w:sdtContent>
                 <w:tc>
                   <w:tcPr>
@@ -121,7 +122,6 @@
                         <w:szCs w:val="80"/>
                       </w:rPr>
                     </w:pPr>
-                    <w:proofErr w:type="spellStart"/>
                     <w:r>
                       <w:rPr>
                         <w:rFonts w:asciiTheme="majorHAnsi" w:eastAsiaTheme="majorEastAsia" w:hAnsiTheme="majorHAnsi" w:cstheme="majorBidi"/>
@@ -130,7 +130,6 @@
                       </w:rPr>
                       <w:t>SphereQuest</w:t>
                     </w:r>
-                    <w:proofErr w:type="spellEnd"/>
                   </w:p>
                 </w:tc>
               </w:sdtContent>
@@ -150,12 +149,10 @@
                 </w:rPr>
                 <w:alias w:val="Subtitle"/>
                 <w:id w:val="15524255"/>
-                <w:placeholder>
-                  <w:docPart w:val="360079FA9EC14F67996FE8E8321089A0"/>
-                </w:placeholder>
                 <w:dataBinding w:prefixMappings="xmlns:ns0='http://schemas.openxmlformats.org/package/2006/metadata/core-properties' xmlns:ns1='http://purl.org/dc/elements/1.1/'" w:xpath="/ns0:coreProperties[1]/ns1:subject[1]" w:storeItemID="{6C3C8BC8-F283-45AE-878A-BAB7291924A1}"/>
                 <w:text/>
               </w:sdtPr>
+              <w:sdtEndPr/>
               <w:sdtContent>
                 <w:tc>
                   <w:tcPr>
@@ -222,6 +219,7 @@
                 <w:dataBinding w:prefixMappings="xmlns:ns0='http://schemas.openxmlformats.org/package/2006/metadata/core-properties' xmlns:ns1='http://purl.org/dc/elements/1.1/'" w:xpath="/ns0:coreProperties[1]/ns1:creator[1]" w:storeItemID="{6C3C8BC8-F283-45AE-878A-BAB7291924A1}"/>
                 <w:text/>
               </w:sdtPr>
+              <w:sdtEndPr/>
               <w:sdtContent>
                 <w:tc>
                   <w:tcPr>
@@ -243,43 +241,7 @@
                         <w:bCs/>
                         <w:lang w:val="en-CA"/>
                       </w:rPr>
-                      <w:t xml:space="preserve">Jason </w:t>
-                    </w:r>
-                    <w:proofErr w:type="spellStart"/>
-                    <w:r>
-                      <w:rPr>
-                        <w:b/>
-                        <w:bCs/>
-                        <w:lang w:val="en-CA"/>
-                      </w:rPr>
-                      <w:t>Costabile</w:t>
-                    </w:r>
-                    <w:proofErr w:type="spellEnd"/>
-                    <w:r>
-                      <w:rPr>
-                        <w:b/>
-                        <w:bCs/>
-                        <w:lang w:val="en-CA"/>
-                      </w:rPr>
-                      <w:t xml:space="preserve">, Ben </w:t>
-                    </w:r>
-                    <w:proofErr w:type="spellStart"/>
-                    <w:r>
-                      <w:rPr>
-                        <w:b/>
-                        <w:bCs/>
-                        <w:lang w:val="en-CA"/>
-                      </w:rPr>
-                      <w:t>Kybartas</w:t>
-                    </w:r>
-                    <w:proofErr w:type="spellEnd"/>
-                    <w:r>
-                      <w:rPr>
-                        <w:b/>
-                        <w:bCs/>
-                        <w:lang w:val="en-CA"/>
-                      </w:rPr>
-                      <w:t>, &amp; Kaitlin Smith</w:t>
+                      <w:t>Jason Costabile, Ben Kybartas, &amp; Kaitlin Smith</w:t>
                     </w:r>
                   </w:p>
                 </w:tc>
@@ -307,6 +269,7 @@
                   <w:calendar w:val="gregorian"/>
                 </w:date>
               </w:sdtPr>
+              <w:sdtEndPr/>
               <w:sdtContent>
                 <w:tc>
                   <w:tcPr>
@@ -390,23 +353,10 @@
     <w:p>
       <w:r>
         <w:tab/>
-        <w:t xml:space="preserve">Welcome to </w:t>
-      </w:r>
-      <w:proofErr w:type="spellStart"/>
-      <w:r>
-        <w:t>SphereQuest</w:t>
-      </w:r>
-      <w:proofErr w:type="spellEnd"/>
-      <w:r>
-        <w:t xml:space="preserve">!  </w:t>
-      </w:r>
-      <w:proofErr w:type="spellStart"/>
-      <w:r>
-        <w:t>SphereQuest</w:t>
-      </w:r>
-      <w:proofErr w:type="spellEnd"/>
-      <w:r>
-        <w:t xml:space="preserve"> is a game designed to bring you inner peace by bringing you on a personal journey through your inner self.  Find the wise men throughout the mazes and answer their riddles to ascend to a higher plane of consciousness!</w:t>
+        <w:t xml:space="preserve">Welcome to SphereQuest!  </w:t>
+      </w:r>
+      <w:r>
+        <w:t>SphereQuest is a game designed to bring you inner peace by bringing you on a personal journey through your inner self.  Find the wise men throughout the mazes and answer their riddles to ascend to a higher plane of consciousness!</w:t>
       </w:r>
     </w:p>
     <w:p>
@@ -1988,15 +1938,7 @@
         <w:tab/>
       </w:r>
       <w:r>
-        <w:t xml:space="preserve">The objective of </w:t>
-      </w:r>
-      <w:proofErr w:type="spellStart"/>
-      <w:r>
-        <w:t>SphereQuest</w:t>
-      </w:r>
-      <w:proofErr w:type="spellEnd"/>
-      <w:r>
-        <w:t xml:space="preserve"> is to reach the sixth Plane of Consciousness, where your spiritual journey </w:t>
+        <w:t xml:space="preserve">The objective of SphereQuest is to reach the sixth Plane of Consciousness, where your spiritual journey </w:t>
       </w:r>
       <w:r>
         <w:t>of</w:t>
@@ -2020,15 +1962,7 @@
     <w:p>
       <w:r>
         <w:tab/>
-        <w:t xml:space="preserve">To install </w:t>
-      </w:r>
-      <w:proofErr w:type="spellStart"/>
-      <w:r>
-        <w:t>SphereQuest</w:t>
-      </w:r>
-      <w:proofErr w:type="spellEnd"/>
-      <w:r>
-        <w:t>, simply unzip the provided archive into</w:t>
+        <w:t>To install SphereQuest, simply unzip the provided archive into</w:t>
       </w:r>
       <w:r>
         <w:t xml:space="preserve"> your preferred directory.  Run the executable file to play the game.</w:t>
@@ -2037,15 +1971,7 @@
     <w:p>
       <w:r>
         <w:tab/>
-        <w:t xml:space="preserve">To uninstall, delete the </w:t>
-      </w:r>
-      <w:proofErr w:type="spellStart"/>
-      <w:r>
-        <w:t>SphereQuest</w:t>
-      </w:r>
-      <w:proofErr w:type="spellEnd"/>
-      <w:r>
-        <w:t xml:space="preserve"> folder where the unzipped files were placed.</w:t>
+        <w:t>To uninstall, delete the SphereQuest folder where the unzipped files were placed.</w:t>
       </w:r>
     </w:p>
     <w:p/>
@@ -2060,25 +1986,7 @@
     <w:p>
       <w:r>
         <w:tab/>
-        <w:t xml:space="preserve">When </w:t>
-      </w:r>
-      <w:proofErr w:type="spellStart"/>
-      <w:r>
-        <w:t>SphereQuest</w:t>
-      </w:r>
-      <w:proofErr w:type="spellEnd"/>
-      <w:r>
-        <w:t xml:space="preserve"> is started, you will be presented with a splash screen and three difficulty levels to choose from.  A harder difficulty level causes you to lose a higher amount of </w:t>
-      </w:r>
-      <w:proofErr w:type="spellStart"/>
-      <w:proofErr w:type="gramStart"/>
-      <w:r>
-        <w:t>zen</w:t>
-      </w:r>
-      <w:proofErr w:type="spellEnd"/>
-      <w:proofErr w:type="gramEnd"/>
-      <w:r>
-        <w:t xml:space="preserve"> when a riddle is answered incorrectly.  Choose a difficulty level using the number keys on your keyboard.</w:t>
+        <w:t>When SphereQuest is started, you will be presented with a splash screen and three difficulty levels to choose from.  A harder difficulty level causes you to lose a higher amount of zen when a riddle is answered incorrectly.  Choose a difficulty level using the number keys on your keyboard.</w:t>
       </w:r>
     </w:p>
     <w:p/>
@@ -2179,30 +2087,14 @@
         <w:tab/>
       </w:r>
       <w:r>
-        <w:t xml:space="preserve">Winning </w:t>
-      </w:r>
-      <w:proofErr w:type="spellStart"/>
-      <w:r>
-        <w:t>SphereQuest</w:t>
-      </w:r>
-      <w:proofErr w:type="spellEnd"/>
-      <w:r>
-        <w:t xml:space="preserve"> occurs when you have successfully reached the sixth Plane of Consciousness before your Zen reaches zero.</w:t>
+        <w:t>Winning SphereQuest occurs when you have successfully reached the sixth Plane of Consciousness before your Zen reaches zero.</w:t>
       </w:r>
     </w:p>
     <w:p>
       <w:r>
         <w:lastRenderedPageBreak/>
         <w:tab/>
-        <w:t xml:space="preserve">Losing </w:t>
-      </w:r>
-      <w:proofErr w:type="spellStart"/>
-      <w:r>
-        <w:t>SphereQuest</w:t>
-      </w:r>
-      <w:proofErr w:type="spellEnd"/>
-      <w:r>
-        <w:t xml:space="preserve"> occurs when you have answered too many riddles incorrec</w:t>
+        <w:t>Losing SphereQuest occurs when you have answered too many riddles incorrec</w:t>
       </w:r>
       <w:r>
         <w:t>tly, causing your Zen to reach zero.  If this happens, you will be presented with the option to try again.  If you decide to try again, you will appear back on the first Plane of Consciousness, ready to retry your spiritual journey.</w:t>
@@ -2220,15 +2112,7 @@
     <w:p>
       <w:r>
         <w:tab/>
-        <w:t xml:space="preserve">If you need to take a break from your journey, you may save your current progress.  </w:t>
-      </w:r>
-      <w:proofErr w:type="gramStart"/>
-      <w:r>
-        <w:t>Right-click anywhere within the game window to be presented with the Save/Load Menu.</w:t>
-      </w:r>
-      <w:proofErr w:type="gramEnd"/>
-      <w:r>
-        <w:t xml:space="preserve">  Choose a slot to save in and a save file will be created for you.  To load a game you’ve saved, right-click again and choose the slot to load in which you saved your game.  When saving a game, take care to not save over another journey, as it is not possible to recover a saved-over file.</w:t>
+        <w:t>If you need to take a break from your journey, you may save your current progress.  Right-click anywhere within the game window to be presented with the Save/Load Menu.  Choose a slot to save in and a save file will be created for you.  To load a game you’ve saved, right-click again and choose the slot to load in which you saved your game.  When saving a game, take care to not save over another journey, as it is not possible to recover a saved-over file.</w:t>
       </w:r>
     </w:p>
     <w:p/>
@@ -2243,15 +2127,7 @@
     <w:p>
       <w:r>
         <w:tab/>
-        <w:t xml:space="preserve">Several shortcuts were implemented to aid in the development of </w:t>
-      </w:r>
-      <w:proofErr w:type="spellStart"/>
-      <w:r>
-        <w:t>SphereQuest</w:t>
-      </w:r>
-      <w:proofErr w:type="spellEnd"/>
-      <w:r>
-        <w:t>, and can be used as cheats if desired.</w:t>
+        <w:t>Several shortcuts were implemented to aid in the development of SphereQuest, and can be used as cheats if desired.</w:t>
       </w:r>
     </w:p>
     <w:p>
@@ -2294,15 +2170,7 @@
     <w:p>
       <w:r>
         <w:tab/>
-        <w:t xml:space="preserve">A quick breakdown of the classes in the </w:t>
-      </w:r>
-      <w:proofErr w:type="spellStart"/>
-      <w:r>
-        <w:t>SphereQuest</w:t>
-      </w:r>
-      <w:proofErr w:type="spellEnd"/>
-      <w:r>
-        <w:t xml:space="preserve"> project is given in the </w:t>
+        <w:t xml:space="preserve">A quick breakdown of the classes in the SphereQuest project is given in the </w:t>
       </w:r>
       <w:r>
         <w:t>class diagram</w:t>
@@ -2360,21 +2228,11 @@
           </wp:inline>
         </w:drawing>
       </w:r>
-      <w:bookmarkStart w:id="0" w:name="_GoBack"/>
-      <w:bookmarkEnd w:id="0"/>
-    </w:p>
-    <w:p>
-      <w:r>
-        <w:tab/>
-        <w:t xml:space="preserve">The </w:t>
-      </w:r>
-      <w:proofErr w:type="spellStart"/>
-      <w:r>
-        <w:t>SphereQuest</w:t>
-      </w:r>
-      <w:proofErr w:type="spellEnd"/>
-      <w:r>
-        <w:t xml:space="preserve"> project does not use class inheritance</w:t>
+    </w:p>
+    <w:p>
+      <w:r>
+        <w:tab/>
+        <w:t>The SphereQuest project does not use class inheritance</w:t>
       </w:r>
       <w:r>
         <w:t xml:space="preserve"> (each class is independent)</w:t>
@@ -2414,15 +2272,7 @@
       </w:pPr>
       <w:r>
         <w:lastRenderedPageBreak/>
-        <w:t xml:space="preserve">The </w:t>
-      </w:r>
-      <w:proofErr w:type="spellStart"/>
-      <w:r>
-        <w:t>checkMaze</w:t>
-      </w:r>
-      <w:proofErr w:type="spellEnd"/>
-      <w:r>
-        <w:t xml:space="preserve"> Method</w:t>
+        <w:t>The checkMaze Method</w:t>
       </w:r>
     </w:p>
     <w:p>
@@ -2635,13 +2485,147 @@
         <w:pStyle w:val="Heading3"/>
       </w:pPr>
       <w:r>
-        <w:t xml:space="preserve">The </w:t>
-      </w:r>
-      <w:proofErr w:type="spellStart"/>
-      <w:r>
-        <w:t>changeLevel</w:t>
-      </w:r>
-      <w:proofErr w:type="spellEnd"/>
+        <w:t>The changeLevel Method</w:t>
+      </w:r>
+    </w:p>
+    <w:p>
+      <w:r>
+        <w:tab/>
+      </w:r>
+      <w:r>
+        <w:t xml:space="preserve">This void method takes an integer representing a level number and loads the corresponding maze file from the provided maze folder.  </w:t>
+      </w:r>
+      <w:r>
+        <w:t>The loading of the file is handled by the readMaze method described below.  This method also modifies a global level variable and sets it to the changed level.</w:t>
+      </w:r>
+    </w:p>
+    <w:p>
+      <w:pPr>
+        <w:pStyle w:val="Heading3"/>
+      </w:pPr>
+      <w:r>
+        <w:t>The readMaze Method</w:t>
+      </w:r>
+    </w:p>
+    <w:p>
+      <w:r>
+        <w:tab/>
+      </w:r>
+      <w:r>
+        <w:t xml:space="preserve">This method takes a string representing a file name and loads that requested file to read the maze from.  Maze files are located in a ‘mazes’ folder </w:t>
+      </w:r>
+      <w:r>
+        <w:t xml:space="preserve">and the maze data is stored in text file.  Please take the time to examine the maze files and note their simple structure. </w:t>
+      </w:r>
+    </w:p>
+    <w:p>
+      <w:r>
+        <w:tab/>
+        <w:t>If the requested maze file is loaded successfully, the method will read the file, character by character, and store the current character in the mazeLayout array declared globally in the maze class.  If the method is unable to load the file, an error is printed to the console.</w:t>
+      </w:r>
+    </w:p>
+    <w:p/>
+    <w:p>
+      <w:pPr>
+        <w:pStyle w:val="Heading2"/>
+      </w:pPr>
+      <w:r>
+        <w:t>The HUD Class</w:t>
+      </w:r>
+    </w:p>
+    <w:p>
+      <w:r>
+        <w:tab/>
+        <w:t>The HUD class takes care of drawing the elements of the heads up display.</w:t>
+      </w:r>
+    </w:p>
+    <w:p>
+      <w:pPr>
+        <w:pStyle w:val="Heading3"/>
+      </w:pPr>
+      <w:r>
+        <w:t>The printText Method</w:t>
+      </w:r>
+    </w:p>
+    <w:p>
+      <w:r>
+        <w:tab/>
+      </w:r>
+      <w:r>
+        <w:t xml:space="preserve">This method takes two floating point numbers representing screen coordinates, a character array representing the text to be printed, and three floating point number representing an RGB value.  </w:t>
+      </w:r>
+      <w:r>
+        <w:t xml:space="preserve">This method then applies the given colour, positions the text on the screen, and </w:t>
+      </w:r>
+      <w:r>
+        <w:t>then prints the character array using glutBitmapCharacter.</w:t>
+      </w:r>
+    </w:p>
+    <w:p>
+      <w:pPr>
+        <w:pStyle w:val="Heading3"/>
+      </w:pPr>
+      <w:r>
+        <w:t>The drawIntroText Method</w:t>
+      </w:r>
+    </w:p>
+    <w:p>
+      <w:r>
+        <w:tab/>
+        <w:t>This method uses the printText method above to print the text which appears when the game first starts.</w:t>
+      </w:r>
+      <w:r>
+        <w:t xml:space="preserve">  The beginHudDrawing method is also used, which is described below.</w:t>
+      </w:r>
+    </w:p>
+    <w:p>
+      <w:pPr>
+        <w:pStyle w:val="Heading3"/>
+      </w:pPr>
+      <w:r>
+        <w:t>The drawQuestion Method</w:t>
+      </w:r>
+    </w:p>
+    <w:p>
+      <w:r>
+        <w:tab/>
+        <w:t>This method takes several</w:t>
+      </w:r>
+      <w:r>
+        <w:t xml:space="preserve"> character arrays as inputs which represent the question to be printed as well as the three choices for answers.  The printText method is used once again to display the text.</w:t>
+      </w:r>
+      <w:r>
+        <w:t xml:space="preserve">  The beginHudDrawing and endHudDrawing methods are also used, which are described below.</w:t>
+      </w:r>
+    </w:p>
+    <w:p>
+      <w:pPr>
+        <w:pStyle w:val="Heading3"/>
+      </w:pPr>
+      <w:r>
+        <w:lastRenderedPageBreak/>
+        <w:t>The printPlayAgainMsg Method</w:t>
+      </w:r>
+    </w:p>
+    <w:p>
+      <w:r>
+        <w:tab/>
+        <w:t xml:space="preserve">This method accepts a Boolean value representing whether or not the player has won the game.  </w:t>
+      </w:r>
+      <w:r>
+        <w:t>If the value is true, this method uses the printText method to print a message indicating that the player is victorious.  If the value is false, this method uses the printText method to print a message indicating that the player has lost.  In both cases a line of text is also displayed prompting the user whether or not he would like to play again.</w:t>
+      </w:r>
+      <w:r>
+        <w:t xml:space="preserve">  The beginHudDrawing and endHudDrawing methods are also used, which are described below.</w:t>
+      </w:r>
+    </w:p>
+    <w:p>
+      <w:pPr>
+        <w:pStyle w:val="Heading3"/>
+      </w:pPr>
+      <w:r>
+        <w:t>The printSaveLoadFeedback</w:t>
+      </w:r>
       <w:r>
         <w:t xml:space="preserve"> Method</w:t>
       </w:r>
@@ -2649,20 +2633,13 @@
     <w:p>
       <w:r>
         <w:tab/>
-      </w:r>
-      <w:r>
-        <w:t xml:space="preserve">This void method takes an integer representing a level number and loads the corresponding maze file from the provided maze folder.  </w:t>
-      </w:r>
-      <w:r>
-        <w:t xml:space="preserve">The loading of the file is handled by the </w:t>
-      </w:r>
-      <w:proofErr w:type="spellStart"/>
-      <w:r>
-        <w:t>readMaze</w:t>
-      </w:r>
-      <w:proofErr w:type="spellEnd"/>
-      <w:r>
-        <w:t xml:space="preserve"> method described below.  This method also modifies a global level variable and sets it to the changed level.</w:t>
+        <w:t xml:space="preserve">This method accepts two Boolean values, one representing </w:t>
+      </w:r>
+      <w:r>
+        <w:t>a save or load took place, and whether or not the action was successful.  Depending on the values of the Booleans, if statements choose which messages to print using the printText method.</w:t>
+      </w:r>
+      <w:r>
+        <w:t xml:space="preserve">  The beginHudDrawing and endHudDrawing methods are also used, which are described below.</w:t>
       </w:r>
     </w:p>
     <w:p>
@@ -2670,40 +2647,86 @@
         <w:pStyle w:val="Heading3"/>
       </w:pPr>
       <w:r>
-        <w:t xml:space="preserve">The </w:t>
-      </w:r>
-      <w:proofErr w:type="spellStart"/>
-      <w:r>
-        <w:t>readMaze</w:t>
-      </w:r>
-      <w:proofErr w:type="spellEnd"/>
-      <w:r>
-        <w:t xml:space="preserve"> Method</w:t>
-      </w:r>
-    </w:p>
-    <w:p>
-      <w:r>
-        <w:tab/>
-      </w:r>
-      <w:r>
-        <w:t xml:space="preserve">This method takes a string representing a file name and loads that requested file to read the maze from.  Maze files are located in a ‘mazes’ folder </w:t>
-      </w:r>
-      <w:r>
-        <w:t xml:space="preserve">and the maze data is stored in text file.  Please take the time to examine the maze files and note their simple structure. </w:t>
-      </w:r>
-    </w:p>
-    <w:p>
-      <w:r>
-        <w:tab/>
-        <w:t xml:space="preserve">If the requested maze file is loaded successfully, the method will read the file, character by character, and store the current character in the </w:t>
-      </w:r>
-      <w:proofErr w:type="spellStart"/>
-      <w:r>
-        <w:t>mazeLayout</w:t>
-      </w:r>
-      <w:proofErr w:type="spellEnd"/>
-      <w:r>
-        <w:t xml:space="preserve"> array declared globally in the maze class.  If the method is unable to load the file, an error is printed to the console.</w:t>
+        <w:t>The printQuestionFeedback Method</w:t>
+      </w:r>
+    </w:p>
+    <w:p>
+      <w:r>
+        <w:tab/>
+        <w:t>This method takes a Boolean value which represents a correct or incorrect answer to a riddle.  If the answer is correct, the method will print a success message to the screen.  Otherwise, a failure message will be printed.</w:t>
+      </w:r>
+    </w:p>
+    <w:p>
+      <w:pPr>
+        <w:pStyle w:val="Heading3"/>
+      </w:pPr>
+      <w:r>
+        <w:t>The drawHUD Method</w:t>
+      </w:r>
+    </w:p>
+    <w:p>
+      <w:r>
+        <w:tab/>
+      </w:r>
+      <w:r>
+        <w:t xml:space="preserve">This method’s responsibility is to display the </w:t>
+      </w:r>
+      <w:r>
+        <w:t xml:space="preserve">HUD.  </w:t>
+      </w:r>
+      <w:r>
+        <w:t xml:space="preserve">It uses the global variables zen and level </w:t>
+      </w:r>
+      <w:r>
+        <w:t>to get information about the player’s current state.  The method converts these variables from integers to strings in order to display the information, using the printText method described above.</w:t>
+      </w:r>
+      <w:r>
+        <w:t xml:space="preserve">  It also draws a grey rectangle to display the text on top of. The beginHudDrawing and endHudDrawing methods are also used, which are described below.</w:t>
+      </w:r>
+    </w:p>
+    <w:p>
+      <w:pPr>
+        <w:pStyle w:val="Heading3"/>
+      </w:pPr>
+      <w:r>
+        <w:t>The drawIntroScreen Method</w:t>
+      </w:r>
+    </w:p>
+    <w:p>
+      <w:r>
+        <w:tab/>
+        <w:t>This method simply draws a quad where the splash image will be placed.  The placement of the image occurs elsewhere.</w:t>
+      </w:r>
+    </w:p>
+    <w:p>
+      <w:pPr>
+        <w:pStyle w:val="Heading3"/>
+      </w:pPr>
+      <w:r>
+        <w:t>The beginHudDrawing Method</w:t>
+      </w:r>
+    </w:p>
+    <w:p>
+      <w:r>
+        <w:tab/>
+        <w:t>This method simply sets up the matrices that are used for drawing the 2D HUD.  It must be called within each method which modifies parts of the HUD.</w:t>
+      </w:r>
+    </w:p>
+    <w:p>
+      <w:pPr>
+        <w:pStyle w:val="Heading3"/>
+      </w:pPr>
+      <w:r>
+        <w:t>The endHudDrwaing Method</w:t>
+      </w:r>
+    </w:p>
+    <w:p>
+      <w:r>
+        <w:tab/>
+        <w:t xml:space="preserve">This method simply pops the matrices which </w:t>
+      </w:r>
+      <w:r>
+        <w:t>were used to draw elements of the HUD.  It must be called after any code which is used to modify the HUD.</w:t>
       </w:r>
     </w:p>
     <w:p/>
@@ -2712,13 +2735,28 @@
         <w:pStyle w:val="Heading2"/>
       </w:pPr>
       <w:r>
-        <w:t>The HUD Class</w:t>
-      </w:r>
-    </w:p>
-    <w:p>
-      <w:r>
-        <w:tab/>
-        <w:t>The HUD class takes care of drawing the elements of the heads up display.</w:t>
+        <w:t>The draw Class</w:t>
+      </w:r>
+    </w:p>
+    <w:p>
+      <w:r>
+        <w:tab/>
+        <w:t xml:space="preserve">This class is </w:t>
+      </w:r>
+      <w:r>
+        <w:t>contains the methods which are used to draw the elements of the SphereQuest world.</w:t>
+      </w:r>
+      <w:r>
+        <w:t xml:space="preserve">  Each method simply contains the OpenGL commands needed to draw the element.  </w:t>
+      </w:r>
+      <w:r>
+        <w:t xml:space="preserve">Elements with animation </w:t>
+      </w:r>
+      <w:r>
+        <w:t xml:space="preserve">have the animation implemented in the drawing methods.  </w:t>
+      </w:r>
+      <w:r>
+        <w:t>Please examine the code for comments detailing each part of the drawing process for each element.</w:t>
       </w:r>
     </w:p>
     <w:p>
@@ -2726,37 +2764,14 @@
         <w:pStyle w:val="Heading3"/>
       </w:pPr>
       <w:r>
-        <w:t xml:space="preserve">The </w:t>
-      </w:r>
-      <w:proofErr w:type="spellStart"/>
-      <w:r>
-        <w:t>printText</w:t>
-      </w:r>
-      <w:proofErr w:type="spellEnd"/>
-      <w:r>
-        <w:t xml:space="preserve"> Method</w:t>
-      </w:r>
-    </w:p>
-    <w:p>
-      <w:r>
-        <w:tab/>
-      </w:r>
-      <w:r>
-        <w:t xml:space="preserve">This method takes two floating point numbers representing screen coordinates, a character array representing the text to be printed, and three floating point number representing an RGB value.  </w:t>
-      </w:r>
-      <w:r>
-        <w:t xml:space="preserve">This method then applies the given colour, positions the text on the screen, and </w:t>
-      </w:r>
-      <w:r>
-        <w:t xml:space="preserve">then prints the character array using </w:t>
-      </w:r>
-      <w:proofErr w:type="spellStart"/>
-      <w:r>
-        <w:t>glutBitmapCharacter</w:t>
-      </w:r>
-      <w:proofErr w:type="spellEnd"/>
-      <w:r>
-        <w:t>.</w:t>
+        <w:lastRenderedPageBreak/>
+        <w:t>The drawTemples Method</w:t>
+      </w:r>
+    </w:p>
+    <w:p>
+      <w:r>
+        <w:tab/>
+        <w:t>This method draws the red temples.</w:t>
       </w:r>
     </w:p>
     <w:p>
@@ -2764,40 +2779,13 @@
         <w:pStyle w:val="Heading3"/>
       </w:pPr>
       <w:r>
-        <w:t xml:space="preserve">The </w:t>
-      </w:r>
-      <w:proofErr w:type="spellStart"/>
-      <w:r>
-        <w:t>drawIntroText</w:t>
-      </w:r>
-      <w:proofErr w:type="spellEnd"/>
-      <w:r>
-        <w:t xml:space="preserve"> Method</w:t>
-      </w:r>
-    </w:p>
-    <w:p>
-      <w:r>
-        <w:tab/>
-        <w:t xml:space="preserve">This method uses the </w:t>
-      </w:r>
-      <w:proofErr w:type="spellStart"/>
-      <w:r>
-        <w:t>printText</w:t>
-      </w:r>
-      <w:proofErr w:type="spellEnd"/>
-      <w:r>
-        <w:t xml:space="preserve"> method above to print the text which appears when the game first starts.</w:t>
-      </w:r>
-      <w:r>
-        <w:t xml:space="preserve">  The </w:t>
-      </w:r>
-      <w:proofErr w:type="spellStart"/>
-      <w:r>
-        <w:t>beginHudDrawing</w:t>
-      </w:r>
-      <w:proofErr w:type="spellEnd"/>
-      <w:r>
-        <w:t xml:space="preserve"> method is also used, which is described below.</w:t>
+        <w:t>The drawXWall Method</w:t>
+      </w:r>
+    </w:p>
+    <w:p>
+      <w:r>
+        <w:tab/>
+        <w:t>This method draws a wall moving in the x-direction.</w:t>
       </w:r>
     </w:p>
     <w:p>
@@ -2805,51 +2793,13 @@
         <w:pStyle w:val="Heading3"/>
       </w:pPr>
       <w:r>
-        <w:t xml:space="preserve">The </w:t>
-      </w:r>
-      <w:proofErr w:type="spellStart"/>
-      <w:r>
-        <w:t>drawQuestion</w:t>
-      </w:r>
-      <w:proofErr w:type="spellEnd"/>
-      <w:r>
-        <w:t xml:space="preserve"> Method</w:t>
-      </w:r>
-    </w:p>
-    <w:p>
-      <w:r>
-        <w:tab/>
-        <w:t>This method takes several</w:t>
-      </w:r>
-      <w:r>
-        <w:t xml:space="preserve"> character arrays as inputs which represent the question to be printed as well as the three choices for answers.  The </w:t>
-      </w:r>
-      <w:proofErr w:type="spellStart"/>
-      <w:r>
-        <w:t>printText</w:t>
-      </w:r>
-      <w:proofErr w:type="spellEnd"/>
-      <w:r>
-        <w:t xml:space="preserve"> method is used once again to display the text.</w:t>
-      </w:r>
-      <w:r>
-        <w:t xml:space="preserve">  The </w:t>
-      </w:r>
-      <w:proofErr w:type="spellStart"/>
-      <w:r>
-        <w:t>beginHudDrawing</w:t>
-      </w:r>
-      <w:proofErr w:type="spellEnd"/>
-      <w:r>
-        <w:t xml:space="preserve"> and </w:t>
-      </w:r>
-      <w:proofErr w:type="spellStart"/>
-      <w:r>
-        <w:t>endHudDrawing</w:t>
-      </w:r>
-      <w:proofErr w:type="spellEnd"/>
-      <w:r>
-        <w:t xml:space="preserve"> methods are also used, which are described below.</w:t>
+        <w:t>The drawZWall Method</w:t>
+      </w:r>
+    </w:p>
+    <w:p>
+      <w:r>
+        <w:tab/>
+        <w:t>This method draws a wall moving in the z-direction.</w:t>
       </w:r>
     </w:p>
     <w:p>
@@ -2857,60 +2807,161 @@
         <w:pStyle w:val="Heading3"/>
       </w:pPr>
       <w:r>
+        <w:t>The drawWiseMen Method</w:t>
+      </w:r>
+    </w:p>
+    <w:p>
+      <w:r>
+        <w:tab/>
+        <w:t>This method draws the wise men.</w:t>
+      </w:r>
+    </w:p>
+    <w:p>
+      <w:pPr>
+        <w:pStyle w:val="Heading3"/>
+      </w:pPr>
+      <w:r>
+        <w:t>The drawTree Method</w:t>
+      </w:r>
+    </w:p>
+    <w:p>
+      <w:r>
+        <w:tab/>
+        <w:t>This method draws the trees.</w:t>
+      </w:r>
+    </w:p>
+    <w:p>
+      <w:pPr>
+        <w:pStyle w:val="Heading3"/>
+      </w:pPr>
+      <w:r>
+        <w:t>The drawGround Method</w:t>
+      </w:r>
+    </w:p>
+    <w:p>
+      <w:r>
+        <w:tab/>
+        <w:t>This method draws the ground.</w:t>
+      </w:r>
+    </w:p>
+    <w:p>
+      <w:pPr>
+        <w:pStyle w:val="Heading3"/>
+      </w:pPr>
+      <w:r>
+        <w:t>The drawSkybox Method</w:t>
+      </w:r>
+    </w:p>
+    <w:p>
+      <w:r>
+        <w:tab/>
+        <w:t>This method draws the skybox surrounding the game world.</w:t>
+      </w:r>
+    </w:p>
+    <w:p>
+      <w:pPr>
+        <w:pStyle w:val="Heading3"/>
+      </w:pPr>
+      <w:r>
+        <w:t>The drawMtFuji Method</w:t>
+      </w:r>
+    </w:p>
+    <w:p>
+      <w:r>
+        <w:tab/>
+        <w:t>This method was meant to draw Mount Fuji using primitives, but it is not currently used in the game.</w:t>
+      </w:r>
+    </w:p>
+    <w:p/>
+    <w:p>
+      <w:pPr>
+        <w:pStyle w:val="Heading2"/>
+      </w:pPr>
+      <w:r>
+        <w:t>The collision Class</w:t>
+      </w:r>
+    </w:p>
+    <w:p>
+      <w:r>
+        <w:tab/>
+        <w:t>This class is responsible for detecting and dealing with collisions between the sphere and the obstacles in the game world.</w:t>
+      </w:r>
+    </w:p>
+    <w:p>
+      <w:pPr>
+        <w:pStyle w:val="Heading3"/>
+      </w:pPr>
+      <w:r>
+        <w:t>The collision Method</w:t>
+      </w:r>
+    </w:p>
+    <w:p>
+      <w:r>
+        <w:tab/>
+        <w:t>This method takes a pointer to a maze as an input and stores it in the global levelMaze variable for later use.</w:t>
+      </w:r>
+    </w:p>
+    <w:p>
+      <w:pPr>
+        <w:pStyle w:val="Heading3"/>
+      </w:pPr>
+      <w:r>
+        <w:t>The getGridPositionX Method</w:t>
+      </w:r>
+    </w:p>
+    <w:p>
+      <w:r>
+        <w:tab/>
+        <w:t>This method takes an x-coordinate and returns an integer corresponding to what is drawn in that grid location. See the table above for information on which integer corresponds to which element.</w:t>
+      </w:r>
+    </w:p>
+    <w:p>
+      <w:pPr>
+        <w:pStyle w:val="Heading3"/>
+      </w:pPr>
+      <w:r>
+        <w:t>The getGridPositionZ Method</w:t>
+      </w:r>
+    </w:p>
+    <w:p>
+      <w:r>
+        <w:tab/>
+        <w:t xml:space="preserve">This method takes a z-coordinate and returns an integer corresponding to what is drawn in that grid location.  See the table above for information on which integer corresponds to </w:t>
+      </w:r>
+      <w:r>
+        <w:t>which element.</w:t>
+      </w:r>
+    </w:p>
+    <w:p>
+      <w:pPr>
+        <w:pStyle w:val="Heading3"/>
+      </w:pPr>
+      <w:r>
+        <w:t>The getUpperBound Method</w:t>
+      </w:r>
+    </w:p>
+    <w:p>
+      <w:r>
+        <w:tab/>
+        <w:t xml:space="preserve">This method accepts two floats representing the width of an obstacle and the tolerance amount.  </w:t>
+      </w:r>
+      <w:r>
+        <w:t>This “draws” the obstacle’s bounding box’s upper limit.</w:t>
+      </w:r>
+    </w:p>
+    <w:p>
+      <w:pPr>
+        <w:pStyle w:val="Heading3"/>
+      </w:pPr>
+      <w:r>
         <w:lastRenderedPageBreak/>
-        <w:t xml:space="preserve">The </w:t>
-      </w:r>
-      <w:proofErr w:type="spellStart"/>
-      <w:r>
-        <w:t>printPlayAgainMsg</w:t>
-      </w:r>
-      <w:proofErr w:type="spellEnd"/>
-      <w:r>
-        <w:t xml:space="preserve"> Method</w:t>
-      </w:r>
-    </w:p>
-    <w:p>
-      <w:r>
-        <w:tab/>
-        <w:t xml:space="preserve">This method accepts a Boolean value representing whether or not the player has won the game.  </w:t>
-      </w:r>
-      <w:r>
-        <w:t xml:space="preserve">If the value is true, this method uses the </w:t>
-      </w:r>
-      <w:proofErr w:type="spellStart"/>
-      <w:r>
-        <w:t>printText</w:t>
-      </w:r>
-      <w:proofErr w:type="spellEnd"/>
-      <w:r>
-        <w:t xml:space="preserve"> method to print a message indicating that the player is victorious.  If the value is false, this method uses the </w:t>
-      </w:r>
-      <w:proofErr w:type="spellStart"/>
-      <w:r>
-        <w:t>printText</w:t>
-      </w:r>
-      <w:proofErr w:type="spellEnd"/>
-      <w:r>
-        <w:t xml:space="preserve"> method to print a message indicating that the player has lost.  In both cases a line of text is also displayed prompting the user whether or not he would like to play again.</w:t>
-      </w:r>
-      <w:r>
-        <w:t xml:space="preserve">  The </w:t>
-      </w:r>
-      <w:proofErr w:type="spellStart"/>
-      <w:r>
-        <w:t>beginHudDrawing</w:t>
-      </w:r>
-      <w:proofErr w:type="spellEnd"/>
-      <w:r>
-        <w:t xml:space="preserve"> and </w:t>
-      </w:r>
-      <w:proofErr w:type="spellStart"/>
-      <w:r>
-        <w:t>endHudDrawing</w:t>
-      </w:r>
-      <w:proofErr w:type="spellEnd"/>
-      <w:r>
-        <w:t xml:space="preserve"> methods are also used, which are described below.</w:t>
+        <w:t>The getLowerBound Method</w:t>
+      </w:r>
+    </w:p>
+    <w:p>
+      <w:r>
+        <w:tab/>
+        <w:t>This method accepts two floats representing the width of an obstacle and the tolerance amount.  This “draws” the obstacle’s bounding box’s lower limit.</w:t>
       </w:r>
     </w:p>
     <w:p>
@@ -2918,56 +2969,19 @@
         <w:pStyle w:val="Heading3"/>
       </w:pPr>
       <w:r>
-        <w:t xml:space="preserve">The </w:t>
-      </w:r>
-      <w:proofErr w:type="spellStart"/>
-      <w:r>
-        <w:t>printSaveLoadFeedback</w:t>
-      </w:r>
-      <w:proofErr w:type="spellEnd"/>
-      <w:r>
-        <w:t xml:space="preserve"> Method</w:t>
-      </w:r>
-    </w:p>
-    <w:p>
-      <w:r>
-        <w:tab/>
-        <w:t xml:space="preserve">This method accepts two Boolean values, one representing </w:t>
-      </w:r>
-      <w:r>
-        <w:t xml:space="preserve">a save or load took place, and whether or not the action was successful.  </w:t>
-      </w:r>
-      <w:proofErr w:type="gramStart"/>
-      <w:r>
-        <w:t xml:space="preserve">Depending on the values of the Booleans, if statements choose which messages to print using the </w:t>
-      </w:r>
-      <w:proofErr w:type="spellStart"/>
-      <w:r>
-        <w:t>printText</w:t>
-      </w:r>
-      <w:proofErr w:type="spellEnd"/>
-      <w:r>
-        <w:t xml:space="preserve"> method.</w:t>
-      </w:r>
-      <w:proofErr w:type="gramEnd"/>
-      <w:r>
-        <w:t xml:space="preserve">  The </w:t>
-      </w:r>
-      <w:proofErr w:type="spellStart"/>
-      <w:r>
-        <w:t>beginHudDrawing</w:t>
-      </w:r>
-      <w:proofErr w:type="spellEnd"/>
-      <w:r>
-        <w:t xml:space="preserve"> and </w:t>
-      </w:r>
-      <w:proofErr w:type="spellStart"/>
-      <w:r>
-        <w:t>endHudDrawing</w:t>
-      </w:r>
-      <w:proofErr w:type="spellEnd"/>
-      <w:r>
-        <w:t xml:space="preserve"> methods are also used, which are described below.</w:t>
+        <w:t>The checkPointCollision Method</w:t>
+      </w:r>
+    </w:p>
+    <w:p>
+      <w:r>
+        <w:tab/>
+        <w:t xml:space="preserve">This method accepts an x and z-coordinate and checks if this point would be colliding with an obstacle in the game world.  The method returns true if a collision has occurred and false otherwise.  A case-switch statement determines exactly which obstacle is being collided with.  Since each obstacle is a different size, </w:t>
+      </w:r>
+      <w:r>
+        <w:t xml:space="preserve">an if-statement within each case-switch </w:t>
+      </w:r>
+      <w:r>
+        <w:t>checks whether the point is colliding with that exact obstacle.</w:t>
       </w:r>
     </w:p>
     <w:p>
@@ -2975,21 +2989,29 @@
         <w:pStyle w:val="Heading3"/>
       </w:pPr>
       <w:r>
-        <w:t xml:space="preserve">The </w:t>
-      </w:r>
-      <w:proofErr w:type="spellStart"/>
-      <w:r>
-        <w:t>printQuestionFeedback</w:t>
-      </w:r>
-      <w:proofErr w:type="spellEnd"/>
-      <w:r>
-        <w:t xml:space="preserve"> Method</w:t>
-      </w:r>
-    </w:p>
-    <w:p>
-      <w:r>
-        <w:tab/>
-        <w:t>This method takes a Boolean value which represents a correct or incorrect answer to a riddle.  If the answer is correct, the method will print a success message to the screen.  Otherwise, a failure message will be printed.</w:t>
+        <w:t>The checkCollision Method</w:t>
+      </w:r>
+    </w:p>
+    <w:p>
+      <w:r>
+        <w:tab/>
+      </w:r>
+      <w:r>
+        <w:t>This method accepts three coordinates and an object radius, each of which are represented by floats.  This method checks if the point at the given coordinates will collide with an obstacle’s bounding box.</w:t>
+      </w:r>
+    </w:p>
+    <w:p>
+      <w:pPr>
+        <w:pStyle w:val="Heading2"/>
+      </w:pPr>
+      <w:r>
+        <w:t>The challengelist Class</w:t>
+      </w:r>
+    </w:p>
+    <w:p>
+      <w:r>
+        <w:tab/>
+        <w:t>This class handles the list of riddles presented to the player, as well as the progression through the riddles.</w:t>
       </w:r>
     </w:p>
     <w:p>
@@ -2997,69 +3019,15 @@
         <w:pStyle w:val="Heading3"/>
       </w:pPr>
       <w:r>
-        <w:t xml:space="preserve">The </w:t>
-      </w:r>
-      <w:proofErr w:type="spellStart"/>
-      <w:r>
-        <w:t>drawHUD</w:t>
-      </w:r>
-      <w:proofErr w:type="spellEnd"/>
-      <w:r>
-        <w:t xml:space="preserve"> Method</w:t>
-      </w:r>
-    </w:p>
-    <w:p>
-      <w:r>
-        <w:tab/>
-      </w:r>
-      <w:r>
-        <w:t xml:space="preserve">This method’s responsibility is to display the </w:t>
-      </w:r>
-      <w:r>
-        <w:t xml:space="preserve">HUD.  </w:t>
-      </w:r>
-      <w:r>
-        <w:t xml:space="preserve">It uses the global variables </w:t>
-      </w:r>
-      <w:proofErr w:type="spellStart"/>
-      <w:proofErr w:type="gramStart"/>
-      <w:r>
-        <w:t>zen</w:t>
-      </w:r>
-      <w:proofErr w:type="spellEnd"/>
-      <w:proofErr w:type="gramEnd"/>
-      <w:r>
-        <w:t xml:space="preserve"> and level </w:t>
-      </w:r>
-      <w:r>
-        <w:t xml:space="preserve">to get information about the player’s current state.  The method converts these variables from integers to strings in order to display the information, using the </w:t>
-      </w:r>
-      <w:proofErr w:type="spellStart"/>
-      <w:r>
-        <w:t>printText</w:t>
-      </w:r>
-      <w:proofErr w:type="spellEnd"/>
-      <w:r>
-        <w:t xml:space="preserve"> method described above.</w:t>
-      </w:r>
-      <w:r>
-        <w:t xml:space="preserve">  It also draws a grey rectangle to display the text on top of. The </w:t>
-      </w:r>
-      <w:proofErr w:type="spellStart"/>
-      <w:r>
-        <w:t>beginHudDrawing</w:t>
-      </w:r>
-      <w:proofErr w:type="spellEnd"/>
-      <w:r>
-        <w:t xml:space="preserve"> and </w:t>
-      </w:r>
-      <w:proofErr w:type="spellStart"/>
-      <w:r>
-        <w:t>endHudDrawing</w:t>
-      </w:r>
-      <w:proofErr w:type="spellEnd"/>
-      <w:r>
-        <w:t xml:space="preserve"> methods are also used, which are described below.</w:t>
+        <w:t>The challengeList Method</w:t>
+      </w:r>
+    </w:p>
+    <w:p>
+      <w:r>
+        <w:tab/>
+      </w:r>
+      <w:r>
+        <w:t>This method, which is also the constructor, contains the hard-coded array of riddles and their answers, as well as a variable which keeps track of which riddle the user is currently being asked.</w:t>
       </w:r>
     </w:p>
     <w:p>
@@ -3067,21 +3035,13 @@
         <w:pStyle w:val="Heading3"/>
       </w:pPr>
       <w:r>
-        <w:t xml:space="preserve">The </w:t>
-      </w:r>
-      <w:proofErr w:type="spellStart"/>
-      <w:r>
-        <w:t>drawIntroScreen</w:t>
-      </w:r>
-      <w:proofErr w:type="spellEnd"/>
-      <w:r>
-        <w:t xml:space="preserve"> Method</w:t>
-      </w:r>
-    </w:p>
-    <w:p>
-      <w:r>
-        <w:tab/>
-        <w:t>This method simply draws a quad where the splash image will be placed.  The placement of the image occurs elsewhere.</w:t>
+        <w:t>The setChallengeNum Method</w:t>
+      </w:r>
+    </w:p>
+    <w:p>
+      <w:r>
+        <w:tab/>
+        <w:t>This method takes an integer as an input and sets the current riddle to this integer.</w:t>
       </w:r>
     </w:p>
     <w:p>
@@ -3089,29 +3049,13 @@
         <w:pStyle w:val="Heading3"/>
       </w:pPr>
       <w:r>
-        <w:t xml:space="preserve">The </w:t>
-      </w:r>
-      <w:proofErr w:type="spellStart"/>
-      <w:r>
-        <w:t>beginHudDrawing</w:t>
-      </w:r>
-      <w:proofErr w:type="spellEnd"/>
-      <w:r>
-        <w:t xml:space="preserve"> Method</w:t>
-      </w:r>
-    </w:p>
-    <w:p>
-      <w:r>
-        <w:tab/>
-        <w:t xml:space="preserve">This method simply sets up the matrices that are used for drawing the 2D HUD.  It must be </w:t>
-      </w:r>
-      <w:proofErr w:type="gramStart"/>
-      <w:r>
-        <w:t>called</w:t>
-      </w:r>
-      <w:proofErr w:type="gramEnd"/>
-      <w:r>
-        <w:t xml:space="preserve"> within each method which modifies parts of the HUD.</w:t>
+        <w:t>The getChallengeNum Method</w:t>
+      </w:r>
+    </w:p>
+    <w:p>
+      <w:r>
+        <w:tab/>
+        <w:t>This method returns the current riddle number.</w:t>
       </w:r>
     </w:p>
     <w:p>
@@ -3119,24 +3063,100 @@
         <w:pStyle w:val="Heading3"/>
       </w:pPr>
       <w:r>
-        <w:t xml:space="preserve">The </w:t>
-      </w:r>
-      <w:proofErr w:type="spellStart"/>
-      <w:r>
-        <w:t>endHudDrwaing</w:t>
-      </w:r>
-      <w:proofErr w:type="spellEnd"/>
-      <w:r>
-        <w:t xml:space="preserve"> Method</w:t>
-      </w:r>
-    </w:p>
-    <w:p>
-      <w:r>
-        <w:tab/>
-        <w:t xml:space="preserve">This method simply pops the matrices which </w:t>
-      </w:r>
-      <w:r>
-        <w:t>were used to draw elements of the HUD.  It must be called after any code which is used to modify the HUD.</w:t>
+        <w:t>The incrementChallengeNum Method</w:t>
+      </w:r>
+    </w:p>
+    <w:p>
+      <w:r>
+        <w:tab/>
+        <w:t>This method increases the riddle number, which allows the next riddle to be displayed.</w:t>
+      </w:r>
+    </w:p>
+    <w:p>
+      <w:pPr>
+        <w:pStyle w:val="Heading3"/>
+      </w:pPr>
+      <w:r>
+        <w:t>The decrementChallengeNum Method</w:t>
+      </w:r>
+    </w:p>
+    <w:p>
+      <w:r>
+        <w:tab/>
+        <w:t>This method decreases the riddle number.</w:t>
+      </w:r>
+    </w:p>
+    <w:p>
+      <w:pPr>
+        <w:pStyle w:val="Heading3"/>
+      </w:pPr>
+      <w:r>
+        <w:t>The getCurrentChallenge Method</w:t>
+      </w:r>
+    </w:p>
+    <w:p>
+      <w:r>
+        <w:tab/>
+        <w:t>This method returns the current riddle as a character array.</w:t>
+      </w:r>
+    </w:p>
+    <w:p>
+      <w:pPr>
+        <w:pStyle w:val="Heading3"/>
+      </w:pPr>
+      <w:r>
+        <w:t>The getFirstChoice Method</w:t>
+      </w:r>
+    </w:p>
+    <w:p>
+      <w:r>
+        <w:tab/>
+        <w:t>This method returns the first answer choice for the given riddle.</w:t>
+      </w:r>
+    </w:p>
+    <w:p>
+      <w:pPr>
+        <w:pStyle w:val="Heading3"/>
+      </w:pPr>
+      <w:r>
+        <w:t>The getSecondChoice Method</w:t>
+      </w:r>
+    </w:p>
+    <w:p>
+      <w:pPr>
+        <w:ind w:firstLine="720"/>
+      </w:pPr>
+      <w:r>
+        <w:t>This method returns the second answer choice for the given riddle.</w:t>
+      </w:r>
+    </w:p>
+    <w:p>
+      <w:pPr>
+        <w:pStyle w:val="Heading3"/>
+      </w:pPr>
+      <w:r>
+        <w:lastRenderedPageBreak/>
+        <w:t>The getThirdChoice Method</w:t>
+      </w:r>
+    </w:p>
+    <w:p>
+      <w:r>
+        <w:tab/>
+        <w:t>This method returns the third answer choice for the given riddle.</w:t>
+      </w:r>
+    </w:p>
+    <w:p>
+      <w:pPr>
+        <w:pStyle w:val="Heading3"/>
+      </w:pPr>
+      <w:r>
+        <w:t>The answerChallenge Method</w:t>
+      </w:r>
+    </w:p>
+    <w:p>
+      <w:r>
+        <w:tab/>
+        <w:t>This method takes an integer, representing the user’s choice, and returns true when it is the correct answer to the riddle, and false when it is the incorrect answer.</w:t>
       </w:r>
     </w:p>
     <w:p/>
@@ -3145,36 +3165,16 @@
         <w:pStyle w:val="Heading2"/>
       </w:pPr>
       <w:r>
-        <w:t>The draw Class</w:t>
-      </w:r>
-    </w:p>
-    <w:p>
-      <w:r>
-        <w:tab/>
-        <w:t xml:space="preserve">This class is </w:t>
-      </w:r>
-      <w:r>
-        <w:t xml:space="preserve">contains the methods which are used to draw the elements of the </w:t>
-      </w:r>
-      <w:proofErr w:type="spellStart"/>
-      <w:r>
-        <w:t>SphereQuest</w:t>
-      </w:r>
-      <w:proofErr w:type="spellEnd"/>
-      <w:r>
-        <w:t xml:space="preserve"> world.</w:t>
-      </w:r>
-      <w:r>
-        <w:t xml:space="preserve">  Each method simply contains the OpenGL commands needed to draw the element.  </w:t>
-      </w:r>
-      <w:r>
-        <w:t xml:space="preserve">Elements with animation </w:t>
-      </w:r>
-      <w:r>
-        <w:t xml:space="preserve">have the animation implemented in the drawing methods.  </w:t>
-      </w:r>
-      <w:r>
-        <w:t>Please examine the code for comments detailing each part of the drawing process for each element.</w:t>
+        <w:t>The GameBase</w:t>
+      </w:r>
+    </w:p>
+    <w:p>
+      <w:r>
+        <w:tab/>
+        <w:t xml:space="preserve">The GameBase is the main file of the game.   Many methods are declared in this file which could not be moved to a class – this was usually because creating a class with these methods would complicate the program.  </w:t>
+      </w:r>
+      <w:r>
+        <w:t>Any important methods are described below, otherwise see the comments in the code for information on all methods.</w:t>
       </w:r>
     </w:p>
     <w:p>
@@ -3182,22 +3182,13 @@
         <w:pStyle w:val="Heading3"/>
       </w:pPr>
       <w:r>
-        <w:lastRenderedPageBreak/>
-        <w:t xml:space="preserve">The </w:t>
-      </w:r>
-      <w:proofErr w:type="spellStart"/>
-      <w:r>
-        <w:t>drawTemples</w:t>
-      </w:r>
-      <w:proofErr w:type="spellEnd"/>
-      <w:r>
-        <w:t xml:space="preserve"> Method</w:t>
-      </w:r>
-    </w:p>
-    <w:p>
-      <w:r>
-        <w:tab/>
-        <w:t>This method draws the red temples.</w:t>
+        <w:t>The loadTexture Method</w:t>
+      </w:r>
+    </w:p>
+    <w:p>
+      <w:r>
+        <w:tab/>
+        <w:t>This method takes a texture image file and its width and height, and loads the texture for later use.</w:t>
       </w:r>
     </w:p>
     <w:p>
@@ -3205,21 +3196,16 @@
         <w:pStyle w:val="Heading3"/>
       </w:pPr>
       <w:r>
-        <w:t xml:space="preserve">The </w:t>
-      </w:r>
-      <w:proofErr w:type="spellStart"/>
-      <w:r>
-        <w:t>drawXWall</w:t>
-      </w:r>
-      <w:proofErr w:type="spellEnd"/>
-      <w:r>
-        <w:t xml:space="preserve"> Method</w:t>
-      </w:r>
-    </w:p>
-    <w:p>
-      <w:r>
-        <w:tab/>
-        <w:t>This method draws a wall moving in the x-direction.</w:t>
+        <w:t>The moveCamera Method</w:t>
+      </w:r>
+    </w:p>
+    <w:p>
+      <w:r>
+        <w:tab/>
+        <w:t xml:space="preserve">This method takes x, y, and z-coordinates, which then moves the camera to this position.  This method causes the </w:t>
+      </w:r>
+      <w:r>
+        <w:t>camera to always look at the sphere.</w:t>
       </w:r>
     </w:p>
     <w:p>
@@ -3227,21 +3213,15 @@
         <w:pStyle w:val="Heading3"/>
       </w:pPr>
       <w:r>
-        <w:t xml:space="preserve">The </w:t>
-      </w:r>
-      <w:proofErr w:type="spellStart"/>
-      <w:r>
-        <w:t>drawZWall</w:t>
-      </w:r>
-      <w:proofErr w:type="spellEnd"/>
-      <w:r>
-        <w:t xml:space="preserve"> Method</w:t>
-      </w:r>
-    </w:p>
-    <w:p>
-      <w:r>
-        <w:tab/>
-        <w:t>This method draws a wall moving in the z-direction.</w:t>
+        <w:t>The changeSize Method</w:t>
+      </w:r>
+    </w:p>
+    <w:p>
+      <w:r>
+        <w:tab/>
+      </w:r>
+      <w:r>
+        <w:t>This method takes in two integers which represent the window width and height for the program.  This method allows the user to attempt to adjust the window size, but it will always snap back to the intended size.  This method has been coded this way to allow future changes to the window size if it is desired.</w:t>
       </w:r>
     </w:p>
     <w:p>
@@ -3249,21 +3229,13 @@
         <w:pStyle w:val="Heading3"/>
       </w:pPr>
       <w:r>
-        <w:t xml:space="preserve">The </w:t>
-      </w:r>
-      <w:proofErr w:type="spellStart"/>
-      <w:r>
-        <w:t>drawWiseMen</w:t>
-      </w:r>
-      <w:proofErr w:type="spellEnd"/>
-      <w:r>
-        <w:t xml:space="preserve"> Method</w:t>
-      </w:r>
-    </w:p>
-    <w:p>
-      <w:r>
-        <w:tab/>
-        <w:t>This method draws the wise men.</w:t>
+        <w:t>The drawSphere Method</w:t>
+      </w:r>
+    </w:p>
+    <w:p>
+      <w:r>
+        <w:tab/>
+        <w:t>This method is responsible for drawing the sphere.  This method was placed in GameBase because so many of the variables used in the method were used in GameBase that it was difficult to place this method in the draw class.</w:t>
       </w:r>
     </w:p>
     <w:p>
@@ -3271,696 +3243,7 @@
         <w:pStyle w:val="Heading3"/>
       </w:pPr>
       <w:r>
-        <w:t xml:space="preserve">The </w:t>
-      </w:r>
-      <w:proofErr w:type="spellStart"/>
-      <w:r>
-        <w:t>drawTree</w:t>
-      </w:r>
-      <w:proofErr w:type="spellEnd"/>
-      <w:r>
-        <w:t xml:space="preserve"> Method</w:t>
-      </w:r>
-    </w:p>
-    <w:p>
-      <w:r>
-        <w:tab/>
-        <w:t>This method draws the trees.</w:t>
-      </w:r>
-    </w:p>
-    <w:p>
-      <w:pPr>
-        <w:pStyle w:val="Heading3"/>
-      </w:pPr>
-      <w:r>
-        <w:t xml:space="preserve">The </w:t>
-      </w:r>
-      <w:proofErr w:type="spellStart"/>
-      <w:r>
-        <w:t>drawGround</w:t>
-      </w:r>
-      <w:proofErr w:type="spellEnd"/>
-      <w:r>
-        <w:t xml:space="preserve"> Method</w:t>
-      </w:r>
-    </w:p>
-    <w:p>
-      <w:r>
-        <w:tab/>
-        <w:t>This method draws the ground.</w:t>
-      </w:r>
-    </w:p>
-    <w:p>
-      <w:pPr>
-        <w:pStyle w:val="Heading3"/>
-      </w:pPr>
-      <w:r>
-        <w:t xml:space="preserve">The </w:t>
-      </w:r>
-      <w:proofErr w:type="spellStart"/>
-      <w:r>
-        <w:t>drawSkybox</w:t>
-      </w:r>
-      <w:proofErr w:type="spellEnd"/>
-      <w:r>
-        <w:t xml:space="preserve"> Method</w:t>
-      </w:r>
-    </w:p>
-    <w:p>
-      <w:r>
-        <w:tab/>
-        <w:t>This method draws the skybox surrounding the game world.</w:t>
-      </w:r>
-    </w:p>
-    <w:p>
-      <w:pPr>
-        <w:pStyle w:val="Heading3"/>
-      </w:pPr>
-      <w:r>
-        <w:t xml:space="preserve">The </w:t>
-      </w:r>
-      <w:proofErr w:type="spellStart"/>
-      <w:r>
-        <w:t>drawMtFuji</w:t>
-      </w:r>
-      <w:proofErr w:type="spellEnd"/>
-      <w:r>
-        <w:t xml:space="preserve"> Method</w:t>
-      </w:r>
-    </w:p>
-    <w:p>
-      <w:r>
-        <w:tab/>
-        <w:t>This method was meant to draw Mount Fuji using primitives, but it is not currently used in the game.</w:t>
-      </w:r>
-    </w:p>
-    <w:p/>
-    <w:p>
-      <w:pPr>
-        <w:pStyle w:val="Heading2"/>
-      </w:pPr>
-      <w:r>
-        <w:t>The collision Class</w:t>
-      </w:r>
-    </w:p>
-    <w:p>
-      <w:r>
-        <w:tab/>
-        <w:t>This class is responsible for detecting and dealing with collisions between the sphere and the obstacles in the game world.</w:t>
-      </w:r>
-    </w:p>
-    <w:p>
-      <w:pPr>
-        <w:pStyle w:val="Heading3"/>
-      </w:pPr>
-      <w:r>
-        <w:t>The collision Method</w:t>
-      </w:r>
-    </w:p>
-    <w:p>
-      <w:r>
-        <w:tab/>
-        <w:t xml:space="preserve">This method takes a pointer to a maze as an input and stores it in the global </w:t>
-      </w:r>
-      <w:proofErr w:type="spellStart"/>
-      <w:r>
-        <w:t>levelMaze</w:t>
-      </w:r>
-      <w:proofErr w:type="spellEnd"/>
-      <w:r>
-        <w:t xml:space="preserve"> variable for later use.</w:t>
-      </w:r>
-    </w:p>
-    <w:p>
-      <w:pPr>
-        <w:pStyle w:val="Heading3"/>
-      </w:pPr>
-      <w:r>
-        <w:t xml:space="preserve">The </w:t>
-      </w:r>
-      <w:proofErr w:type="spellStart"/>
-      <w:r>
-        <w:t>getGridPositionX</w:t>
-      </w:r>
-      <w:proofErr w:type="spellEnd"/>
-      <w:r>
-        <w:t xml:space="preserve"> Method</w:t>
-      </w:r>
-    </w:p>
-    <w:p>
-      <w:r>
-        <w:tab/>
-        <w:t>This method takes an x-coordinate and returns an integer corresponding to what is drawn in that grid location. See the table above for information on which integer corresponds to which element.</w:t>
-      </w:r>
-    </w:p>
-    <w:p>
-      <w:pPr>
-        <w:pStyle w:val="Heading3"/>
-      </w:pPr>
-      <w:r>
-        <w:t xml:space="preserve">The </w:t>
-      </w:r>
-      <w:proofErr w:type="spellStart"/>
-      <w:r>
-        <w:t>getGridPositionZ</w:t>
-      </w:r>
-      <w:proofErr w:type="spellEnd"/>
-      <w:r>
-        <w:t xml:space="preserve"> Method</w:t>
-      </w:r>
-    </w:p>
-    <w:p>
-      <w:r>
-        <w:tab/>
-        <w:t xml:space="preserve">This method takes a z-coordinate and returns an integer corresponding to what is drawn in that grid location.  </w:t>
-      </w:r>
-      <w:proofErr w:type="gramStart"/>
-      <w:r>
-        <w:t xml:space="preserve">See the table above for information on which integer corresponds to </w:t>
-      </w:r>
-      <w:r>
-        <w:t>which element.</w:t>
-      </w:r>
-      <w:proofErr w:type="gramEnd"/>
-    </w:p>
-    <w:p>
-      <w:pPr>
-        <w:pStyle w:val="Heading3"/>
-      </w:pPr>
-      <w:r>
-        <w:t xml:space="preserve">The </w:t>
-      </w:r>
-      <w:proofErr w:type="spellStart"/>
-      <w:r>
-        <w:t>getUpperBound</w:t>
-      </w:r>
-      <w:proofErr w:type="spellEnd"/>
-      <w:r>
-        <w:t xml:space="preserve"> Method</w:t>
-      </w:r>
-    </w:p>
-    <w:p>
-      <w:r>
-        <w:tab/>
-        <w:t xml:space="preserve">This method accepts two floats representing the width of an obstacle and the tolerance amount.  </w:t>
-      </w:r>
-      <w:r>
-        <w:t>This “draws” the obstacle’s bounding box’s upper limit.</w:t>
-      </w:r>
-    </w:p>
-    <w:p>
-      <w:pPr>
-        <w:pStyle w:val="Heading3"/>
-      </w:pPr>
-      <w:r>
-        <w:lastRenderedPageBreak/>
-        <w:t xml:space="preserve">The </w:t>
-      </w:r>
-      <w:proofErr w:type="spellStart"/>
-      <w:r>
-        <w:t>getLowerBound</w:t>
-      </w:r>
-      <w:proofErr w:type="spellEnd"/>
-      <w:r>
-        <w:t xml:space="preserve"> Method</w:t>
-      </w:r>
-    </w:p>
-    <w:p>
-      <w:r>
-        <w:tab/>
-        <w:t>This method accepts two floats representing the width of an obstacle and the tolerance amount.  This “draws” the obstacle’s bounding box’s lower limit.</w:t>
-      </w:r>
-    </w:p>
-    <w:p>
-      <w:pPr>
-        <w:pStyle w:val="Heading3"/>
-      </w:pPr>
-      <w:r>
-        <w:t xml:space="preserve">The </w:t>
-      </w:r>
-      <w:proofErr w:type="spellStart"/>
-      <w:r>
-        <w:t>checkPointCollision</w:t>
-      </w:r>
-      <w:proofErr w:type="spellEnd"/>
-      <w:r>
-        <w:t xml:space="preserve"> Method</w:t>
-      </w:r>
-    </w:p>
-    <w:p>
-      <w:r>
-        <w:tab/>
-        <w:t xml:space="preserve">This method accepts an x and z-coordinate and checks if this point would be colliding with an obstacle in the game world.  The method returns true if a collision has occurred and false otherwise.  A case-switch statement determines exactly which obstacle is being collided with.  Since each obstacle is a different size, </w:t>
-      </w:r>
-      <w:r>
-        <w:t xml:space="preserve">an if-statement within each case-switch </w:t>
-      </w:r>
-      <w:r>
-        <w:t>checks whether the point is colliding with that exact obstacle.</w:t>
-      </w:r>
-    </w:p>
-    <w:p>
-      <w:pPr>
-        <w:pStyle w:val="Heading3"/>
-      </w:pPr>
-      <w:r>
-        <w:t xml:space="preserve">The </w:t>
-      </w:r>
-      <w:proofErr w:type="spellStart"/>
-      <w:r>
-        <w:t>checkCollision</w:t>
-      </w:r>
-      <w:proofErr w:type="spellEnd"/>
-      <w:r>
-        <w:t xml:space="preserve"> Method</w:t>
-      </w:r>
-    </w:p>
-    <w:p>
-      <w:r>
-        <w:tab/>
-      </w:r>
-      <w:r>
-        <w:t>This method accepts three coordinates and an object radius, each of which are represented by floats.  This method checks if the point at the given coordinates will collide with an obstacle’s bounding box.</w:t>
-      </w:r>
-    </w:p>
-    <w:p>
-      <w:pPr>
-        <w:pStyle w:val="Heading2"/>
-      </w:pPr>
-      <w:r>
-        <w:t xml:space="preserve">The </w:t>
-      </w:r>
-      <w:proofErr w:type="spellStart"/>
-      <w:r>
-        <w:t>challengelist</w:t>
-      </w:r>
-      <w:proofErr w:type="spellEnd"/>
-      <w:r>
-        <w:t xml:space="preserve"> Class</w:t>
-      </w:r>
-    </w:p>
-    <w:p>
-      <w:r>
-        <w:tab/>
-        <w:t>This class handles the list of riddles presented to the player, as well as the progression through the riddles.</w:t>
-      </w:r>
-    </w:p>
-    <w:p>
-      <w:pPr>
-        <w:pStyle w:val="Heading3"/>
-      </w:pPr>
-      <w:r>
-        <w:t xml:space="preserve">The </w:t>
-      </w:r>
-      <w:proofErr w:type="spellStart"/>
-      <w:r>
-        <w:t>challengeList</w:t>
-      </w:r>
-      <w:proofErr w:type="spellEnd"/>
-      <w:r>
-        <w:t xml:space="preserve"> Method</w:t>
-      </w:r>
-    </w:p>
-    <w:p>
-      <w:r>
-        <w:tab/>
-      </w:r>
-      <w:r>
-        <w:t>This method, which is also the constructor, contains the hard-coded array of riddles and their answers, as well as a variable which keeps track of which riddle the user is currently being asked.</w:t>
-      </w:r>
-    </w:p>
-    <w:p>
-      <w:pPr>
-        <w:pStyle w:val="Heading3"/>
-      </w:pPr>
-      <w:r>
-        <w:t xml:space="preserve">The </w:t>
-      </w:r>
-      <w:proofErr w:type="spellStart"/>
-      <w:r>
-        <w:t>setChallengeNum</w:t>
-      </w:r>
-      <w:proofErr w:type="spellEnd"/>
-      <w:r>
-        <w:t xml:space="preserve"> Method</w:t>
-      </w:r>
-    </w:p>
-    <w:p>
-      <w:r>
-        <w:tab/>
-        <w:t>This method takes an integer as an input and sets the current riddle to this integer.</w:t>
-      </w:r>
-    </w:p>
-    <w:p>
-      <w:pPr>
-        <w:pStyle w:val="Heading3"/>
-      </w:pPr>
-      <w:r>
-        <w:t xml:space="preserve">The </w:t>
-      </w:r>
-      <w:proofErr w:type="spellStart"/>
-      <w:r>
-        <w:t>getChallengeNum</w:t>
-      </w:r>
-      <w:proofErr w:type="spellEnd"/>
-      <w:r>
-        <w:t xml:space="preserve"> Method</w:t>
-      </w:r>
-    </w:p>
-    <w:p>
-      <w:r>
-        <w:tab/>
-        <w:t>This method returns the current riddle number.</w:t>
-      </w:r>
-    </w:p>
-    <w:p>
-      <w:pPr>
-        <w:pStyle w:val="Heading3"/>
-      </w:pPr>
-      <w:r>
-        <w:t xml:space="preserve">The </w:t>
-      </w:r>
-      <w:proofErr w:type="spellStart"/>
-      <w:r>
-        <w:t>incrementChallengeNum</w:t>
-      </w:r>
-      <w:proofErr w:type="spellEnd"/>
-      <w:r>
-        <w:t xml:space="preserve"> Method</w:t>
-      </w:r>
-    </w:p>
-    <w:p>
-      <w:r>
-        <w:tab/>
-        <w:t>This method increases the riddle number, which allows the next riddle to be displayed.</w:t>
-      </w:r>
-    </w:p>
-    <w:p>
-      <w:pPr>
-        <w:pStyle w:val="Heading3"/>
-      </w:pPr>
-      <w:r>
-        <w:t xml:space="preserve">The </w:t>
-      </w:r>
-      <w:proofErr w:type="spellStart"/>
-      <w:r>
-        <w:t>decrementChallengeNum</w:t>
-      </w:r>
-      <w:proofErr w:type="spellEnd"/>
-      <w:r>
-        <w:t xml:space="preserve"> Method</w:t>
-      </w:r>
-    </w:p>
-    <w:p>
-      <w:r>
-        <w:tab/>
-        <w:t>This method decreases the riddle number.</w:t>
-      </w:r>
-    </w:p>
-    <w:p>
-      <w:pPr>
-        <w:pStyle w:val="Heading3"/>
-      </w:pPr>
-      <w:r>
-        <w:t xml:space="preserve">The </w:t>
-      </w:r>
-      <w:proofErr w:type="spellStart"/>
-      <w:r>
-        <w:t>getCurrentChallenge</w:t>
-      </w:r>
-      <w:proofErr w:type="spellEnd"/>
-      <w:r>
-        <w:t xml:space="preserve"> Method</w:t>
-      </w:r>
-    </w:p>
-    <w:p>
-      <w:r>
-        <w:tab/>
-        <w:t>This method returns the current riddle as a character array.</w:t>
-      </w:r>
-    </w:p>
-    <w:p>
-      <w:pPr>
-        <w:pStyle w:val="Heading3"/>
-      </w:pPr>
-      <w:r>
-        <w:t xml:space="preserve">The </w:t>
-      </w:r>
-      <w:proofErr w:type="spellStart"/>
-      <w:r>
-        <w:t>getFirstChoice</w:t>
-      </w:r>
-      <w:proofErr w:type="spellEnd"/>
-      <w:r>
-        <w:t xml:space="preserve"> Method</w:t>
-      </w:r>
-    </w:p>
-    <w:p>
-      <w:r>
-        <w:tab/>
-        <w:t>This method returns the first answer choice for the given riddle.</w:t>
-      </w:r>
-    </w:p>
-    <w:p>
-      <w:pPr>
-        <w:pStyle w:val="Heading3"/>
-      </w:pPr>
-      <w:r>
-        <w:t xml:space="preserve">The </w:t>
-      </w:r>
-      <w:proofErr w:type="spellStart"/>
-      <w:r>
-        <w:t>getSecondChoice</w:t>
-      </w:r>
-      <w:proofErr w:type="spellEnd"/>
-      <w:r>
-        <w:t xml:space="preserve"> Method</w:t>
-      </w:r>
-    </w:p>
-    <w:p>
-      <w:pPr>
-        <w:ind w:firstLine="720"/>
-      </w:pPr>
-      <w:r>
-        <w:t>This method returns the</w:t>
-      </w:r>
-      <w:r>
-        <w:t xml:space="preserve"> second</w:t>
-      </w:r>
-      <w:r>
-        <w:t xml:space="preserve"> ans</w:t>
-      </w:r>
-      <w:r>
-        <w:t>wer choice for the given riddle.</w:t>
-      </w:r>
-    </w:p>
-    <w:p>
-      <w:pPr>
-        <w:pStyle w:val="Heading3"/>
-      </w:pPr>
-      <w:r>
-        <w:lastRenderedPageBreak/>
-        <w:t xml:space="preserve">The </w:t>
-      </w:r>
-      <w:proofErr w:type="spellStart"/>
-      <w:r>
-        <w:t>getThirdChoice</w:t>
-      </w:r>
-      <w:proofErr w:type="spellEnd"/>
-      <w:r>
-        <w:t xml:space="preserve"> Method</w:t>
-      </w:r>
-    </w:p>
-    <w:p>
-      <w:r>
-        <w:tab/>
-        <w:t>This method returns the third answer choice for the given riddle.</w:t>
-      </w:r>
-    </w:p>
-    <w:p>
-      <w:pPr>
-        <w:pStyle w:val="Heading3"/>
-      </w:pPr>
-      <w:r>
-        <w:t xml:space="preserve">The </w:t>
-      </w:r>
-      <w:proofErr w:type="spellStart"/>
-      <w:r>
-        <w:t>answerChallenge</w:t>
-      </w:r>
-      <w:proofErr w:type="spellEnd"/>
-      <w:r>
-        <w:t xml:space="preserve"> Method</w:t>
-      </w:r>
-    </w:p>
-    <w:p>
-      <w:r>
-        <w:tab/>
-        <w:t>This method takes an integer, representing the user’s choice, and returns true when it is the correct answer to the riddle, and false when it is the incorrect answer.</w:t>
-      </w:r>
-    </w:p>
-    <w:p/>
-    <w:p>
-      <w:pPr>
-        <w:pStyle w:val="Heading2"/>
-      </w:pPr>
-      <w:r>
-        <w:t xml:space="preserve">The </w:t>
-      </w:r>
-      <w:proofErr w:type="spellStart"/>
-      <w:r>
-        <w:t>GameBase</w:t>
-      </w:r>
-      <w:proofErr w:type="spellEnd"/>
-    </w:p>
-    <w:p>
-      <w:r>
-        <w:tab/>
-        <w:t xml:space="preserve">The </w:t>
-      </w:r>
-      <w:proofErr w:type="spellStart"/>
-      <w:r>
-        <w:t>GameBase</w:t>
-      </w:r>
-      <w:proofErr w:type="spellEnd"/>
-      <w:r>
-        <w:t xml:space="preserve"> is the main file of the game.   Many methods are declared in this file which could not be moved to a class – this was usually because creating a class with these methods would complicate the program.  </w:t>
-      </w:r>
-      <w:r>
-        <w:t xml:space="preserve">Any important methods are described </w:t>
-      </w:r>
-      <w:proofErr w:type="gramStart"/>
-      <w:r>
-        <w:t>below,</w:t>
-      </w:r>
-      <w:proofErr w:type="gramEnd"/>
-      <w:r>
-        <w:t xml:space="preserve"> otherwise see the comments in the code for information on all methods.</w:t>
-      </w:r>
-    </w:p>
-    <w:p>
-      <w:pPr>
-        <w:pStyle w:val="Heading3"/>
-      </w:pPr>
-      <w:r>
-        <w:t xml:space="preserve">The </w:t>
-      </w:r>
-      <w:proofErr w:type="spellStart"/>
-      <w:r>
-        <w:t>loadTexture</w:t>
-      </w:r>
-      <w:proofErr w:type="spellEnd"/>
-      <w:r>
-        <w:t xml:space="preserve"> Method</w:t>
-      </w:r>
-    </w:p>
-    <w:p>
-      <w:r>
-        <w:tab/>
-        <w:t>This method takes a texture image file and its width and height, and loads the texture for later use.</w:t>
-      </w:r>
-    </w:p>
-    <w:p>
-      <w:pPr>
-        <w:pStyle w:val="Heading3"/>
-      </w:pPr>
-      <w:r>
-        <w:t xml:space="preserve">The </w:t>
-      </w:r>
-      <w:proofErr w:type="spellStart"/>
-      <w:r>
-        <w:t>moveCamera</w:t>
-      </w:r>
-      <w:proofErr w:type="spellEnd"/>
-      <w:r>
-        <w:t xml:space="preserve"> Method</w:t>
-      </w:r>
-    </w:p>
-    <w:p>
-      <w:r>
-        <w:tab/>
-        <w:t xml:space="preserve">This method takes x, y, and z-coordinates, which then moves the camera to this position.  This method causes the </w:t>
-      </w:r>
-      <w:r>
-        <w:t>camera to always look at the sphere.</w:t>
-      </w:r>
-    </w:p>
-    <w:p>
-      <w:pPr>
-        <w:pStyle w:val="Heading3"/>
-      </w:pPr>
-      <w:r>
-        <w:t xml:space="preserve">The </w:t>
-      </w:r>
-      <w:proofErr w:type="spellStart"/>
-      <w:r>
-        <w:t>changeSize</w:t>
-      </w:r>
-      <w:proofErr w:type="spellEnd"/>
-      <w:r>
-        <w:t xml:space="preserve"> Method</w:t>
-      </w:r>
-    </w:p>
-    <w:p>
-      <w:r>
-        <w:tab/>
-      </w:r>
-      <w:r>
-        <w:t>This method takes in two integers which represent the window width and height for the program.  This method allows the user to attempt to adjust the window size, but it will always snap back to the intended size.  This method has been coded this way to allow future changes to the window size if it is desired.</w:t>
-      </w:r>
-    </w:p>
-    <w:p>
-      <w:pPr>
-        <w:pStyle w:val="Heading3"/>
-      </w:pPr>
-      <w:r>
-        <w:t xml:space="preserve">The </w:t>
-      </w:r>
-      <w:proofErr w:type="spellStart"/>
-      <w:r>
-        <w:t>drawSphere</w:t>
-      </w:r>
-      <w:proofErr w:type="spellEnd"/>
-      <w:r>
-        <w:t xml:space="preserve"> Method</w:t>
-      </w:r>
-    </w:p>
-    <w:p>
-      <w:r>
-        <w:tab/>
-        <w:t xml:space="preserve">This method is responsible for drawing the sphere.  This method was placed in </w:t>
-      </w:r>
-      <w:proofErr w:type="spellStart"/>
-      <w:r>
-        <w:t>GameBase</w:t>
-      </w:r>
-      <w:proofErr w:type="spellEnd"/>
-      <w:r>
-        <w:t xml:space="preserve"> because so many of the variables used in the method were used in </w:t>
-      </w:r>
-      <w:proofErr w:type="spellStart"/>
-      <w:r>
-        <w:t>GameBase</w:t>
-      </w:r>
-      <w:proofErr w:type="spellEnd"/>
-      <w:r>
-        <w:t xml:space="preserve"> that it was difficult to place this method in the draw class.</w:t>
-      </w:r>
-    </w:p>
-    <w:p>
-      <w:pPr>
-        <w:pStyle w:val="Heading3"/>
-      </w:pPr>
-      <w:r>
-        <w:t xml:space="preserve">The </w:t>
-      </w:r>
-      <w:proofErr w:type="spellStart"/>
-      <w:r>
-        <w:t>drawGrid</w:t>
-      </w:r>
-      <w:proofErr w:type="spellEnd"/>
-      <w:r>
-        <w:t xml:space="preserve"> Method</w:t>
+        <w:t>The drawGrid Method</w:t>
       </w:r>
     </w:p>
     <w:p>
@@ -4010,6 +3293,28 @@
         </w:rPr>
         <w:t>Look into your Heart</w:t>
       </w:r>
+    </w:p>
+    <w:p>
+      <w:pPr>
+        <w:jc w:val="center"/>
+        <w:rPr>
+          <w:rFonts w:ascii="Palace Script MT" w:hAnsi="Palace Script MT"/>
+          <w:b/>
+          <w:sz w:val="52"/>
+          <w:szCs w:val="52"/>
+        </w:rPr>
+      </w:pPr>
+      <w:r>
+        <w:rPr>
+          <w:rFonts w:ascii="Palace Script MT" w:hAnsi="Palace Script MT"/>
+          <w:b/>
+          <w:sz w:val="52"/>
+          <w:szCs w:val="52"/>
+        </w:rPr>
+        <w:t>Dedicated to Mr. Oscar Basurto Carbonell</w:t>
+      </w:r>
+      <w:bookmarkStart w:id="0" w:name="_GoBack"/>
+      <w:bookmarkEnd w:id="0"/>
     </w:p>
     <w:sectPr>
       <w:pgSz w:w="12240" w:h="15840"/>
@@ -5034,37 +4339,6 @@
         </w:p>
       </w:docPartBody>
     </w:docPart>
-    <w:docPart>
-      <w:docPartPr>
-        <w:name w:val="29E39703A5744289A15CFFBB57C936FC"/>
-        <w:category>
-          <w:name w:val="General"/>
-          <w:gallery w:val="placeholder"/>
-        </w:category>
-        <w:types>
-          <w:type w:val="bbPlcHdr"/>
-        </w:types>
-        <w:behaviors>
-          <w:behavior w:val="content"/>
-        </w:behaviors>
-        <w:guid w:val="{A5BCE271-0EA7-4731-B50E-BE9D9038C61D}"/>
-      </w:docPartPr>
-      <w:docPartBody>
-        <w:p>
-          <w:pPr>
-            <w:pStyle w:val="29E39703A5744289A15CFFBB57C936FC"/>
-          </w:pPr>
-          <w:r>
-            <w:rPr>
-              <w:rFonts w:asciiTheme="majorHAnsi" w:eastAsiaTheme="majorEastAsia" w:hAnsiTheme="majorHAnsi" w:cstheme="majorBidi"/>
-              <w:sz w:val="80"/>
-              <w:szCs w:val="80"/>
-            </w:rPr>
-            <w:t>[Type the document title]</w:t>
-          </w:r>
-        </w:p>
-      </w:docPartBody>
-    </w:docPart>
   </w:docParts>
 </w:glossaryDocument>
 </file>
@@ -5096,8 +4370,9 @@
     <w:panose1 w:val="020B0604030504040204"/>
     <w:charset w:val="00"/>
     <w:family w:val="swiss"/>
+    <w:notTrueType/>
     <w:pitch w:val="variable"/>
-    <w:sig w:usb0="E1002EFF" w:usb1="C000605B" w:usb2="00000029" w:usb3="00000000" w:csb0="000101FF" w:csb1="00000000"/>
+    <w:sig w:usb0="00000003" w:usb1="00000000" w:usb2="00000000" w:usb3="00000000" w:csb0="00000001" w:csb1="00000000"/>
   </w:font>
   <w:font w:name="Courier New">
     <w:panose1 w:val="02070309020205020404"/>
@@ -5133,6 +4408,7 @@
     <w:rsid w:val="00272409"/>
     <w:rsid w:val="002921D3"/>
     <w:rsid w:val="005E2BCE"/>
+    <w:rsid w:val="008A711C"/>
     <w:rsid w:val="009C6E27"/>
     <w:rsid w:val="00F31658"/>
   </w:rsids>
@@ -5153,7 +4429,7 @@
   <w:clrSchemeMapping w:bg1="light1" w:t1="dark1" w:bg2="light2" w:t2="dark2" w:accent1="accent1" w:accent2="accent2" w:accent3="accent3" w:accent4="accent4" w:accent5="accent5" w:accent6="accent6" w:hyperlink="hyperlink" w:followedHyperlink="followedHyperlink"/>
   <w:decimalSymbol w:val="."/>
   <w:listSeparator w:val=","/>
-  <w14:docId w14:val="6B760E02"/>
+  <w14:docId w14:val="3F149CE6"/>
 </w:settings>
 </file>
 

</xml_diff>